<commit_message>
Hopefully fixing buzzer memory error
</commit_message>
<xml_diff>
--- a/Docs/Documentation 2.docx
+++ b/Docs/Documentation 2.docx
@@ -1440,7 +1440,6 @@
         <w:pStyle w:val="Heading3"/>
       </w:pPr>
       <w:r>
-        <w:lastRenderedPageBreak/>
         <w:t>Big Picture Configuration Tab</w:t>
       </w:r>
     </w:p>
@@ -2339,7 +2338,6 @@
           <w:sz w:val="28"/>
           <w:szCs w:val="28"/>
         </w:rPr>
-        <w:lastRenderedPageBreak/>
         <mc:AlternateContent>
           <mc:Choice Requires="wps">
             <w:drawing>
@@ -4276,7 +4274,6 @@
         <w:pStyle w:val="Heading3"/>
       </w:pPr>
       <w:r>
-        <w:lastRenderedPageBreak/>
         <w:t>Soundboard Tab</w:t>
       </w:r>
     </w:p>
@@ -4823,14 +4820,217 @@
       </w:r>
     </w:p>
     <w:p>
+      <w:r>
+        <w:rPr>
+          <w:rStyle w:val="Heading4Char"/>
+        </w:rPr>
+        <w:t>Resend Configuration to Device</w:t>
+      </w:r>
+      <w:r>
+        <w:t xml:space="preserve"> – this instructs the controller to resend the configuration it currently has stored to each buzzer. This is most likely to be used if </w:t>
+      </w:r>
+      <w:r>
+        <w:t xml:space="preserve">a </w:t>
+      </w:r>
+      <w:r>
+        <w:t>new buzzer</w:t>
+      </w:r>
+      <w:r>
+        <w:t xml:space="preserve"> is added</w:t>
+      </w:r>
+      <w:r>
+        <w:t xml:space="preserve"> midway through the game (as the “Send Configuration to Device” in the Team Setup tab will reset the scores to 0, but this will not).</w:t>
+      </w:r>
+    </w:p>
+    <w:p>
+      <w:r>
+        <w:rPr>
+          <w:rStyle w:val="Heading4Char"/>
+        </w:rPr>
+        <w:t>Lights On / Off</w:t>
+      </w:r>
+      <w:r>
+        <w:rPr>
+          <w:b/>
+          <w:bCs/>
+        </w:rPr>
+        <w:t xml:space="preserve"> </w:t>
+      </w:r>
+      <w:r>
+        <w:t>– tell the buzzers to turn on or off their internal LEDs.</w:t>
+      </w:r>
+    </w:p>
+    <w:p>
+      <w:r>
+        <w:rPr>
+          <w:rStyle w:val="Heading4Char"/>
+        </w:rPr>
+        <w:t>Update Lights</w:t>
+      </w:r>
+      <w:r>
+        <w:rPr>
+          <w:b/>
+          <w:bCs/>
+        </w:rPr>
+        <w:t xml:space="preserve"> </w:t>
+      </w:r>
+      <w:r>
+        <w:t xml:space="preserve">– if a buzzer were to freeze and stop responding, this can be used to force it to update its state. If this fails to fix the </w:t>
+      </w:r>
+      <w:r>
+        <w:t>problem,</w:t>
+      </w:r>
+      <w:r>
+        <w:t xml:space="preserve"> use </w:t>
+      </w:r>
+      <w:r>
+        <w:t>‘</w:t>
+      </w:r>
+      <w:r>
+        <w:t>Resend Configuration to Device</w:t>
+      </w:r>
+      <w:r>
+        <w:t>’</w:t>
+      </w:r>
+      <w:r>
+        <w:t xml:space="preserve"> above.</w:t>
+      </w:r>
+    </w:p>
+    <w:p>
       <w:pPr>
-        <w:pStyle w:val="Heading4"/>
+        <w:pStyle w:val="Heading3"/>
       </w:pPr>
       <w:r>
-        <w:t>Resend Configuration to Device</w:t>
+        <w:t>Macros Tab</w:t>
       </w:r>
     </w:p>
-    <w:p/>
+    <w:p>
+      <w:r>
+        <w:t>PASS</w:t>
+      </w:r>
+    </w:p>
+    <w:p>
+      <w:r>
+        <w:t>HERE BE MACROS</w:t>
+      </w:r>
+    </w:p>
+    <w:p>
+      <w:pPr>
+        <w:pStyle w:val="Heading2"/>
+      </w:pPr>
+      <w:r>
+        <w:t xml:space="preserve">2.2 </w:t>
+      </w:r>
+      <w:r>
+        <w:t>The Big Picture</w:t>
+      </w:r>
+    </w:p>
+    <w:p>
+      <w:r>
+        <w:t xml:space="preserve">The Big Picture is the audience’s primary view of an event. It can display </w:t>
+      </w:r>
+      <w:r>
+        <w:t xml:space="preserve">titles, rounds, questions, </w:t>
+      </w:r>
+      <w:r>
+        <w:t>scoreboards, and more.</w:t>
+      </w:r>
+    </w:p>
+    <w:p>
+      <w:r>
+        <w:t xml:space="preserve">The </w:t>
+      </w:r>
+      <w:r>
+        <w:t xml:space="preserve">Big Picture Display is controlled </w:t>
+      </w:r>
+      <w:r>
+        <w:t>through the Big Picture Configuration Tab.</w:t>
+      </w:r>
+    </w:p>
+    <w:p>
+      <w:pPr>
+        <w:pStyle w:val="Heading3"/>
+      </w:pPr>
+      <w:r>
+        <w:t>Setting Up the Display</w:t>
+      </w:r>
+    </w:p>
+    <w:p>
+      <w:pPr>
+        <w:pStyle w:val="ListParagraph"/>
+        <w:numPr>
+          <w:ilvl w:val="0"/>
+          <w:numId w:val="3"/>
+        </w:numPr>
+        <w:tabs>
+          <w:tab w:val="left" w:pos="3893"/>
+        </w:tabs>
+      </w:pPr>
+      <w:r>
+        <w:t>To open the display, click ‘Open Big Picture’.</w:t>
+      </w:r>
+    </w:p>
+    <w:p>
+      <w:pPr>
+        <w:pStyle w:val="ListParagraph"/>
+        <w:numPr>
+          <w:ilvl w:val="0"/>
+          <w:numId w:val="3"/>
+        </w:numPr>
+        <w:tabs>
+          <w:tab w:val="left" w:pos="3893"/>
+        </w:tabs>
+      </w:pPr>
+      <w:r>
+        <w:t>Drag the window to the appropriate monitor or display.</w:t>
+      </w:r>
+    </w:p>
+    <w:p>
+      <w:pPr>
+        <w:pStyle w:val="ListParagraph"/>
+        <w:numPr>
+          <w:ilvl w:val="0"/>
+          <w:numId w:val="3"/>
+        </w:numPr>
+        <w:tabs>
+          <w:tab w:val="left" w:pos="3893"/>
+        </w:tabs>
+      </w:pPr>
+      <w:r>
+        <w:t>Click ‘Toggle Fullscreen’ to turn the window full screen.</w:t>
+      </w:r>
+    </w:p>
+    <w:p>
+      <w:pPr>
+        <w:pStyle w:val="ListParagraph"/>
+        <w:numPr>
+          <w:ilvl w:val="0"/>
+          <w:numId w:val="3"/>
+        </w:numPr>
+        <w:tabs>
+          <w:tab w:val="left" w:pos="3893"/>
+        </w:tabs>
+      </w:pPr>
+      <w:r>
+        <w:t xml:space="preserve">Load </w:t>
+      </w:r>
+    </w:p>
+    <w:p>
+      <w:pPr>
+        <w:pStyle w:val="Heading2"/>
+      </w:pPr>
+      <w:r>
+        <w:t>2.3 Setting Up an Event</w:t>
+      </w:r>
+    </w:p>
+    <w:p>
+      <w:pPr>
+        <w:pStyle w:val="Heading2"/>
+      </w:pPr>
+      <w:r>
+        <w:t>2.4 Hosting an Event</w:t>
+      </w:r>
+    </w:p>
     <w:sectPr>
       <w:pgSz w:w="11906" w:h="16838"/>
       <w:pgMar w:top="720" w:right="720" w:bottom="720" w:left="720" w:header="708" w:footer="708" w:gutter="0"/>
@@ -5005,8 +5205,186 @@
       </w:rPr>
     </w:lvl>
   </w:abstractNum>
+  <w:abstractNum w:abstractNumId="1" w15:restartNumberingAfterBreak="0">
+    <w:nsid w:val="52C930A0"/>
+    <w:multiLevelType w:val="hybridMultilevel"/>
+    <w:tmpl w:val="40D4793C"/>
+    <w:lvl w:ilvl="0" w:tplc="0809000F">
+      <w:start w:val="1"/>
+      <w:numFmt w:val="decimal"/>
+      <w:lvlText w:val="%1."/>
+      <w:lvlJc w:val="left"/>
+      <w:pPr>
+        <w:ind w:left="720" w:hanging="360"/>
+      </w:pPr>
+    </w:lvl>
+    <w:lvl w:ilvl="1" w:tplc="08090019" w:tentative="1">
+      <w:start w:val="1"/>
+      <w:numFmt w:val="lowerLetter"/>
+      <w:lvlText w:val="%2."/>
+      <w:lvlJc w:val="left"/>
+      <w:pPr>
+        <w:ind w:left="1440" w:hanging="360"/>
+      </w:pPr>
+    </w:lvl>
+    <w:lvl w:ilvl="2" w:tplc="0809001B" w:tentative="1">
+      <w:start w:val="1"/>
+      <w:numFmt w:val="lowerRoman"/>
+      <w:lvlText w:val="%3."/>
+      <w:lvlJc w:val="right"/>
+      <w:pPr>
+        <w:ind w:left="2160" w:hanging="180"/>
+      </w:pPr>
+    </w:lvl>
+    <w:lvl w:ilvl="3" w:tplc="0809000F" w:tentative="1">
+      <w:start w:val="1"/>
+      <w:numFmt w:val="decimal"/>
+      <w:lvlText w:val="%4."/>
+      <w:lvlJc w:val="left"/>
+      <w:pPr>
+        <w:ind w:left="2880" w:hanging="360"/>
+      </w:pPr>
+    </w:lvl>
+    <w:lvl w:ilvl="4" w:tplc="08090019" w:tentative="1">
+      <w:start w:val="1"/>
+      <w:numFmt w:val="lowerLetter"/>
+      <w:lvlText w:val="%5."/>
+      <w:lvlJc w:val="left"/>
+      <w:pPr>
+        <w:ind w:left="3600" w:hanging="360"/>
+      </w:pPr>
+    </w:lvl>
+    <w:lvl w:ilvl="5" w:tplc="0809001B" w:tentative="1">
+      <w:start w:val="1"/>
+      <w:numFmt w:val="lowerRoman"/>
+      <w:lvlText w:val="%6."/>
+      <w:lvlJc w:val="right"/>
+      <w:pPr>
+        <w:ind w:left="4320" w:hanging="180"/>
+      </w:pPr>
+    </w:lvl>
+    <w:lvl w:ilvl="6" w:tplc="0809000F" w:tentative="1">
+      <w:start w:val="1"/>
+      <w:numFmt w:val="decimal"/>
+      <w:lvlText w:val="%7."/>
+      <w:lvlJc w:val="left"/>
+      <w:pPr>
+        <w:ind w:left="5040" w:hanging="360"/>
+      </w:pPr>
+    </w:lvl>
+    <w:lvl w:ilvl="7" w:tplc="08090019" w:tentative="1">
+      <w:start w:val="1"/>
+      <w:numFmt w:val="lowerLetter"/>
+      <w:lvlText w:val="%8."/>
+      <w:lvlJc w:val="left"/>
+      <w:pPr>
+        <w:ind w:left="5760" w:hanging="360"/>
+      </w:pPr>
+    </w:lvl>
+    <w:lvl w:ilvl="8" w:tplc="0809001B" w:tentative="1">
+      <w:start w:val="1"/>
+      <w:numFmt w:val="lowerRoman"/>
+      <w:lvlText w:val="%9."/>
+      <w:lvlJc w:val="right"/>
+      <w:pPr>
+        <w:ind w:left="6480" w:hanging="180"/>
+      </w:pPr>
+    </w:lvl>
+  </w:abstractNum>
+  <w:abstractNum w:abstractNumId="2" w15:restartNumberingAfterBreak="0">
+    <w:nsid w:val="64600A16"/>
+    <w:multiLevelType w:val="hybridMultilevel"/>
+    <w:tmpl w:val="4F7222CA"/>
+    <w:lvl w:ilvl="0" w:tplc="0809000F">
+      <w:start w:val="1"/>
+      <w:numFmt w:val="decimal"/>
+      <w:lvlText w:val="%1."/>
+      <w:lvlJc w:val="left"/>
+      <w:pPr>
+        <w:ind w:left="720" w:hanging="360"/>
+      </w:pPr>
+    </w:lvl>
+    <w:lvl w:ilvl="1" w:tplc="08090019" w:tentative="1">
+      <w:start w:val="1"/>
+      <w:numFmt w:val="lowerLetter"/>
+      <w:lvlText w:val="%2."/>
+      <w:lvlJc w:val="left"/>
+      <w:pPr>
+        <w:ind w:left="1440" w:hanging="360"/>
+      </w:pPr>
+    </w:lvl>
+    <w:lvl w:ilvl="2" w:tplc="0809001B" w:tentative="1">
+      <w:start w:val="1"/>
+      <w:numFmt w:val="lowerRoman"/>
+      <w:lvlText w:val="%3."/>
+      <w:lvlJc w:val="right"/>
+      <w:pPr>
+        <w:ind w:left="2160" w:hanging="180"/>
+      </w:pPr>
+    </w:lvl>
+    <w:lvl w:ilvl="3" w:tplc="0809000F" w:tentative="1">
+      <w:start w:val="1"/>
+      <w:numFmt w:val="decimal"/>
+      <w:lvlText w:val="%4."/>
+      <w:lvlJc w:val="left"/>
+      <w:pPr>
+        <w:ind w:left="2880" w:hanging="360"/>
+      </w:pPr>
+    </w:lvl>
+    <w:lvl w:ilvl="4" w:tplc="08090019" w:tentative="1">
+      <w:start w:val="1"/>
+      <w:numFmt w:val="lowerLetter"/>
+      <w:lvlText w:val="%5."/>
+      <w:lvlJc w:val="left"/>
+      <w:pPr>
+        <w:ind w:left="3600" w:hanging="360"/>
+      </w:pPr>
+    </w:lvl>
+    <w:lvl w:ilvl="5" w:tplc="0809001B" w:tentative="1">
+      <w:start w:val="1"/>
+      <w:numFmt w:val="lowerRoman"/>
+      <w:lvlText w:val="%6."/>
+      <w:lvlJc w:val="right"/>
+      <w:pPr>
+        <w:ind w:left="4320" w:hanging="180"/>
+      </w:pPr>
+    </w:lvl>
+    <w:lvl w:ilvl="6" w:tplc="0809000F" w:tentative="1">
+      <w:start w:val="1"/>
+      <w:numFmt w:val="decimal"/>
+      <w:lvlText w:val="%7."/>
+      <w:lvlJc w:val="left"/>
+      <w:pPr>
+        <w:ind w:left="5040" w:hanging="360"/>
+      </w:pPr>
+    </w:lvl>
+    <w:lvl w:ilvl="7" w:tplc="08090019" w:tentative="1">
+      <w:start w:val="1"/>
+      <w:numFmt w:val="lowerLetter"/>
+      <w:lvlText w:val="%8."/>
+      <w:lvlJc w:val="left"/>
+      <w:pPr>
+        <w:ind w:left="5760" w:hanging="360"/>
+      </w:pPr>
+    </w:lvl>
+    <w:lvl w:ilvl="8" w:tplc="0809001B" w:tentative="1">
+      <w:start w:val="1"/>
+      <w:numFmt w:val="lowerRoman"/>
+      <w:lvlText w:val="%9."/>
+      <w:lvlJc w:val="right"/>
+      <w:pPr>
+        <w:ind w:left="6480" w:hanging="180"/>
+      </w:pPr>
+    </w:lvl>
+  </w:abstractNum>
   <w:num w:numId="1" w16cid:durableId="73628847">
     <w:abstractNumId w:val="0"/>
+  </w:num>
+  <w:num w:numId="2" w16cid:durableId="279842278">
+    <w:abstractNumId w:val="2"/>
+  </w:num>
+  <w:num w:numId="3" w16cid:durableId="1826318941">
+    <w:abstractNumId w:val="1"/>
   </w:num>
 </w:numbering>
 </file>

</xml_diff>

<commit_message>
Displaying aid path to host
</commit_message>
<xml_diff>
--- a/Docs/Documentation 2.docx
+++ b/Docs/Documentation 2.docx
@@ -4,9 +4,28 @@
   <w:body>
     <w:p>
       <w:pPr>
+        <w:pStyle w:val="Title"/>
+      </w:pPr>
+      <w:r>
+        <w:t>CGS Buzzer System – Usage Instructions</w:t>
+      </w:r>
+    </w:p>
+    <w:p>
+      <w:pPr>
         <w:pStyle w:val="Heading1"/>
       </w:pPr>
       <w:r>
+        <w:t xml:space="preserve">1: </w:t>
+      </w:r>
+      <w:r>
+        <w:t>The Buzzers</w:t>
+      </w:r>
+    </w:p>
+    <w:p>
+      <w:pPr>
+        <w:pStyle w:val="Heading1"/>
+      </w:pPr>
+      <w:r>
         <w:t>2: The Controller App</w:t>
       </w:r>
     </w:p>
@@ -31,7 +50,6 @@
         <w:t xml:space="preserve">IMPORTANT: The Controller App will not load unless the controller </w:t>
       </w:r>
       <w:proofErr w:type="spellStart"/>
-      <w:proofErr w:type="gramStart"/>
       <w:r>
         <w:rPr>
           <w:color w:val="FF0000"/>
@@ -39,7 +57,6 @@
         <w:t>micro:bit</w:t>
       </w:r>
       <w:proofErr w:type="spellEnd"/>
-      <w:proofErr w:type="gramEnd"/>
       <w:r>
         <w:rPr>
           <w:color w:val="FF0000"/>
@@ -52,7 +69,7 @@
         <w:pStyle w:val="Heading2"/>
       </w:pPr>
       <w:r>
-        <w:t>2.1: The Interface</w:t>
+        <w:t>2.1 The Interface</w:t>
       </w:r>
     </w:p>
     <w:p>
@@ -86,7 +103,27 @@
         <w:t>notes,</w:t>
       </w:r>
       <w:r>
-        <w:t xml:space="preserve"> and aid control); the ‘Buzzer Control Frame’ (to allow the host to open, close, and lock the buzzers); and the ‘Load Set’ button (which is used to open a new question set).</w:t>
+        <w:t xml:space="preserve"> and aid control); the ‘</w:t>
+      </w:r>
+      <w:r>
+        <w:rPr>
+          <w:b/>
+          <w:bCs/>
+        </w:rPr>
+        <w:t>Buzzer Control Frame</w:t>
+      </w:r>
+      <w:r>
+        <w:t>’ (to allow the host to open, close, and lock the buzzers); and the ‘</w:t>
+      </w:r>
+      <w:r>
+        <w:rPr>
+          <w:b/>
+          <w:bCs/>
+        </w:rPr>
+        <w:t>Load Set</w:t>
+      </w:r>
+      <w:r>
+        <w:t>’ button (which is used to open a new question set).</w:t>
       </w:r>
     </w:p>
     <w:p>
@@ -140,7 +177,14 @@
                         <w:txbxContent>
                           <w:p>
                             <w:r>
-                              <w:t>Question Set Frame – displays the name of the current question set, and the current round. Also contains the button to load a question set.</w:t>
+                              <w:rPr>
+                                <w:b/>
+                                <w:bCs/>
+                              </w:rPr>
+                              <w:t>Question Set Frame</w:t>
+                            </w:r>
+                            <w:r>
+                              <w:t xml:space="preserve"> – displays the name of the current question set, and the current round. Also contains the button to load a question set.</w:t>
                             </w:r>
                           </w:p>
                         </w:txbxContent>
@@ -171,7 +215,14 @@
                   <w:txbxContent>
                     <w:p>
                       <w:r>
-                        <w:t>Question Set Frame – displays the name of the current question set, and the current round. Also contains the button to load a question set.</w:t>
+                        <w:rPr>
+                          <w:b/>
+                          <w:bCs/>
+                        </w:rPr>
+                        <w:t>Question Set Frame</w:t>
+                      </w:r>
+                      <w:r>
+                        <w:t xml:space="preserve"> – displays the name of the current question set, and the current round. Also contains the button to load a question set.</w:t>
                       </w:r>
                     </w:p>
                   </w:txbxContent>
@@ -578,7 +629,14 @@
                         <w:txbxContent>
                           <w:p>
                             <w:r>
-                              <w:t>Question Aid Control – contains the controls for media (video, audio, or images) embed in questions.</w:t>
+                              <w:rPr>
+                                <w:b/>
+                                <w:bCs/>
+                              </w:rPr>
+                              <w:t>Question Aid Control</w:t>
+                            </w:r>
+                            <w:r>
+                              <w:t xml:space="preserve"> – contains the controls for media (video, audio, or images) embed in questions.</w:t>
                             </w:r>
                           </w:p>
                         </w:txbxContent>
@@ -605,7 +663,14 @@
                   <w:txbxContent>
                     <w:p>
                       <w:r>
-                        <w:t>Question Aid Control – contains the controls for media (video, audio, or images) embed in questions.</w:t>
+                        <w:rPr>
+                          <w:b/>
+                          <w:bCs/>
+                        </w:rPr>
+                        <w:t>Question Aid Control</w:t>
+                      </w:r>
+                      <w:r>
+                        <w:t xml:space="preserve"> – contains the controls for media (video, audio, or images) embed in questions.</w:t>
                       </w:r>
                     </w:p>
                   </w:txbxContent>
@@ -744,9 +809,17 @@
                         <w:txbxContent>
                           <w:p>
                             <w:r>
+                              <w:rPr>
+                                <w:b/>
+                                <w:bCs/>
+                              </w:rPr>
                               <w:t>Buzzer Control</w:t>
                             </w:r>
                             <w:r>
+                              <w:rPr>
+                                <w:b/>
+                                <w:bCs/>
+                              </w:rPr>
                               <w:t xml:space="preserve"> Frame</w:t>
                             </w:r>
                             <w:r>
@@ -780,9 +853,17 @@
                   <w:txbxContent>
                     <w:p>
                       <w:r>
+                        <w:rPr>
+                          <w:b/>
+                          <w:bCs/>
+                        </w:rPr>
                         <w:t>Buzzer Control</w:t>
                       </w:r>
                       <w:r>
+                        <w:rPr>
+                          <w:b/>
+                          <w:bCs/>
+                        </w:rPr>
                         <w:t xml:space="preserve"> Frame</w:t>
                       </w:r>
                       <w:r>
@@ -883,74 +964,10 @@
           <w:sz w:val="28"/>
           <w:szCs w:val="28"/>
         </w:rPr>
-        <w:drawing>
-          <wp:anchor distT="0" distB="0" distL="114300" distR="114300" simplePos="0" relativeHeight="251661312" behindDoc="1" locked="0" layoutInCell="1" allowOverlap="1" wp14:anchorId="08FA8BF8" wp14:editId="55C8746F">
-            <wp:simplePos x="0" y="0"/>
-            <wp:positionH relativeFrom="margin">
-              <wp:posOffset>433070</wp:posOffset>
-            </wp:positionH>
-            <wp:positionV relativeFrom="paragraph">
-              <wp:posOffset>643255</wp:posOffset>
-            </wp:positionV>
-            <wp:extent cx="5093970" cy="3705225"/>
-            <wp:effectExtent l="0" t="0" r="0" b="9525"/>
-            <wp:wrapThrough wrapText="bothSides">
-              <wp:wrapPolygon edited="0">
-                <wp:start x="0" y="0"/>
-                <wp:lineTo x="0" y="21544"/>
-                <wp:lineTo x="21487" y="21544"/>
-                <wp:lineTo x="21487" y="0"/>
-                <wp:lineTo x="0" y="0"/>
-              </wp:wrapPolygon>
-            </wp:wrapThrough>
-            <wp:docPr id="241045241" name="Picture 4" descr="Buzzer System"/>
-            <wp:cNvGraphicFramePr>
-              <a:graphicFrameLocks xmlns:a="http://schemas.openxmlformats.org/drawingml/2006/main" noChangeAspect="1"/>
-            </wp:cNvGraphicFramePr>
-            <a:graphic xmlns:a="http://schemas.openxmlformats.org/drawingml/2006/main">
-              <a:graphicData uri="http://schemas.openxmlformats.org/drawingml/2006/picture">
-                <pic:pic xmlns:pic="http://schemas.openxmlformats.org/drawingml/2006/picture">
-                  <pic:nvPicPr>
-                    <pic:cNvPr id="683966182" name="Picture 683966182" descr="Buzzer System"/>
-                    <pic:cNvPicPr/>
-                  </pic:nvPicPr>
-                  <pic:blipFill>
-                    <a:blip r:embed="rId7">
-                      <a:extLst>
-                        <a:ext uri="{28A0092B-C50C-407E-A947-70E740481C1C}">
-                          <a14:useLocalDpi xmlns:a14="http://schemas.microsoft.com/office/drawing/2010/main" val="0"/>
-                        </a:ext>
-                      </a:extLst>
-                    </a:blip>
-                    <a:stretch>
-                      <a:fillRect/>
-                    </a:stretch>
-                  </pic:blipFill>
-                  <pic:spPr>
-                    <a:xfrm>
-                      <a:off x="0" y="0"/>
-                      <a:ext cx="5093970" cy="3705225"/>
-                    </a:xfrm>
-                    <a:prstGeom prst="rect">
-                      <a:avLst/>
-                    </a:prstGeom>
-                  </pic:spPr>
-                </pic:pic>
-              </a:graphicData>
-            </a:graphic>
-          </wp:anchor>
-        </w:drawing>
-      </w:r>
-      <w:r>
-        <w:rPr>
-          <w:noProof/>
-          <w:sz w:val="28"/>
-          <w:szCs w:val="28"/>
-        </w:rPr>
         <mc:AlternateContent>
           <mc:Choice Requires="wps">
             <w:drawing>
-              <wp:anchor distT="0" distB="0" distL="114300" distR="114300" simplePos="0" relativeHeight="251662336" behindDoc="0" locked="0" layoutInCell="1" allowOverlap="1" wp14:anchorId="1F808666" wp14:editId="5E3FEF34">
+              <wp:anchor distT="0" distB="0" distL="114300" distR="114300" simplePos="0" relativeHeight="251662336" behindDoc="0" locked="0" layoutInCell="1" allowOverlap="1" wp14:anchorId="1F808666" wp14:editId="13E20578">
                 <wp:simplePos x="0" y="0"/>
                 <wp:positionH relativeFrom="column">
                   <wp:posOffset>2942590</wp:posOffset>
@@ -1011,7 +1028,11 @@
           </mc:Choice>
           <mc:Fallback>
             <w:pict>
-              <v:shape w14:anchorId="79D9F6BD" id="Straight Arrow Connector 5" o:spid="_x0000_s1026" type="#_x0000_t32" style="position:absolute;margin-left:231.7pt;margin-top:31.25pt;width:17.25pt;height:34.5pt;flip:x;z-index:251662336;visibility:visible;mso-wrap-style:square;mso-width-percent:0;mso-height-percent:0;mso-wrap-distance-left:9pt;mso-wrap-distance-top:0;mso-wrap-distance-right:9pt;mso-wrap-distance-bottom:0;mso-position-horizontal:absolute;mso-position-horizontal-relative:text;mso-position-vertical:absolute;mso-position-vertical-relative:text;mso-width-percent:0;mso-height-percent:0;mso-width-relative:margin;mso-height-relative:margin" o:gfxdata="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" strokecolor="black [3213]" strokeweight=".5pt">
+              <v:shapetype w14:anchorId="58D480AA" id="_x0000_t32" coordsize="21600,21600" o:spt="32" o:oned="t" path="m,l21600,21600e" filled="f">
+                <v:path arrowok="t" fillok="f" o:connecttype="none"/>
+                <o:lock v:ext="edit" shapetype="t"/>
+              </v:shapetype>
+              <v:shape id="Straight Arrow Connector 5" o:spid="_x0000_s1026" type="#_x0000_t32" style="position:absolute;margin-left:231.7pt;margin-top:31.25pt;width:17.25pt;height:34.5pt;flip:x;z-index:251662336;visibility:visible;mso-wrap-style:square;mso-width-percent:0;mso-height-percent:0;mso-wrap-distance-left:9pt;mso-wrap-distance-top:0;mso-wrap-distance-right:9pt;mso-wrap-distance-bottom:0;mso-position-horizontal:absolute;mso-position-horizontal-relative:text;mso-position-vertical:absolute;mso-position-vertical-relative:text;mso-width-percent:0;mso-height-percent:0;mso-width-relative:margin;mso-height-relative:margin" o:gfxdata="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" strokecolor="black [3213]" strokeweight=".5pt">
                 <v:stroke endarrow="block" joinstyle="miter"/>
               </v:shape>
             </w:pict>
@@ -1423,6 +1444,72 @@
         </mc:AlternateContent>
       </w:r>
     </w:p>
+    <w:p>
+      <w:r>
+        <w:rPr>
+          <w:noProof/>
+          <w:sz w:val="28"/>
+          <w:szCs w:val="28"/>
+        </w:rPr>
+        <w:drawing>
+          <wp:anchor distT="0" distB="0" distL="114300" distR="114300" simplePos="0" relativeHeight="251661312" behindDoc="1" locked="0" layoutInCell="1" allowOverlap="1" wp14:anchorId="08FA8BF8" wp14:editId="2EA77E11">
+            <wp:simplePos x="0" y="0"/>
+            <wp:positionH relativeFrom="margin">
+              <wp:posOffset>433070</wp:posOffset>
+            </wp:positionH>
+            <wp:positionV relativeFrom="paragraph">
+              <wp:posOffset>271780</wp:posOffset>
+            </wp:positionV>
+            <wp:extent cx="5093970" cy="3705225"/>
+            <wp:effectExtent l="0" t="0" r="0" b="9525"/>
+            <wp:wrapThrough wrapText="bothSides">
+              <wp:wrapPolygon edited="0">
+                <wp:start x="0" y="0"/>
+                <wp:lineTo x="0" y="21544"/>
+                <wp:lineTo x="21487" y="21544"/>
+                <wp:lineTo x="21487" y="0"/>
+                <wp:lineTo x="0" y="0"/>
+              </wp:wrapPolygon>
+            </wp:wrapThrough>
+            <wp:docPr id="241045241" name="Picture 4" descr="Buzzer System"/>
+            <wp:cNvGraphicFramePr>
+              <a:graphicFrameLocks xmlns:a="http://schemas.openxmlformats.org/drawingml/2006/main" noChangeAspect="1"/>
+            </wp:cNvGraphicFramePr>
+            <a:graphic xmlns:a="http://schemas.openxmlformats.org/drawingml/2006/main">
+              <a:graphicData uri="http://schemas.openxmlformats.org/drawingml/2006/picture">
+                <pic:pic xmlns:pic="http://schemas.openxmlformats.org/drawingml/2006/picture">
+                  <pic:nvPicPr>
+                    <pic:cNvPr id="683966182" name="Picture 683966182" descr="Buzzer System"/>
+                    <pic:cNvPicPr/>
+                  </pic:nvPicPr>
+                  <pic:blipFill>
+                    <a:blip r:embed="rId8">
+                      <a:extLst>
+                        <a:ext uri="{28A0092B-C50C-407E-A947-70E740481C1C}">
+                          <a14:useLocalDpi xmlns:a14="http://schemas.microsoft.com/office/drawing/2010/main" val="0"/>
+                        </a:ext>
+                      </a:extLst>
+                    </a:blip>
+                    <a:stretch>
+                      <a:fillRect/>
+                    </a:stretch>
+                  </pic:blipFill>
+                  <pic:spPr>
+                    <a:xfrm>
+                      <a:off x="0" y="0"/>
+                      <a:ext cx="5093970" cy="3705225"/>
+                    </a:xfrm>
+                    <a:prstGeom prst="rect">
+                      <a:avLst/>
+                    </a:prstGeom>
+                  </pic:spPr>
+                </pic:pic>
+              </a:graphicData>
+            </a:graphic>
+          </wp:anchor>
+        </w:drawing>
+      </w:r>
+    </w:p>
     <w:p/>
     <w:p/>
     <w:p/>
@@ -1431,7 +1518,6 @@
     <w:p/>
     <w:p/>
     <w:p/>
-    <w:p/>
     <w:p>
       <w:pPr>
         <w:jc w:val="right"/>
@@ -1442,28 +1528,70 @@
         <w:pStyle w:val="Heading3"/>
       </w:pPr>
       <w:r>
-        <w:lastRenderedPageBreak/>
         <w:t>Big Picture Configuration Tab</w:t>
       </w:r>
     </w:p>
     <w:p>
       <w:r>
-        <w:t>The Big Picture Display is the primary method of displaying the information about the game to the audience. It can be used to display a wide range of information (such as the current question, round, or live scoreboard).</w:t>
-      </w:r>
-    </w:p>
-    <w:p>
-      <w:r>
-        <w:t>This tab gives the host control over the Big Picture Display. It can be used to switch the page being displayed to the audience, as well as opening the display and setting it to be full screen.</w:t>
-      </w:r>
-    </w:p>
-    <w:p>
-      <w:r>
-        <w:t>This tab can also be used to set a title for the event, which is displayed to the audience in the ‘Title’ page.</w:t>
-      </w:r>
-    </w:p>
-    <w:p>
-      <w:r>
-        <w:t>For a full guide on using the Big Picture Display see section 2.3.</w:t>
+        <w:t xml:space="preserve">The </w:t>
+      </w:r>
+      <w:r>
+        <w:rPr>
+          <w:b/>
+          <w:bCs/>
+        </w:rPr>
+        <w:t>Big Picture Display</w:t>
+      </w:r>
+      <w:r>
+        <w:t xml:space="preserve"> is the primary method of displaying the information about the game to the audience. It can be used to display a wide range of information (such as the current question, round, or live scoreboard).</w:t>
+      </w:r>
+    </w:p>
+    <w:p>
+      <w:r>
+        <w:t xml:space="preserve">This tab gives the host control over the </w:t>
+      </w:r>
+      <w:r>
+        <w:t>Big Picture Display</w:t>
+      </w:r>
+      <w:r>
+        <w:t>. It can be used to switch the page being displayed to the audience, as well as opening the display and setting it to be full screen.</w:t>
+      </w:r>
+    </w:p>
+    <w:p>
+      <w:r>
+        <w:t>This tab can also be used to set a title for the event, which is displayed to the audience in the ‘</w:t>
+      </w:r>
+      <w:r>
+        <w:rPr>
+          <w:b/>
+          <w:bCs/>
+        </w:rPr>
+        <w:t>Title</w:t>
+      </w:r>
+      <w:r>
+        <w:t>’ page.</w:t>
+      </w:r>
+    </w:p>
+    <w:p>
+      <w:r>
+        <w:t xml:space="preserve">For a full guide on using the Big Picture Display see </w:t>
+      </w:r>
+      <w:r>
+        <w:rPr>
+          <w:b/>
+          <w:bCs/>
+        </w:rPr>
+        <w:t>S</w:t>
+      </w:r>
+      <w:r>
+        <w:rPr>
+          <w:b/>
+          <w:bCs/>
+        </w:rPr>
+        <w:t>ection 2.3</w:t>
+      </w:r>
+      <w:r>
+        <w:t>.</w:t>
       </w:r>
     </w:p>
     <w:p>
@@ -1497,7 +1625,7 @@
                     <pic:cNvPicPr/>
                   </pic:nvPicPr>
                   <pic:blipFill>
-                    <a:blip r:embed="rId8">
+                    <a:blip r:embed="rId9">
                       <a:extLst>
                         <a:ext uri="{28A0092B-C50C-407E-A947-70E740481C1C}">
                           <a14:useLocalDpi xmlns:a14="http://schemas.microsoft.com/office/drawing/2010/main" val="0"/>
@@ -2319,7 +2447,17 @@
     </w:p>
     <w:p>
       <w:r>
-        <w:t xml:space="preserve">The Team Setup tab also provides the option to ‘Identify’ an individual buzzer. This will highlight </w:t>
+        <w:t>The Team Setup tab also provides the option to ‘</w:t>
+      </w:r>
+      <w:r>
+        <w:rPr>
+          <w:b/>
+          <w:bCs/>
+        </w:rPr>
+        <w:t>Identify</w:t>
+      </w:r>
+      <w:r>
+        <w:t xml:space="preserve">’ an individual buzzer. This will highlight </w:t>
       </w:r>
       <w:r>
         <w:t xml:space="preserve">it from the rest of the set. This function could be useful </w:t>
@@ -2331,7 +2469,17 @@
         <w:t>which alias to assign to which buzzer during the setup process.</w:t>
       </w:r>
       <w:r>
-        <w:t xml:space="preserve"> To remove the highlight from the buzzer, it is important to press the ‘Stop Identify’ button.</w:t>
+        <w:t xml:space="preserve"> To remove the highlight from the buzzer, it is important to press the ‘</w:t>
+      </w:r>
+      <w:r>
+        <w:rPr>
+          <w:b/>
+          <w:bCs/>
+        </w:rPr>
+        <w:t>Stop Identify</w:t>
+      </w:r>
+      <w:r>
+        <w:t>’ button.</w:t>
       </w:r>
     </w:p>
     <w:p>
@@ -3130,12 +3278,10 @@
                               <w:t xml:space="preserve">Send the displayed team configuration to the controller </w:t>
                             </w:r>
                             <w:proofErr w:type="spellStart"/>
-                            <w:proofErr w:type="gramStart"/>
                             <w:r>
                               <w:t>micro:bit</w:t>
                             </w:r>
                             <w:proofErr w:type="spellEnd"/>
-                            <w:proofErr w:type="gramEnd"/>
                             <w:r>
                               <w:t>, which starts the system. No changes will be saved unless this button is pressed.</w:t>
                             </w:r>
@@ -3167,12 +3313,10 @@
                         <w:t xml:space="preserve">Send the displayed team configuration to the controller </w:t>
                       </w:r>
                       <w:proofErr w:type="spellStart"/>
-                      <w:proofErr w:type="gramStart"/>
                       <w:r>
                         <w:t>micro:bit</w:t>
                       </w:r>
                       <w:proofErr w:type="spellEnd"/>
-                      <w:proofErr w:type="gramEnd"/>
                       <w:r>
                         <w:t>, which starts the system. No changes will be saved unless this button is pressed.</w:t>
                       </w:r>
@@ -3641,7 +3785,7 @@
                     <pic:cNvPicPr/>
                   </pic:nvPicPr>
                   <pic:blipFill>
-                    <a:blip r:embed="rId9">
+                    <a:blip r:embed="rId10">
                       <a:extLst>
                         <a:ext uri="{28A0092B-C50C-407E-A947-70E740481C1C}">
                           <a14:useLocalDpi xmlns:a14="http://schemas.microsoft.com/office/drawing/2010/main" val="0"/>
@@ -3680,7 +3824,13 @@
     </w:p>
     <w:p>
       <w:r>
-        <w:t xml:space="preserve">The scoreboard tab provides the host with a live </w:t>
+        <w:t xml:space="preserve">The </w:t>
+      </w:r>
+      <w:r>
+        <w:t>S</w:t>
+      </w:r>
+      <w:r>
+        <w:t xml:space="preserve">coreboard tab provides the host with a live </w:t>
       </w:r>
       <w:r>
         <w:t>view of the scores for each team.</w:t>
@@ -4250,7 +4400,7 @@
                     <pic:cNvPicPr/>
                   </pic:nvPicPr>
                   <pic:blipFill>
-                    <a:blip r:embed="rId10">
+                    <a:blip r:embed="rId11">
                       <a:extLst>
                         <a:ext uri="{28A0092B-C50C-407E-A947-70E740481C1C}">
                           <a14:useLocalDpi xmlns:a14="http://schemas.microsoft.com/office/drawing/2010/main" val="0"/>
@@ -4288,7 +4438,13 @@
     </w:p>
     <w:p>
       <w:r>
-        <w:t xml:space="preserve">The soundboard tab simply gives the host to option to play sound effects to the audience. There are </w:t>
+        <w:t xml:space="preserve">The </w:t>
+      </w:r>
+      <w:r>
+        <w:t>S</w:t>
+      </w:r>
+      <w:r>
+        <w:t xml:space="preserve">oundboard tab simply gives the host to option to play sound effects to the audience. There are </w:t>
       </w:r>
       <w:r>
         <w:t>8 sound effects available by default.</w:t>
@@ -4373,7 +4529,17 @@
         </mc:AlternateContent>
       </w:r>
       <w:r>
-        <w:t>To stop a sound effect once it has started playing, press the ‘Stop All Sounds’ button.</w:t>
+        <w:t>To stop a sound effect once it has started playing, press the ‘</w:t>
+      </w:r>
+      <w:r>
+        <w:rPr>
+          <w:b/>
+          <w:bCs/>
+        </w:rPr>
+        <w:t>Stop All Sounds</w:t>
+      </w:r>
+      <w:r>
+        <w:t>’ button.</w:t>
       </w:r>
     </w:p>
     <w:p/>
@@ -4414,7 +4580,7 @@
                     <pic:cNvPicPr/>
                   </pic:nvPicPr>
                   <pic:blipFill>
-                    <a:blip r:embed="rId11">
+                    <a:blip r:embed="rId12">
                       <a:extLst>
                         <a:ext uri="{28A0092B-C50C-407E-A947-70E740481C1C}">
                           <a14:useLocalDpi xmlns:a14="http://schemas.microsoft.com/office/drawing/2010/main" val="0"/>
@@ -4824,8 +4990,13 @@
       <w:r>
         <w:t xml:space="preserve">It only contains 5 buttons, but it is important to understand the </w:t>
       </w:r>
-      <w:r>
-        <w:t>affects of each of them.</w:t>
+      <w:proofErr w:type="spellStart"/>
+      <w:r>
+        <w:t>affects</w:t>
+      </w:r>
+      <w:proofErr w:type="spellEnd"/>
+      <w:r>
+        <w:t xml:space="preserve"> of each of them.</w:t>
       </w:r>
     </w:p>
     <w:p>
@@ -4848,25 +5019,23 @@
         <w:t xml:space="preserve"> is added</w:t>
       </w:r>
       <w:r>
-        <w:t xml:space="preserve"> midway through the game (as the “Send Configuration to Device” in the Team Setup tab will reset the scores to 0, but this will not).</w:t>
-      </w:r>
-    </w:p>
-    <w:p>
-      <w:r>
-        <w:rPr>
-          <w:rStyle w:val="Heading4Char"/>
-        </w:rPr>
-        <w:t>Lights On / Off</w:t>
+        <w:t xml:space="preserve"> midway through the game (as the </w:t>
+      </w:r>
+      <w:r>
+        <w:t>‘</w:t>
       </w:r>
       <w:r>
         <w:rPr>
           <w:b/>
           <w:bCs/>
         </w:rPr>
-        <w:t xml:space="preserve"> </w:t>
-      </w:r>
-      <w:r>
-        <w:t>– tell the buzzers to turn on or off their internal LEDs.</w:t>
+        <w:t>Send Configuration to Device</w:t>
+      </w:r>
+      <w:r>
+        <w:t>’</w:t>
+      </w:r>
+      <w:r>
+        <w:t xml:space="preserve"> in the Team Setup tab will reset the scores to 0, but this will not).</w:t>
       </w:r>
     </w:p>
     <w:p>
@@ -4874,7 +5043,7 @@
         <w:rPr>
           <w:rStyle w:val="Heading4Char"/>
         </w:rPr>
-        <w:t>Update Lights</w:t>
+        <w:t>Lights On / Off</w:t>
       </w:r>
       <w:r>
         <w:rPr>
@@ -4884,6 +5053,24 @@
         <w:t xml:space="preserve"> </w:t>
       </w:r>
       <w:r>
+        <w:t>– tell the buzzers to turn on or off their internal LEDs.</w:t>
+      </w:r>
+    </w:p>
+    <w:p>
+      <w:r>
+        <w:rPr>
+          <w:rStyle w:val="Heading4Char"/>
+        </w:rPr>
+        <w:t>Update Lights</w:t>
+      </w:r>
+      <w:r>
+        <w:rPr>
+          <w:b/>
+          <w:bCs/>
+        </w:rPr>
+        <w:t xml:space="preserve"> </w:t>
+      </w:r>
+      <w:r>
         <w:t xml:space="preserve">– if a buzzer were to freeze and stop responding, this can be used to force it to update its state. If this fails to fix the </w:t>
       </w:r>
       <w:r>
@@ -4893,13 +5080,17 @@
         <w:t xml:space="preserve"> use </w:t>
       </w:r>
       <w:r>
-        <w:t>“</w:t>
-      </w:r>
-      <w:r>
+        <w:t>‘</w:t>
+      </w:r>
+      <w:r>
+        <w:rPr>
+          <w:b/>
+          <w:bCs/>
+        </w:rPr>
         <w:t>Resend Configuration to Device</w:t>
       </w:r>
       <w:r>
-        <w:t>”</w:t>
+        <w:t>’</w:t>
       </w:r>
       <w:r>
         <w:t xml:space="preserve"> above.</w:t>
@@ -4937,7 +5128,24 @@
     </w:p>
     <w:p>
       <w:r>
-        <w:t xml:space="preserve">The Big Picture is the audience’s primary view of an event. It can display </w:t>
+        <w:t xml:space="preserve">The </w:t>
+      </w:r>
+      <w:r>
+        <w:rPr>
+          <w:b/>
+          <w:bCs/>
+        </w:rPr>
+        <w:t>Big Picture</w:t>
+      </w:r>
+      <w:r>
+        <w:rPr>
+          <w:b/>
+          <w:bCs/>
+        </w:rPr>
+        <w:t xml:space="preserve"> Display</w:t>
+      </w:r>
+      <w:r>
+        <w:t xml:space="preserve"> is the audience’s primary view of an event. It can display </w:t>
       </w:r>
       <w:r>
         <w:t xml:space="preserve">titles, rounds, questions, </w:t>
@@ -4954,7 +5162,17 @@
         <w:t xml:space="preserve">Big Picture Display is controlled </w:t>
       </w:r>
       <w:r>
-        <w:t>through the Big Picture Configuration Tab.</w:t>
+        <w:t xml:space="preserve">through the </w:t>
+      </w:r>
+      <w:r>
+        <w:rPr>
+          <w:b/>
+          <w:bCs/>
+        </w:rPr>
+        <w:t>Big Picture Configuration Tab</w:t>
+      </w:r>
+      <w:r>
+        <w:t>.</w:t>
       </w:r>
     </w:p>
     <w:p>
@@ -4969,6 +5187,109 @@
       </w:r>
       <w:r>
         <w:t xml:space="preserve"> If the Big Picture Display is not required, skip past the following tutorials.</w:t>
+      </w:r>
+    </w:p>
+    <w:p>
+      <w:pPr>
+        <w:pStyle w:val="Heading3"/>
+      </w:pPr>
+      <w:r>
+        <w:t>Display Views</w:t>
+      </w:r>
+    </w:p>
+    <w:p>
+      <w:r>
+        <w:rPr>
+          <w:rStyle w:val="Heading4Char"/>
+        </w:rPr>
+        <w:t>Question</w:t>
+      </w:r>
+      <w:r>
+        <w:t xml:space="preserve"> – display the current question, and any associated question aids.</w:t>
+      </w:r>
+    </w:p>
+    <w:p>
+      <w:r>
+        <w:rPr>
+          <w:rStyle w:val="Heading4Char"/>
+        </w:rPr>
+        <w:t>Round</w:t>
+      </w:r>
+      <w:r>
+        <w:t xml:space="preserve"> – display the current round number and name.</w:t>
+      </w:r>
+    </w:p>
+    <w:p>
+      <w:r>
+        <w:rPr>
+          <w:rStyle w:val="Heading4Char"/>
+        </w:rPr>
+        <w:t>Title</w:t>
+      </w:r>
+      <w:r>
+        <w:t xml:space="preserve"> – display the user-specified title and subtitle for the event.</w:t>
+      </w:r>
+    </w:p>
+    <w:p>
+      <w:r>
+        <w:rPr>
+          <w:rStyle w:val="Heading4Char"/>
+        </w:rPr>
+        <w:t>Scoreboard</w:t>
+      </w:r>
+      <w:r>
+        <w:t xml:space="preserve"> – display the current scores by team, sorted from 1</w:t>
+      </w:r>
+      <w:r>
+        <w:rPr>
+          <w:vertAlign w:val="superscript"/>
+        </w:rPr>
+        <w:t>st</w:t>
+      </w:r>
+      <w:r>
+        <w:t xml:space="preserve"> to last.</w:t>
+      </w:r>
+    </w:p>
+    <w:p>
+      <w:r>
+        <w:rPr>
+          <w:rStyle w:val="Heading4Char"/>
+        </w:rPr>
+        <w:t>Blank</w:t>
+      </w:r>
+      <w:r>
+        <w:t xml:space="preserve"> </w:t>
+      </w:r>
+      <w:r>
+        <w:t>–</w:t>
+      </w:r>
+      <w:r>
+        <w:t xml:space="preserve"> </w:t>
+      </w:r>
+      <w:r>
+        <w:t>display nothing, just a black screen.</w:t>
+      </w:r>
+    </w:p>
+    <w:p>
+      <w:pPr>
+        <w:rPr>
+          <w:b/>
+          <w:bCs/>
+        </w:rPr>
+      </w:pPr>
+      <w:r>
+        <w:rPr>
+          <w:b/>
+          <w:bCs/>
+        </w:rPr>
+        <w:t xml:space="preserve">Whenever a player buzzes in, their </w:t>
+      </w:r>
+      <w:r>
+        <w:rPr>
+          <w:b/>
+          <w:bCs/>
+        </w:rPr>
+        <w:t>name and team will display at the bottom of the Big Picture Display in their team colours.</w:t>
       </w:r>
     </w:p>
     <w:p>
@@ -4991,7 +5312,17 @@
         </w:tabs>
       </w:pPr>
       <w:r>
-        <w:t>To open the display, click ‘Open Big Picture’.</w:t>
+        <w:t>To open the display, click ‘</w:t>
+      </w:r>
+      <w:r>
+        <w:rPr>
+          <w:b/>
+          <w:bCs/>
+        </w:rPr>
+        <w:t>Open Big Picture</w:t>
+      </w:r>
+      <w:r>
+        <w:t>’.</w:t>
       </w:r>
     </w:p>
     <w:p>
@@ -5021,7 +5352,17 @@
         </w:tabs>
       </w:pPr>
       <w:r>
-        <w:t>Click ‘Toggle Fullscreen’ to turn the window full screen.</w:t>
+        <w:t>Click ‘</w:t>
+      </w:r>
+      <w:r>
+        <w:rPr>
+          <w:b/>
+          <w:bCs/>
+        </w:rPr>
+        <w:t>Toggle Fullscreen</w:t>
+      </w:r>
+      <w:r>
+        <w:t>’ to turn the window full screen.</w:t>
       </w:r>
     </w:p>
     <w:p>
@@ -5087,19 +5428,38 @@
         <w:t xml:space="preserve">Press the </w:t>
       </w:r>
       <w:r>
-        <w:t>“S</w:t>
-      </w:r>
-      <w:r>
+        <w:t>‘</w:t>
+      </w:r>
+      <w:r>
+        <w:rPr>
+          <w:b/>
+          <w:bCs/>
+        </w:rPr>
+        <w:t>S</w:t>
+      </w:r>
+      <w:r>
+        <w:rPr>
+          <w:b/>
+          <w:bCs/>
+        </w:rPr>
         <w:t xml:space="preserve">ave </w:t>
       </w:r>
       <w:r>
+        <w:rPr>
+          <w:b/>
+          <w:bCs/>
+        </w:rPr>
         <w:t>C</w:t>
       </w:r>
       <w:r>
+        <w:rPr>
+          <w:b/>
+          <w:bCs/>
+        </w:rPr>
         <w:t>hanges</w:t>
       </w:r>
       <w:r>
-        <w:t>”</w:t>
+        <w:t>’</w:t>
       </w:r>
       <w:r>
         <w:t xml:space="preserve"> </w:t>
@@ -5129,10 +5489,27 @@
         <w:t xml:space="preserve">a Question Set, press the </w:t>
       </w:r>
       <w:r>
-        <w:t>“</w:t>
-      </w:r>
-      <w:r>
-        <w:t>Display Title” button.</w:t>
+        <w:t>‘</w:t>
+      </w:r>
+      <w:r>
+        <w:rPr>
+          <w:b/>
+          <w:bCs/>
+        </w:rPr>
+        <w:t xml:space="preserve">Display </w:t>
+      </w:r>
+      <w:r>
+        <w:rPr>
+          <w:b/>
+          <w:bCs/>
+        </w:rPr>
+        <w:t>Title</w:t>
+      </w:r>
+      <w:r>
+        <w:t>’</w:t>
+      </w:r>
+      <w:r>
+        <w:t xml:space="preserve"> button.</w:t>
       </w:r>
     </w:p>
     <w:p>
@@ -5150,7 +5527,17 @@
         <w:t xml:space="preserve">If using a Question Set, </w:t>
       </w:r>
       <w:r>
-        <w:t>load it now (using the tutorial found in Section 2.3.2).</w:t>
+        <w:t xml:space="preserve">load it now (using the tutorial found in </w:t>
+      </w:r>
+      <w:r>
+        <w:rPr>
+          <w:b/>
+          <w:bCs/>
+        </w:rPr>
+        <w:t>Section 2.3.2</w:t>
+      </w:r>
+      <w:r>
+        <w:t>).</w:t>
       </w:r>
       <w:r>
         <w:t xml:space="preserve"> </w:t>
@@ -5171,21 +5558,1286 @@
       <w:r>
         <w:t xml:space="preserve">hosting an event, </w:t>
       </w:r>
+      <w:r>
+        <w:t xml:space="preserve">there are automatic triggers which will change the display of </w:t>
+      </w:r>
+      <w:r>
+        <w:t>the Big Picture Display.</w:t>
+      </w:r>
+      <w:r>
+        <w:t xml:space="preserve"> These are listed below:</w:t>
+      </w:r>
+    </w:p>
+    <w:p>
+      <w:r>
+        <w:rPr>
+          <w:rStyle w:val="Heading4Char"/>
+        </w:rPr>
+        <w:t>When a Question Set is loaded</w:t>
+      </w:r>
+      <w:r>
+        <w:t xml:space="preserve"> – display </w:t>
+      </w:r>
+      <w:r>
+        <w:rPr>
+          <w:b/>
+          <w:bCs/>
+        </w:rPr>
+        <w:t>T</w:t>
+      </w:r>
+      <w:r>
+        <w:rPr>
+          <w:b/>
+          <w:bCs/>
+        </w:rPr>
+        <w:t>itle</w:t>
+      </w:r>
+      <w:r>
+        <w:t>.</w:t>
+      </w:r>
+    </w:p>
+    <w:p>
+      <w:r>
+        <w:rPr>
+          <w:rStyle w:val="Heading4Char"/>
+        </w:rPr>
+        <w:t>When the title is updated</w:t>
+      </w:r>
+      <w:r>
+        <w:t xml:space="preserve"> – display </w:t>
+      </w:r>
+      <w:r>
+        <w:rPr>
+          <w:b/>
+          <w:bCs/>
+        </w:rPr>
+        <w:t>Title</w:t>
+      </w:r>
+      <w:r>
+        <w:t>.</w:t>
+      </w:r>
+    </w:p>
+    <w:p>
+      <w:r>
+        <w:rPr>
+          <w:rStyle w:val="Heading4Char"/>
+        </w:rPr>
+        <w:t>When a round ends</w:t>
+      </w:r>
+      <w:r>
+        <w:t xml:space="preserve"> – display </w:t>
+      </w:r>
+      <w:r>
+        <w:rPr>
+          <w:b/>
+          <w:bCs/>
+        </w:rPr>
+        <w:t>R</w:t>
+      </w:r>
+      <w:r>
+        <w:rPr>
+          <w:b/>
+          <w:bCs/>
+        </w:rPr>
+        <w:t>ound</w:t>
+      </w:r>
+      <w:r>
+        <w:t>.</w:t>
+      </w:r>
+    </w:p>
+    <w:p>
+      <w:r>
+        <w:rPr>
+          <w:rStyle w:val="Heading4Char"/>
+        </w:rPr>
+        <w:t xml:space="preserve">When </w:t>
+      </w:r>
+      <w:r>
+        <w:rPr>
+          <w:rStyle w:val="Heading4Char"/>
+        </w:rPr>
+        <w:t>the question advances</w:t>
+      </w:r>
+      <w:r>
+        <w:t xml:space="preserve"> – display </w:t>
+      </w:r>
+      <w:r>
+        <w:rPr>
+          <w:b/>
+          <w:bCs/>
+        </w:rPr>
+        <w:t>Q</w:t>
+      </w:r>
+      <w:r>
+        <w:rPr>
+          <w:b/>
+          <w:bCs/>
+        </w:rPr>
+        <w:t>uestion</w:t>
+      </w:r>
+      <w:r>
+        <w:t>.</w:t>
+      </w:r>
+    </w:p>
+    <w:p>
+      <w:r>
+        <w:rPr>
+          <w:rStyle w:val="Heading4Char"/>
+        </w:rPr>
+        <w:t>When the question ends</w:t>
+      </w:r>
+      <w:r>
+        <w:t xml:space="preserve"> </w:t>
+      </w:r>
+      <w:r>
+        <w:t>–</w:t>
+      </w:r>
+      <w:r>
+        <w:t xml:space="preserve"> </w:t>
+      </w:r>
+      <w:r>
+        <w:t>display nothing (</w:t>
+      </w:r>
+      <w:r>
+        <w:rPr>
+          <w:b/>
+          <w:bCs/>
+        </w:rPr>
+        <w:t>Blank</w:t>
+      </w:r>
+      <w:r>
+        <w:t>)</w:t>
+      </w:r>
+      <w:r>
+        <w:t>.</w:t>
+      </w:r>
+    </w:p>
+    <w:p>
+      <w:r>
+        <w:rPr>
+          <w:rStyle w:val="Heading4Char"/>
+        </w:rPr>
+        <w:t>When the game ends (or the Question Set runs out)</w:t>
+      </w:r>
+      <w:r>
+        <w:t xml:space="preserve"> – display nothing (</w:t>
+      </w:r>
+      <w:r>
+        <w:rPr>
+          <w:b/>
+          <w:bCs/>
+        </w:rPr>
+        <w:t>Blank</w:t>
+      </w:r>
+      <w:r>
+        <w:t>)</w:t>
+      </w:r>
+      <w:r>
+        <w:t>.</w:t>
+      </w:r>
+    </w:p>
+    <w:p>
+      <w:r>
+        <w:t xml:space="preserve">However, the host can also manually change the </w:t>
+      </w:r>
+      <w:r>
+        <w:t xml:space="preserve">view the Big Picture Display is showing by using the </w:t>
+      </w:r>
+      <w:r>
+        <w:t>‘</w:t>
+      </w:r>
+      <w:r>
+        <w:rPr>
+          <w:b/>
+          <w:bCs/>
+        </w:rPr>
+        <w:t>Show [</w:t>
+      </w:r>
+      <w:r>
+        <w:rPr>
+          <w:b/>
+          <w:bCs/>
+          <w:i/>
+          <w:iCs/>
+        </w:rPr>
+        <w:t>view</w:t>
+      </w:r>
+      <w:r>
+        <w:rPr>
+          <w:b/>
+          <w:bCs/>
+        </w:rPr>
+        <w:t>]</w:t>
+      </w:r>
+      <w:r>
+        <w:t>’</w:t>
+      </w:r>
+      <w:r>
+        <w:t xml:space="preserve"> buttons in the </w:t>
+      </w:r>
+      <w:r>
+        <w:rPr>
+          <w:b/>
+          <w:bCs/>
+        </w:rPr>
+        <w:t>Big Picture Configuration Tab</w:t>
+      </w:r>
+      <w:r>
+        <w:t>.</w:t>
+      </w:r>
     </w:p>
     <w:p>
       <w:pPr>
         <w:pStyle w:val="Heading2"/>
       </w:pPr>
       <w:r>
+        <w:lastRenderedPageBreak/>
         <w:t>2.3 Setting Up an Event</w:t>
       </w:r>
     </w:p>
     <w:p>
+      <w:r>
+        <w:t xml:space="preserve">It is advisable to complete the following setup procedure before the audience arrives at an event. </w:t>
+      </w:r>
+    </w:p>
+    <w:p>
+      <w:pPr>
+        <w:pStyle w:val="ListParagraph"/>
+        <w:numPr>
+          <w:ilvl w:val="0"/>
+          <w:numId w:val="5"/>
+        </w:numPr>
+      </w:pPr>
+      <w:r>
+        <w:t>T</w:t>
+      </w:r>
+      <w:r>
+        <w:t xml:space="preserve">he </w:t>
+      </w:r>
+      <w:r>
+        <w:t>individual buzzers must be setup. Follow the tutorial</w:t>
+      </w:r>
+      <w:r>
+        <w:t>s</w:t>
+      </w:r>
+      <w:r>
+        <w:t xml:space="preserve"> in </w:t>
+      </w:r>
+      <w:r>
+        <w:rPr>
+          <w:b/>
+          <w:bCs/>
+        </w:rPr>
+        <w:t>Section 1.2</w:t>
+      </w:r>
+      <w:r>
+        <w:t xml:space="preserve"> before moving on with the setup process.</w:t>
+      </w:r>
+    </w:p>
+    <w:p>
+      <w:pPr>
+        <w:pStyle w:val="ListParagraph"/>
+        <w:numPr>
+          <w:ilvl w:val="0"/>
+          <w:numId w:val="5"/>
+        </w:numPr>
+      </w:pPr>
+      <w:r>
+        <w:t xml:space="preserve">If </w:t>
+      </w:r>
+      <w:r>
+        <w:t xml:space="preserve">an event calls for the use of the </w:t>
+      </w:r>
+      <w:r>
+        <w:rPr>
+          <w:b/>
+          <w:bCs/>
+        </w:rPr>
+        <w:t>Big Picture Display</w:t>
+      </w:r>
+      <w:r>
+        <w:t xml:space="preserve">, use </w:t>
+      </w:r>
+      <w:r>
+        <w:rPr>
+          <w:b/>
+          <w:bCs/>
+        </w:rPr>
+        <w:t>Section 2.2</w:t>
+      </w:r>
+      <w:r>
+        <w:t xml:space="preserve"> to initialise this now.</w:t>
+      </w:r>
+    </w:p>
+    <w:p>
+      <w:r>
+        <w:t xml:space="preserve">If the above two steps have been completed, it is now </w:t>
+      </w:r>
+      <w:r>
+        <w:t>safe to setup the teams and Question Set.</w:t>
+      </w:r>
+    </w:p>
+    <w:p>
+      <w:pPr>
+        <w:pStyle w:val="Heading3"/>
+      </w:pPr>
+      <w:r>
+        <w:t>Setting up Teams</w:t>
+      </w:r>
+    </w:p>
+    <w:p>
+      <w:r>
+        <w:t>Navigate to the ‘</w:t>
+      </w:r>
+      <w:r>
+        <w:rPr>
+          <w:b/>
+          <w:bCs/>
+        </w:rPr>
+        <w:t>Team Setup</w:t>
+      </w:r>
+      <w:r>
+        <w:t>’ tab.</w:t>
+      </w:r>
+    </w:p>
+    <w:p>
+      <w:pPr>
+        <w:pStyle w:val="Heading4"/>
+      </w:pPr>
+      <w:r>
+        <w:t>Using a Pre-Created Team Configuration</w:t>
+      </w:r>
+    </w:p>
+    <w:p>
+      <w:pPr>
+        <w:pStyle w:val="ListParagraph"/>
+        <w:numPr>
+          <w:ilvl w:val="0"/>
+          <w:numId w:val="6"/>
+        </w:numPr>
+      </w:pPr>
+      <w:r>
+        <w:t>Press the ‘</w:t>
+      </w:r>
+      <w:r>
+        <w:rPr>
+          <w:b/>
+          <w:bCs/>
+        </w:rPr>
+        <w:t>Load from Database</w:t>
+      </w:r>
+      <w:r>
+        <w:t>’ button.</w:t>
+      </w:r>
+    </w:p>
+    <w:p>
+      <w:pPr>
+        <w:pStyle w:val="ListParagraph"/>
+        <w:numPr>
+          <w:ilvl w:val="0"/>
+          <w:numId w:val="6"/>
+        </w:numPr>
+      </w:pPr>
+      <w:r>
+        <w:t xml:space="preserve">Select the name of the </w:t>
+      </w:r>
+      <w:r>
+        <w:t>configuration from the pop-up.</w:t>
+      </w:r>
+    </w:p>
+    <w:p>
+      <w:pPr>
+        <w:pStyle w:val="ListParagraph"/>
+        <w:numPr>
+          <w:ilvl w:val="0"/>
+          <w:numId w:val="6"/>
+        </w:numPr>
+      </w:pPr>
+      <w:r>
+        <w:t>Press the ‘</w:t>
+      </w:r>
+      <w:r>
+        <w:rPr>
+          <w:b/>
+          <w:bCs/>
+        </w:rPr>
+        <w:t>Submit</w:t>
+      </w:r>
+      <w:r>
+        <w:t>’ button in the pop-up.</w:t>
+      </w:r>
+    </w:p>
+    <w:p>
+      <w:pPr>
+        <w:pStyle w:val="ListParagraph"/>
+        <w:numPr>
+          <w:ilvl w:val="0"/>
+          <w:numId w:val="6"/>
+        </w:numPr>
+      </w:pPr>
+      <w:r>
+        <w:t>Load or set the colour palettes for each team.</w:t>
+      </w:r>
+    </w:p>
+    <w:p>
+      <w:pPr>
+        <w:pStyle w:val="ListParagraph"/>
+        <w:numPr>
+          <w:ilvl w:val="0"/>
+          <w:numId w:val="6"/>
+        </w:numPr>
+      </w:pPr>
+      <w:r>
+        <w:t>Make any required changes to the configuration (aliases, team names, etc.).</w:t>
+      </w:r>
+    </w:p>
+    <w:p>
+      <w:pPr>
+        <w:pStyle w:val="ListParagraph"/>
+        <w:numPr>
+          <w:ilvl w:val="0"/>
+          <w:numId w:val="6"/>
+        </w:numPr>
+      </w:pPr>
+      <w:r>
+        <w:t>Press ‘</w:t>
+      </w:r>
+      <w:r>
+        <w:rPr>
+          <w:b/>
+          <w:bCs/>
+        </w:rPr>
+        <w:t>Send Configuration to Device</w:t>
+      </w:r>
+      <w:r>
+        <w:t>’.</w:t>
+      </w:r>
+    </w:p>
+    <w:p>
+      <w:pPr>
+        <w:pStyle w:val="ListParagraph"/>
+        <w:rPr>
+          <w:i/>
+          <w:iCs/>
+        </w:rPr>
+      </w:pPr>
+      <w:r>
+        <w:rPr>
+          <w:i/>
+          <w:iCs/>
+        </w:rPr>
+        <w:t>The buzzers should each light up with their respective inactive colour.</w:t>
+      </w:r>
+    </w:p>
+    <w:p>
+      <w:pPr>
+        <w:pStyle w:val="Heading4"/>
+      </w:pPr>
+      <w:r>
+        <w:t>Creating a New Team Configuration</w:t>
+      </w:r>
+    </w:p>
+    <w:p>
+      <w:pPr>
+        <w:pStyle w:val="ListParagraph"/>
+        <w:numPr>
+          <w:ilvl w:val="0"/>
+          <w:numId w:val="7"/>
+        </w:numPr>
+      </w:pPr>
+      <w:r>
+        <w:t>Add the required teams:</w:t>
+      </w:r>
+    </w:p>
+    <w:p>
+      <w:pPr>
+        <w:pStyle w:val="ListParagraph"/>
+        <w:numPr>
+          <w:ilvl w:val="1"/>
+          <w:numId w:val="7"/>
+        </w:numPr>
+      </w:pPr>
+      <w:r>
+        <w:t>Press the ‘</w:t>
+      </w:r>
+      <w:r>
+        <w:rPr>
+          <w:b/>
+          <w:bCs/>
+        </w:rPr>
+        <w:t>New Team</w:t>
+      </w:r>
+      <w:r>
+        <w:t>’ button</w:t>
+      </w:r>
+      <w:r>
+        <w:t>.</w:t>
+      </w:r>
+    </w:p>
+    <w:p>
+      <w:pPr>
+        <w:pStyle w:val="ListParagraph"/>
+        <w:ind w:left="1440"/>
+        <w:rPr>
+          <w:i/>
+          <w:iCs/>
+        </w:rPr>
+      </w:pPr>
+      <w:r>
+        <w:rPr>
+          <w:i/>
+          <w:iCs/>
+        </w:rPr>
+        <w:t>A new team entry should appear at the end of the list.</w:t>
+      </w:r>
+    </w:p>
+    <w:p>
+      <w:pPr>
+        <w:pStyle w:val="ListParagraph"/>
+        <w:numPr>
+          <w:ilvl w:val="1"/>
+          <w:numId w:val="7"/>
+        </w:numPr>
+      </w:pPr>
+      <w:r>
+        <w:t xml:space="preserve">Set the name of the new team in the </w:t>
+      </w:r>
+      <w:r>
+        <w:t>‘</w:t>
+      </w:r>
+      <w:r>
+        <w:rPr>
+          <w:b/>
+          <w:bCs/>
+        </w:rPr>
+        <w:t>Name</w:t>
+      </w:r>
+      <w:r>
+        <w:t>’ text entry box.</w:t>
+      </w:r>
+    </w:p>
+    <w:p>
+      <w:pPr>
+        <w:pStyle w:val="ListParagraph"/>
+        <w:numPr>
+          <w:ilvl w:val="1"/>
+          <w:numId w:val="7"/>
+        </w:numPr>
+      </w:pPr>
+      <w:r>
+        <w:t xml:space="preserve">Either load </w:t>
+      </w:r>
+      <w:r>
+        <w:t>or</w:t>
+      </w:r>
+      <w:r>
+        <w:t xml:space="preserve"> set the correct colour palette for the team.</w:t>
+      </w:r>
+    </w:p>
+    <w:p>
+      <w:pPr>
+        <w:pStyle w:val="ListParagraph"/>
+        <w:numPr>
+          <w:ilvl w:val="1"/>
+          <w:numId w:val="7"/>
+        </w:numPr>
+      </w:pPr>
+      <w:r>
+        <w:t xml:space="preserve">Repeat </w:t>
+      </w:r>
+      <w:r>
+        <w:t>this process for each team.</w:t>
+      </w:r>
+    </w:p>
+    <w:p>
+      <w:pPr>
+        <w:pStyle w:val="ListParagraph"/>
+        <w:numPr>
+          <w:ilvl w:val="1"/>
+          <w:numId w:val="7"/>
+        </w:numPr>
+      </w:pPr>
+      <w:r>
+        <w:t>Press the ‘</w:t>
+      </w:r>
+      <w:r>
+        <w:rPr>
+          <w:b/>
+          <w:bCs/>
+        </w:rPr>
+        <w:t>Save Teams</w:t>
+      </w:r>
+      <w:r>
+        <w:t>’ button.</w:t>
+      </w:r>
+    </w:p>
+    <w:p>
+      <w:pPr>
+        <w:pStyle w:val="ListParagraph"/>
+        <w:numPr>
+          <w:ilvl w:val="0"/>
+          <w:numId w:val="7"/>
+        </w:numPr>
+      </w:pPr>
+      <w:r>
+        <w:t>Set the individual data for each buzzer:</w:t>
+      </w:r>
+    </w:p>
+    <w:p>
+      <w:pPr>
+        <w:pStyle w:val="ListParagraph"/>
+        <w:numPr>
+          <w:ilvl w:val="1"/>
+          <w:numId w:val="7"/>
+        </w:numPr>
+      </w:pPr>
+      <w:r>
+        <w:t>Find the box labelled ‘</w:t>
+      </w:r>
+      <w:r>
+        <w:rPr>
+          <w:b/>
+          <w:bCs/>
+        </w:rPr>
+        <w:t>Buzzer [</w:t>
+      </w:r>
+      <w:r>
+        <w:rPr>
+          <w:b/>
+          <w:bCs/>
+          <w:i/>
+          <w:iCs/>
+        </w:rPr>
+        <w:t>ID</w:t>
+      </w:r>
+      <w:r>
+        <w:rPr>
+          <w:b/>
+          <w:bCs/>
+        </w:rPr>
+        <w:t>]</w:t>
+      </w:r>
+      <w:r>
+        <w:t xml:space="preserve">’, where ID is the ID of the buzzer </w:t>
+      </w:r>
+      <w:r>
+        <w:t>to edit (from 0 to 24 inclusive).</w:t>
+      </w:r>
+    </w:p>
+    <w:p>
+      <w:pPr>
+        <w:pStyle w:val="ListParagraph"/>
+        <w:numPr>
+          <w:ilvl w:val="1"/>
+          <w:numId w:val="7"/>
+        </w:numPr>
+      </w:pPr>
+      <w:r>
+        <w:t>Tick the checkbox as required to indicate if the buzzer is active.</w:t>
+      </w:r>
+    </w:p>
+    <w:p>
+      <w:pPr>
+        <w:pStyle w:val="ListParagraph"/>
+        <w:numPr>
+          <w:ilvl w:val="1"/>
+          <w:numId w:val="7"/>
+        </w:numPr>
+      </w:pPr>
+      <w:r>
+        <w:t xml:space="preserve">Set the alias of the buzzer (the player’s name) using the </w:t>
+      </w:r>
+      <w:r>
+        <w:t>text entry box labelled ‘</w:t>
+      </w:r>
+      <w:r>
+        <w:rPr>
+          <w:b/>
+          <w:bCs/>
+        </w:rPr>
+        <w:t>Alias</w:t>
+      </w:r>
+      <w:r>
+        <w:t>’.</w:t>
+      </w:r>
+    </w:p>
+    <w:p>
+      <w:pPr>
+        <w:pStyle w:val="ListParagraph"/>
+        <w:numPr>
+          <w:ilvl w:val="1"/>
+          <w:numId w:val="7"/>
+        </w:numPr>
+      </w:pPr>
+      <w:r>
+        <w:t xml:space="preserve">Use the dropdown to </w:t>
+      </w:r>
+      <w:r>
+        <w:t>select which team the buzzer should be assigned to.</w:t>
+      </w:r>
+    </w:p>
+    <w:p>
+      <w:pPr>
+        <w:pStyle w:val="ListParagraph"/>
+        <w:numPr>
+          <w:ilvl w:val="1"/>
+          <w:numId w:val="7"/>
+        </w:numPr>
+      </w:pPr>
+      <w:r>
+        <w:t>Repeat this process for each buzzer to be used or edited.</w:t>
+      </w:r>
+    </w:p>
+    <w:p>
+      <w:pPr>
+        <w:pStyle w:val="ListParagraph"/>
+        <w:numPr>
+          <w:ilvl w:val="0"/>
+          <w:numId w:val="7"/>
+        </w:numPr>
+      </w:pPr>
+      <w:r>
+        <w:t>Press ‘</w:t>
+      </w:r>
+      <w:r>
+        <w:rPr>
+          <w:b/>
+          <w:bCs/>
+        </w:rPr>
+        <w:t>Send Configuration to Device</w:t>
+      </w:r>
+      <w:r>
+        <w:t>’ to lock it in.</w:t>
+      </w:r>
+    </w:p>
+    <w:p>
+      <w:r>
+        <w:t>If</w:t>
+      </w:r>
+      <w:r>
+        <w:t xml:space="preserve"> </w:t>
+      </w:r>
+      <w:r>
+        <w:t>the team configuration is likely to be used again, store it in the database, press the ‘</w:t>
+      </w:r>
+      <w:r>
+        <w:rPr>
+          <w:b/>
+          <w:bCs/>
+        </w:rPr>
+        <w:t>Save to Database</w:t>
+      </w:r>
+      <w:r>
+        <w:t>’ button and enter the name to save it as</w:t>
+      </w:r>
+      <w:r>
+        <w:t xml:space="preserve"> (</w:t>
+      </w:r>
+      <w:r>
+        <w:rPr>
+          <w:color w:val="FF0000"/>
+        </w:rPr>
+        <w:t>WARNING: if there are any name conflicts, the existing configuration will be automatically overwritten</w:t>
+      </w:r>
+      <w:r>
+        <w:t>)</w:t>
+      </w:r>
+      <w:r>
+        <w:t xml:space="preserve">. </w:t>
+      </w:r>
+      <w:r>
+        <w:t>This will improve the efficiency of the setup procedure, as now the configuration can be easily reused multiple times, without completely reconfiguring it each time.</w:t>
+      </w:r>
+    </w:p>
+    <w:p>
+      <w:pPr>
+        <w:pStyle w:val="Heading4"/>
+      </w:pPr>
+      <w:r>
+        <w:t>Setting Colour Palettes</w:t>
+      </w:r>
+    </w:p>
+    <w:p>
+      <w:r>
+        <w:t xml:space="preserve">Each team has a colour palette of 4 colours, which are sent to each buzzer </w:t>
+      </w:r>
+      <w:r>
+        <w:t>and appear on the LED array.</w:t>
+      </w:r>
+      <w:r>
+        <w:t xml:space="preserve"> More information on this can be found in </w:t>
+      </w:r>
+      <w:r>
+        <w:rPr>
+          <w:b/>
+          <w:bCs/>
+        </w:rPr>
+        <w:t>Section 1.1</w:t>
+      </w:r>
+      <w:r>
+        <w:t>.</w:t>
+      </w:r>
+    </w:p>
+    <w:p>
+      <w:r>
+        <w:rPr>
+          <w:rStyle w:val="Heading5Char"/>
+        </w:rPr>
+        <w:t>Inactive</w:t>
+      </w:r>
+      <w:r>
+        <w:rPr>
+          <w:b/>
+          <w:bCs/>
+        </w:rPr>
+        <w:t xml:space="preserve"> </w:t>
+      </w:r>
+      <w:r>
+        <w:t>–</w:t>
+      </w:r>
+      <w:r>
+        <w:t xml:space="preserve"> the colour displayed when the buzzer is not active, locked or waiting for press.</w:t>
+      </w:r>
+    </w:p>
+    <w:p>
+      <w:r>
+        <w:rPr>
+          <w:rStyle w:val="Heading5Char"/>
+        </w:rPr>
+        <w:t>Waiting</w:t>
+      </w:r>
+      <w:r>
+        <w:rPr>
+          <w:b/>
+          <w:bCs/>
+        </w:rPr>
+        <w:t xml:space="preserve"> </w:t>
+      </w:r>
+      <w:r>
+        <w:t xml:space="preserve">– </w:t>
+      </w:r>
+      <w:r>
+        <w:t>the colour displayed when the buzzer is waiting to be pressed.</w:t>
+      </w:r>
+    </w:p>
+    <w:p>
+      <w:r>
+        <w:rPr>
+          <w:rStyle w:val="Heading5Char"/>
+        </w:rPr>
+        <w:t>Active</w:t>
+      </w:r>
+      <w:r>
+        <w:rPr>
+          <w:b/>
+          <w:bCs/>
+        </w:rPr>
+        <w:t xml:space="preserve"> </w:t>
+      </w:r>
+      <w:r>
+        <w:t xml:space="preserve">– </w:t>
+      </w:r>
+      <w:r>
+        <w:t>the colour displayed when the buzzer was pressed before anyone else, and the player is now being asked for their answer.</w:t>
+      </w:r>
+    </w:p>
+    <w:p>
+      <w:r>
+        <w:rPr>
+          <w:rStyle w:val="Heading5Char"/>
+        </w:rPr>
+        <w:t>Locked</w:t>
+      </w:r>
+      <w:r>
+        <w:rPr>
+          <w:b/>
+          <w:bCs/>
+        </w:rPr>
+        <w:t xml:space="preserve"> </w:t>
+      </w:r>
+      <w:r>
+        <w:t>–</w:t>
+      </w:r>
+      <w:r>
+        <w:t xml:space="preserve"> </w:t>
+      </w:r>
+      <w:r>
+        <w:t>the colour displayed w</w:t>
+      </w:r>
+      <w:r>
+        <w:t>hen the player answered a question wrong, so is now locked out of buzzing for the rest of the current question.</w:t>
+      </w:r>
+    </w:p>
+    <w:p>
+      <w:r>
+        <w:lastRenderedPageBreak/>
+        <w:t>A colour palette can b</w:t>
+      </w:r>
+      <w:r>
+        <w:t>e loaded from the database, by pressing ‘</w:t>
+      </w:r>
+      <w:r>
+        <w:rPr>
+          <w:b/>
+          <w:bCs/>
+        </w:rPr>
+        <w:t>Load Colour Palette</w:t>
+      </w:r>
+      <w:r>
+        <w:t xml:space="preserve">’ in the desired team’s </w:t>
+      </w:r>
+      <w:r>
+        <w:t>entry and</w:t>
+      </w:r>
+      <w:r>
+        <w:t xml:space="preserve"> selecting the name from the </w:t>
+      </w:r>
+      <w:r>
+        <w:t xml:space="preserve">list. </w:t>
+      </w:r>
+    </w:p>
+    <w:p>
+      <w:r>
+        <w:t>Or</w:t>
+      </w:r>
+      <w:r>
+        <w:t xml:space="preserve"> colour palettes can be manually created by pressing any of the colour buttons (‘</w:t>
+      </w:r>
+      <w:r>
+        <w:rPr>
+          <w:b/>
+          <w:bCs/>
+        </w:rPr>
+        <w:t>Inactive Colour</w:t>
+      </w:r>
+      <w:r>
+        <w:t>’, ‘</w:t>
+      </w:r>
+      <w:r>
+        <w:rPr>
+          <w:b/>
+          <w:bCs/>
+        </w:rPr>
+        <w:t>Waiting Colour</w:t>
+      </w:r>
+      <w:r>
+        <w:t>’, ‘</w:t>
+      </w:r>
+      <w:r>
+        <w:rPr>
+          <w:b/>
+          <w:bCs/>
+        </w:rPr>
+        <w:t>Active Colour</w:t>
+      </w:r>
+      <w:r>
+        <w:t>’, ‘</w:t>
+      </w:r>
+      <w:r>
+        <w:rPr>
+          <w:b/>
+          <w:bCs/>
+        </w:rPr>
+        <w:t>Locked Colour</w:t>
+      </w:r>
+      <w:r>
+        <w:t>’)</w:t>
+      </w:r>
+      <w:r>
+        <w:t xml:space="preserve"> for the target team, and picking a colour from the selector prompt. Once created, a colour palette can be saved to the database by pressing the ‘</w:t>
+      </w:r>
+      <w:r>
+        <w:rPr>
+          <w:b/>
+          <w:bCs/>
+        </w:rPr>
+        <w:t>Save Colour Palette</w:t>
+      </w:r>
+      <w:r>
+        <w:t xml:space="preserve">’ </w:t>
+      </w:r>
+      <w:r>
+        <w:t>button</w:t>
+      </w:r>
+      <w:r>
+        <w:t xml:space="preserve"> (</w:t>
+      </w:r>
+      <w:r>
+        <w:rPr>
+          <w:color w:val="FF0000"/>
+        </w:rPr>
+        <w:t xml:space="preserve">as with </w:t>
+      </w:r>
+      <w:r>
+        <w:rPr>
+          <w:color w:val="FF0000"/>
+        </w:rPr>
+        <w:t>team configurations, if a name conflict occurs, the existing colour palette will be automatically overwritten</w:t>
+      </w:r>
+      <w:r>
+        <w:t>)</w:t>
+      </w:r>
+      <w:r>
+        <w:t>.</w:t>
+      </w:r>
+    </w:p>
+    <w:p>
+      <w:pPr>
+        <w:pStyle w:val="Heading3"/>
+      </w:pPr>
+      <w:r>
+        <w:t>Loading a Question Set</w:t>
+      </w:r>
+    </w:p>
+    <w:p>
+      <w:pPr>
+        <w:pStyle w:val="ListParagraph"/>
+        <w:numPr>
+          <w:ilvl w:val="0"/>
+          <w:numId w:val="8"/>
+        </w:numPr>
+      </w:pPr>
+      <w:r>
+        <w:t>Switch to ‘</w:t>
+      </w:r>
+      <w:r>
+        <w:rPr>
+          <w:b/>
+          <w:bCs/>
+        </w:rPr>
+        <w:t>Hosting</w:t>
+      </w:r>
+      <w:r>
+        <w:t>’ tab.</w:t>
+      </w:r>
+    </w:p>
+    <w:p>
+      <w:pPr>
+        <w:pStyle w:val="ListParagraph"/>
+        <w:numPr>
+          <w:ilvl w:val="0"/>
+          <w:numId w:val="8"/>
+        </w:numPr>
+      </w:pPr>
+      <w:r>
+        <w:t>Press the ‘</w:t>
+      </w:r>
+      <w:r>
+        <w:rPr>
+          <w:b/>
+          <w:bCs/>
+        </w:rPr>
+        <w:t>Load Set</w:t>
+      </w:r>
+      <w:r>
+        <w:t>’ button in the top-right hand corner of the screen.</w:t>
+      </w:r>
+    </w:p>
+    <w:p>
+      <w:pPr>
+        <w:pStyle w:val="ListParagraph"/>
+        <w:numPr>
+          <w:ilvl w:val="0"/>
+          <w:numId w:val="8"/>
+        </w:numPr>
+      </w:pPr>
+      <w:r>
+        <w:t>Select the name of the Question Set to load from the dropdown in the prompt that appears.</w:t>
+      </w:r>
+    </w:p>
+    <w:p>
+      <w:pPr>
+        <w:pStyle w:val="ListParagraph"/>
+        <w:numPr>
+          <w:ilvl w:val="0"/>
+          <w:numId w:val="8"/>
+        </w:numPr>
+      </w:pPr>
+      <w:r>
+        <w:t>Press ‘</w:t>
+      </w:r>
+      <w:r>
+        <w:rPr>
+          <w:b/>
+          <w:bCs/>
+        </w:rPr>
+        <w:t>Submit</w:t>
+      </w:r>
+      <w:r>
+        <w:t>’ on the pop-up prompt.</w:t>
+      </w:r>
+    </w:p>
+    <w:p>
+      <w:pPr>
+        <w:pStyle w:val="ListParagraph"/>
+        <w:rPr>
+          <w:i/>
+          <w:iCs/>
+        </w:rPr>
+      </w:pPr>
+      <w:r>
+        <w:rPr>
+          <w:i/>
+          <w:iCs/>
+        </w:rPr>
+        <w:t>The Question Set should now load</w:t>
+      </w:r>
+      <w:r>
+        <w:rPr>
+          <w:i/>
+          <w:iCs/>
+        </w:rPr>
+        <w:t xml:space="preserve">, and the </w:t>
+      </w:r>
+      <w:r>
+        <w:rPr>
+          <w:b/>
+          <w:bCs/>
+          <w:i/>
+          <w:iCs/>
+        </w:rPr>
+        <w:t xml:space="preserve">Question Display Frame </w:t>
+      </w:r>
+      <w:r>
+        <w:rPr>
+          <w:i/>
+          <w:iCs/>
+        </w:rPr>
+        <w:t>will display the first question.</w:t>
+      </w:r>
+    </w:p>
+    <w:p>
+      <w:pPr>
+        <w:pStyle w:val="ListParagraph"/>
+        <w:rPr>
+          <w:i/>
+          <w:iCs/>
+        </w:rPr>
+      </w:pPr>
+      <w:r>
+        <w:rPr>
+          <w:i/>
+          <w:iCs/>
+        </w:rPr>
+        <w:t xml:space="preserve">If the </w:t>
+      </w:r>
+      <w:r>
+        <w:rPr>
+          <w:b/>
+          <w:bCs/>
+          <w:i/>
+          <w:iCs/>
+        </w:rPr>
+        <w:t>Big Picture Display</w:t>
+      </w:r>
+      <w:r>
+        <w:rPr>
+          <w:i/>
+          <w:iCs/>
+        </w:rPr>
+        <w:t xml:space="preserve"> is opened, it will switch to the </w:t>
+      </w:r>
+      <w:r>
+        <w:rPr>
+          <w:b/>
+          <w:bCs/>
+          <w:i/>
+          <w:iCs/>
+        </w:rPr>
+        <w:t>Title</w:t>
+      </w:r>
+      <w:r>
+        <w:rPr>
+          <w:i/>
+          <w:iCs/>
+        </w:rPr>
+        <w:t xml:space="preserve"> view.</w:t>
+      </w:r>
+    </w:p>
+    <w:p>
       <w:pPr>
         <w:pStyle w:val="Heading2"/>
       </w:pPr>
       <w:r>
         <w:t>2.4 Hosting an Event</w:t>
+      </w:r>
+    </w:p>
+    <w:p>
+      <w:pPr>
+        <w:rPr>
+          <w:i/>
+          <w:iCs/>
+        </w:rPr>
+      </w:pPr>
+      <w:r>
+        <w:t xml:space="preserve">Before </w:t>
+      </w:r>
+      <w:r>
+        <w:t xml:space="preserve">hosting an event, ensure that the setup procedure (in </w:t>
+      </w:r>
+      <w:r>
+        <w:rPr>
+          <w:b/>
+          <w:bCs/>
+        </w:rPr>
+        <w:t>Section 2.3</w:t>
+      </w:r>
+      <w:r>
+        <w:t>) has been properly followed.</w:t>
+      </w:r>
+    </w:p>
+    <w:p>
+      <w:pPr>
+        <w:pStyle w:val="Heading3"/>
+      </w:pPr>
+      <w:r>
+        <w:t>Controlling the Buzzers</w:t>
+      </w:r>
+    </w:p>
+    <w:p>
+      <w:pPr>
+        <w:pStyle w:val="Heading3"/>
+      </w:pPr>
+      <w:r>
+        <w:t>Dealing with Questions</w:t>
+      </w:r>
+    </w:p>
+    <w:p>
+      <w:pPr>
+        <w:pStyle w:val="Heading3"/>
+      </w:pPr>
+      <w:r>
+        <w:t>Using the Scoreboard</w:t>
+      </w:r>
+    </w:p>
+    <w:p>
+      <w:pPr>
+        <w:pStyle w:val="Heading3"/>
+      </w:pPr>
+      <w:r>
+        <w:t>Something about Big Picture?</w:t>
+      </w:r>
+    </w:p>
+    <w:p>
+      <w:pPr>
+        <w:pStyle w:val="Heading1"/>
+      </w:pPr>
+      <w:r>
+        <w:t xml:space="preserve">3: </w:t>
+      </w:r>
+      <w:r>
+        <w:t xml:space="preserve">The </w:t>
+      </w:r>
+      <w:r>
+        <w:t>Set Creator App</w:t>
+      </w:r>
+    </w:p>
+    <w:p>
+      <w:pPr>
+        <w:pStyle w:val="Heading1"/>
+      </w:pPr>
+      <w:r>
+        <w:t>4: Technical Details</w:t>
       </w:r>
     </w:p>
     <w:sectPr>
@@ -5251,6 +6903,237 @@
 <file path=word/numbering.xml><?xml version="1.0" encoding="utf-8"?>
 <w:numbering xmlns:wpc="http://schemas.microsoft.com/office/word/2010/wordprocessingCanvas" xmlns:cx="http://schemas.microsoft.com/office/drawing/2014/chartex" xmlns:cx1="http://schemas.microsoft.com/office/drawing/2015/9/8/chartex" xmlns:cx2="http://schemas.microsoft.com/office/drawing/2015/10/21/chartex" xmlns:cx3="http://schemas.microsoft.com/office/drawing/2016/5/9/chartex" xmlns:cx4="http://schemas.microsoft.com/office/drawing/2016/5/10/chartex" xmlns:cx5="http://schemas.microsoft.com/office/drawing/2016/5/11/chartex" xmlns:cx6="http://schemas.microsoft.com/office/drawing/2016/5/12/chartex" xmlns:cx7="http://schemas.microsoft.com/office/drawing/2016/5/13/chartex" xmlns:cx8="http://schemas.microsoft.com/office/drawing/2016/5/14/chartex" xmlns:mc="http://schemas.openxmlformats.org/markup-compatibility/2006" xmlns:aink="http://schemas.microsoft.com/office/drawing/2016/ink" xmlns:am3d="http://schemas.microsoft.com/office/drawing/2017/model3d" xmlns:o="urn:schemas-microsoft-com:office:office" xmlns:oel="http://schemas.microsoft.com/office/2019/extlst" xmlns:r="http://schemas.openxmlformats.org/officeDocument/2006/relationships" xmlns:m="http://schemas.openxmlformats.org/officeDocument/2006/math" xmlns:v="urn:schemas-microsoft-com:vml" xmlns:wp14="http://schemas.microsoft.com/office/word/2010/wordprocessingDrawing" xmlns:wp="http://schemas.openxmlformats.org/drawingml/2006/wordprocessingDrawing" xmlns:w10="urn:schemas-microsoft-com:office:word" xmlns:w="http://schemas.openxmlformats.org/wordprocessingml/2006/main" xmlns:w14="http://schemas.microsoft.com/office/word/2010/wordml" xmlns:w15="http://schemas.microsoft.com/office/word/2012/wordml" xmlns:w16cex="http://schemas.microsoft.com/office/word/2018/wordml/cex" xmlns:w16cid="http://schemas.microsoft.com/office/word/2016/wordml/cid" xmlns:w16="http://schemas.microsoft.com/office/word/2018/wordml" xmlns:w16sdtdh="http://schemas.microsoft.com/office/word/2020/wordml/sdtdatahash" xmlns:w16se="http://schemas.microsoft.com/office/word/2015/wordml/symex" xmlns:wpg="http://schemas.microsoft.com/office/word/2010/wordprocessingGroup" xmlns:wpi="http://schemas.microsoft.com/office/word/2010/wordprocessingInk" xmlns:wne="http://schemas.microsoft.com/office/word/2006/wordml" xmlns:wps="http://schemas.microsoft.com/office/word/2010/wordprocessingShape" mc:Ignorable="w14 w15 w16se w16cid w16 w16cex w16sdtdh wp14">
   <w:abstractNum w:abstractNumId="0" w15:restartNumberingAfterBreak="0">
+    <w:nsid w:val="03B43878"/>
+    <w:multiLevelType w:val="multilevel"/>
+    <w:tmpl w:val="A4A82E96"/>
+    <w:lvl w:ilvl="0">
+      <w:start w:val="1"/>
+      <w:numFmt w:val="decimal"/>
+      <w:lvlText w:val="%1."/>
+      <w:lvlJc w:val="left"/>
+      <w:pPr>
+        <w:ind w:left="720" w:hanging="360"/>
+      </w:pPr>
+    </w:lvl>
+    <w:lvl w:ilvl="1">
+      <w:start w:val="4"/>
+      <w:numFmt w:val="decimal"/>
+      <w:isLgl/>
+      <w:lvlText w:val="%1.%2"/>
+      <w:lvlJc w:val="left"/>
+      <w:pPr>
+        <w:ind w:left="840" w:hanging="480"/>
+      </w:pPr>
+      <w:rPr>
+        <w:rFonts w:hint="default"/>
+      </w:rPr>
+    </w:lvl>
+    <w:lvl w:ilvl="2">
+      <w:start w:val="1"/>
+      <w:numFmt w:val="decimal"/>
+      <w:isLgl/>
+      <w:lvlText w:val="%1.%2.%3"/>
+      <w:lvlJc w:val="left"/>
+      <w:pPr>
+        <w:ind w:left="1080" w:hanging="720"/>
+      </w:pPr>
+      <w:rPr>
+        <w:rFonts w:hint="default"/>
+      </w:rPr>
+    </w:lvl>
+    <w:lvl w:ilvl="3">
+      <w:start w:val="1"/>
+      <w:numFmt w:val="decimal"/>
+      <w:isLgl/>
+      <w:lvlText w:val="%1.%2.%3.%4"/>
+      <w:lvlJc w:val="left"/>
+      <w:pPr>
+        <w:ind w:left="1080" w:hanging="720"/>
+      </w:pPr>
+      <w:rPr>
+        <w:rFonts w:hint="default"/>
+      </w:rPr>
+    </w:lvl>
+    <w:lvl w:ilvl="4">
+      <w:start w:val="1"/>
+      <w:numFmt w:val="decimal"/>
+      <w:isLgl/>
+      <w:lvlText w:val="%1.%2.%3.%4.%5"/>
+      <w:lvlJc w:val="left"/>
+      <w:pPr>
+        <w:ind w:left="1440" w:hanging="1080"/>
+      </w:pPr>
+      <w:rPr>
+        <w:rFonts w:hint="default"/>
+      </w:rPr>
+    </w:lvl>
+    <w:lvl w:ilvl="5">
+      <w:start w:val="1"/>
+      <w:numFmt w:val="decimal"/>
+      <w:isLgl/>
+      <w:lvlText w:val="%1.%2.%3.%4.%5.%6"/>
+      <w:lvlJc w:val="left"/>
+      <w:pPr>
+        <w:ind w:left="1440" w:hanging="1080"/>
+      </w:pPr>
+      <w:rPr>
+        <w:rFonts w:hint="default"/>
+      </w:rPr>
+    </w:lvl>
+    <w:lvl w:ilvl="6">
+      <w:start w:val="1"/>
+      <w:numFmt w:val="decimal"/>
+      <w:isLgl/>
+      <w:lvlText w:val="%1.%2.%3.%4.%5.%6.%7"/>
+      <w:lvlJc w:val="left"/>
+      <w:pPr>
+        <w:ind w:left="1800" w:hanging="1440"/>
+      </w:pPr>
+      <w:rPr>
+        <w:rFonts w:hint="default"/>
+      </w:rPr>
+    </w:lvl>
+    <w:lvl w:ilvl="7">
+      <w:start w:val="1"/>
+      <w:numFmt w:val="decimal"/>
+      <w:isLgl/>
+      <w:lvlText w:val="%1.%2.%3.%4.%5.%6.%7.%8"/>
+      <w:lvlJc w:val="left"/>
+      <w:pPr>
+        <w:ind w:left="1800" w:hanging="1440"/>
+      </w:pPr>
+      <w:rPr>
+        <w:rFonts w:hint="default"/>
+      </w:rPr>
+    </w:lvl>
+    <w:lvl w:ilvl="8">
+      <w:start w:val="1"/>
+      <w:numFmt w:val="decimal"/>
+      <w:isLgl/>
+      <w:lvlText w:val="%1.%2.%3.%4.%5.%6.%7.%8.%9"/>
+      <w:lvlJc w:val="left"/>
+      <w:pPr>
+        <w:ind w:left="2160" w:hanging="1800"/>
+      </w:pPr>
+      <w:rPr>
+        <w:rFonts w:hint="default"/>
+      </w:rPr>
+    </w:lvl>
+  </w:abstractNum>
+  <w:abstractNum w:abstractNumId="1" w15:restartNumberingAfterBreak="0">
+    <w:nsid w:val="08E912D4"/>
+    <w:multiLevelType w:val="hybridMultilevel"/>
+    <w:tmpl w:val="10C816B2"/>
+    <w:lvl w:ilvl="0" w:tplc="08090001">
+      <w:start w:val="1"/>
+      <w:numFmt w:val="bullet"/>
+      <w:lvlText w:val=""/>
+      <w:lvlJc w:val="left"/>
+      <w:pPr>
+        <w:ind w:left="720" w:hanging="360"/>
+      </w:pPr>
+      <w:rPr>
+        <w:rFonts w:ascii="Symbol" w:hAnsi="Symbol" w:hint="default"/>
+      </w:rPr>
+    </w:lvl>
+    <w:lvl w:ilvl="1" w:tplc="08090003" w:tentative="1">
+      <w:start w:val="1"/>
+      <w:numFmt w:val="bullet"/>
+      <w:lvlText w:val="o"/>
+      <w:lvlJc w:val="left"/>
+      <w:pPr>
+        <w:ind w:left="1440" w:hanging="360"/>
+      </w:pPr>
+      <w:rPr>
+        <w:rFonts w:ascii="Courier New" w:hAnsi="Courier New" w:cs="Courier New" w:hint="default"/>
+      </w:rPr>
+    </w:lvl>
+    <w:lvl w:ilvl="2" w:tplc="08090005" w:tentative="1">
+      <w:start w:val="1"/>
+      <w:numFmt w:val="bullet"/>
+      <w:lvlText w:val=""/>
+      <w:lvlJc w:val="left"/>
+      <w:pPr>
+        <w:ind w:left="2160" w:hanging="360"/>
+      </w:pPr>
+      <w:rPr>
+        <w:rFonts w:ascii="Wingdings" w:hAnsi="Wingdings" w:hint="default"/>
+      </w:rPr>
+    </w:lvl>
+    <w:lvl w:ilvl="3" w:tplc="08090001" w:tentative="1">
+      <w:start w:val="1"/>
+      <w:numFmt w:val="bullet"/>
+      <w:lvlText w:val=""/>
+      <w:lvlJc w:val="left"/>
+      <w:pPr>
+        <w:ind w:left="2880" w:hanging="360"/>
+      </w:pPr>
+      <w:rPr>
+        <w:rFonts w:ascii="Symbol" w:hAnsi="Symbol" w:hint="default"/>
+      </w:rPr>
+    </w:lvl>
+    <w:lvl w:ilvl="4" w:tplc="08090003" w:tentative="1">
+      <w:start w:val="1"/>
+      <w:numFmt w:val="bullet"/>
+      <w:lvlText w:val="o"/>
+      <w:lvlJc w:val="left"/>
+      <w:pPr>
+        <w:ind w:left="3600" w:hanging="360"/>
+      </w:pPr>
+      <w:rPr>
+        <w:rFonts w:ascii="Courier New" w:hAnsi="Courier New" w:cs="Courier New" w:hint="default"/>
+      </w:rPr>
+    </w:lvl>
+    <w:lvl w:ilvl="5" w:tplc="08090005" w:tentative="1">
+      <w:start w:val="1"/>
+      <w:numFmt w:val="bullet"/>
+      <w:lvlText w:val=""/>
+      <w:lvlJc w:val="left"/>
+      <w:pPr>
+        <w:ind w:left="4320" w:hanging="360"/>
+      </w:pPr>
+      <w:rPr>
+        <w:rFonts w:ascii="Wingdings" w:hAnsi="Wingdings" w:hint="default"/>
+      </w:rPr>
+    </w:lvl>
+    <w:lvl w:ilvl="6" w:tplc="08090001" w:tentative="1">
+      <w:start w:val="1"/>
+      <w:numFmt w:val="bullet"/>
+      <w:lvlText w:val=""/>
+      <w:lvlJc w:val="left"/>
+      <w:pPr>
+        <w:ind w:left="5040" w:hanging="360"/>
+      </w:pPr>
+      <w:rPr>
+        <w:rFonts w:ascii="Symbol" w:hAnsi="Symbol" w:hint="default"/>
+      </w:rPr>
+    </w:lvl>
+    <w:lvl w:ilvl="7" w:tplc="08090003" w:tentative="1">
+      <w:start w:val="1"/>
+      <w:numFmt w:val="bullet"/>
+      <w:lvlText w:val="o"/>
+      <w:lvlJc w:val="left"/>
+      <w:pPr>
+        <w:ind w:left="5760" w:hanging="360"/>
+      </w:pPr>
+      <w:rPr>
+        <w:rFonts w:ascii="Courier New" w:hAnsi="Courier New" w:cs="Courier New" w:hint="default"/>
+      </w:rPr>
+    </w:lvl>
+    <w:lvl w:ilvl="8" w:tplc="08090005" w:tentative="1">
+      <w:start w:val="1"/>
+      <w:numFmt w:val="bullet"/>
+      <w:lvlText w:val=""/>
+      <w:lvlJc w:val="left"/>
+      <w:pPr>
+        <w:ind w:left="6480" w:hanging="360"/>
+      </w:pPr>
+      <w:rPr>
+        <w:rFonts w:ascii="Wingdings" w:hAnsi="Wingdings" w:hint="default"/>
+      </w:rPr>
+    </w:lvl>
+  </w:abstractNum>
+  <w:abstractNum w:abstractNumId="2" w15:restartNumberingAfterBreak="0">
     <w:nsid w:val="355D636A"/>
     <w:multiLevelType w:val="hybridMultilevel"/>
     <w:tmpl w:val="F22E7A28"/>
@@ -5362,7 +7245,7 @@
       </w:rPr>
     </w:lvl>
   </w:abstractNum>
-  <w:abstractNum w:abstractNumId="1" w15:restartNumberingAfterBreak="0">
+  <w:abstractNum w:abstractNumId="3" w15:restartNumberingAfterBreak="0">
     <w:nsid w:val="52C930A0"/>
     <w:multiLevelType w:val="hybridMultilevel"/>
     <w:tmpl w:val="04E084C6"/>
@@ -5448,7 +7331,93 @@
       </w:pPr>
     </w:lvl>
   </w:abstractNum>
-  <w:abstractNum w:abstractNumId="2" w15:restartNumberingAfterBreak="0">
+  <w:abstractNum w:abstractNumId="4" w15:restartNumberingAfterBreak="0">
+    <w:nsid w:val="538270F3"/>
+    <w:multiLevelType w:val="hybridMultilevel"/>
+    <w:tmpl w:val="DE5AB27C"/>
+    <w:lvl w:ilvl="0" w:tplc="0809000F">
+      <w:start w:val="1"/>
+      <w:numFmt w:val="decimal"/>
+      <w:lvlText w:val="%1."/>
+      <w:lvlJc w:val="left"/>
+      <w:pPr>
+        <w:ind w:left="720" w:hanging="360"/>
+      </w:pPr>
+    </w:lvl>
+    <w:lvl w:ilvl="1" w:tplc="08090019">
+      <w:start w:val="1"/>
+      <w:numFmt w:val="lowerLetter"/>
+      <w:lvlText w:val="%2."/>
+      <w:lvlJc w:val="left"/>
+      <w:pPr>
+        <w:ind w:left="1440" w:hanging="360"/>
+      </w:pPr>
+    </w:lvl>
+    <w:lvl w:ilvl="2" w:tplc="0809001B" w:tentative="1">
+      <w:start w:val="1"/>
+      <w:numFmt w:val="lowerRoman"/>
+      <w:lvlText w:val="%3."/>
+      <w:lvlJc w:val="right"/>
+      <w:pPr>
+        <w:ind w:left="2160" w:hanging="180"/>
+      </w:pPr>
+    </w:lvl>
+    <w:lvl w:ilvl="3" w:tplc="0809000F" w:tentative="1">
+      <w:start w:val="1"/>
+      <w:numFmt w:val="decimal"/>
+      <w:lvlText w:val="%4."/>
+      <w:lvlJc w:val="left"/>
+      <w:pPr>
+        <w:ind w:left="2880" w:hanging="360"/>
+      </w:pPr>
+    </w:lvl>
+    <w:lvl w:ilvl="4" w:tplc="08090019" w:tentative="1">
+      <w:start w:val="1"/>
+      <w:numFmt w:val="lowerLetter"/>
+      <w:lvlText w:val="%5."/>
+      <w:lvlJc w:val="left"/>
+      <w:pPr>
+        <w:ind w:left="3600" w:hanging="360"/>
+      </w:pPr>
+    </w:lvl>
+    <w:lvl w:ilvl="5" w:tplc="0809001B" w:tentative="1">
+      <w:start w:val="1"/>
+      <w:numFmt w:val="lowerRoman"/>
+      <w:lvlText w:val="%6."/>
+      <w:lvlJc w:val="right"/>
+      <w:pPr>
+        <w:ind w:left="4320" w:hanging="180"/>
+      </w:pPr>
+    </w:lvl>
+    <w:lvl w:ilvl="6" w:tplc="0809000F" w:tentative="1">
+      <w:start w:val="1"/>
+      <w:numFmt w:val="decimal"/>
+      <w:lvlText w:val="%7."/>
+      <w:lvlJc w:val="left"/>
+      <w:pPr>
+        <w:ind w:left="5040" w:hanging="360"/>
+      </w:pPr>
+    </w:lvl>
+    <w:lvl w:ilvl="7" w:tplc="08090019" w:tentative="1">
+      <w:start w:val="1"/>
+      <w:numFmt w:val="lowerLetter"/>
+      <w:lvlText w:val="%8."/>
+      <w:lvlJc w:val="left"/>
+      <w:pPr>
+        <w:ind w:left="5760" w:hanging="360"/>
+      </w:pPr>
+    </w:lvl>
+    <w:lvl w:ilvl="8" w:tplc="0809001B" w:tentative="1">
+      <w:start w:val="1"/>
+      <w:numFmt w:val="lowerRoman"/>
+      <w:lvlText w:val="%9."/>
+      <w:lvlJc w:val="right"/>
+      <w:pPr>
+        <w:ind w:left="6480" w:hanging="180"/>
+      </w:pPr>
+    </w:lvl>
+  </w:abstractNum>
+  <w:abstractNum w:abstractNumId="5" w15:restartNumberingAfterBreak="0">
     <w:nsid w:val="64600A16"/>
     <w:multiLevelType w:val="hybridMultilevel"/>
     <w:tmpl w:val="4F7222CA"/>
@@ -5534,14 +7503,207 @@
       </w:pPr>
     </w:lvl>
   </w:abstractNum>
+  <w:abstractNum w:abstractNumId="6" w15:restartNumberingAfterBreak="0">
+    <w:nsid w:val="6EAD2E8D"/>
+    <w:multiLevelType w:val="hybridMultilevel"/>
+    <w:tmpl w:val="878A38FA"/>
+    <w:lvl w:ilvl="0" w:tplc="0809000F">
+      <w:start w:val="1"/>
+      <w:numFmt w:val="decimal"/>
+      <w:lvlText w:val="%1."/>
+      <w:lvlJc w:val="left"/>
+      <w:pPr>
+        <w:ind w:left="720" w:hanging="360"/>
+      </w:pPr>
+      <w:rPr>
+        <w:rFonts w:hint="default"/>
+      </w:rPr>
+    </w:lvl>
+    <w:lvl w:ilvl="1" w:tplc="08090019">
+      <w:start w:val="1"/>
+      <w:numFmt w:val="lowerLetter"/>
+      <w:lvlText w:val="%2."/>
+      <w:lvlJc w:val="left"/>
+      <w:pPr>
+        <w:ind w:left="1440" w:hanging="360"/>
+      </w:pPr>
+    </w:lvl>
+    <w:lvl w:ilvl="2" w:tplc="0809001B" w:tentative="1">
+      <w:start w:val="1"/>
+      <w:numFmt w:val="lowerRoman"/>
+      <w:lvlText w:val="%3."/>
+      <w:lvlJc w:val="right"/>
+      <w:pPr>
+        <w:ind w:left="2160" w:hanging="180"/>
+      </w:pPr>
+    </w:lvl>
+    <w:lvl w:ilvl="3" w:tplc="0809000F" w:tentative="1">
+      <w:start w:val="1"/>
+      <w:numFmt w:val="decimal"/>
+      <w:lvlText w:val="%4."/>
+      <w:lvlJc w:val="left"/>
+      <w:pPr>
+        <w:ind w:left="2880" w:hanging="360"/>
+      </w:pPr>
+    </w:lvl>
+    <w:lvl w:ilvl="4" w:tplc="08090019" w:tentative="1">
+      <w:start w:val="1"/>
+      <w:numFmt w:val="lowerLetter"/>
+      <w:lvlText w:val="%5."/>
+      <w:lvlJc w:val="left"/>
+      <w:pPr>
+        <w:ind w:left="3600" w:hanging="360"/>
+      </w:pPr>
+    </w:lvl>
+    <w:lvl w:ilvl="5" w:tplc="0809001B" w:tentative="1">
+      <w:start w:val="1"/>
+      <w:numFmt w:val="lowerRoman"/>
+      <w:lvlText w:val="%6."/>
+      <w:lvlJc w:val="right"/>
+      <w:pPr>
+        <w:ind w:left="4320" w:hanging="180"/>
+      </w:pPr>
+    </w:lvl>
+    <w:lvl w:ilvl="6" w:tplc="0809000F" w:tentative="1">
+      <w:start w:val="1"/>
+      <w:numFmt w:val="decimal"/>
+      <w:lvlText w:val="%7."/>
+      <w:lvlJc w:val="left"/>
+      <w:pPr>
+        <w:ind w:left="5040" w:hanging="360"/>
+      </w:pPr>
+    </w:lvl>
+    <w:lvl w:ilvl="7" w:tplc="08090019" w:tentative="1">
+      <w:start w:val="1"/>
+      <w:numFmt w:val="lowerLetter"/>
+      <w:lvlText w:val="%8."/>
+      <w:lvlJc w:val="left"/>
+      <w:pPr>
+        <w:ind w:left="5760" w:hanging="360"/>
+      </w:pPr>
+    </w:lvl>
+    <w:lvl w:ilvl="8" w:tplc="0809001B" w:tentative="1">
+      <w:start w:val="1"/>
+      <w:numFmt w:val="lowerRoman"/>
+      <w:lvlText w:val="%9."/>
+      <w:lvlJc w:val="right"/>
+      <w:pPr>
+        <w:ind w:left="6480" w:hanging="180"/>
+      </w:pPr>
+    </w:lvl>
+  </w:abstractNum>
+  <w:abstractNum w:abstractNumId="7" w15:restartNumberingAfterBreak="0">
+    <w:nsid w:val="78F34A52"/>
+    <w:multiLevelType w:val="hybridMultilevel"/>
+    <w:tmpl w:val="13E0EC3C"/>
+    <w:lvl w:ilvl="0" w:tplc="0809000F">
+      <w:start w:val="1"/>
+      <w:numFmt w:val="decimal"/>
+      <w:lvlText w:val="%1."/>
+      <w:lvlJc w:val="left"/>
+      <w:pPr>
+        <w:ind w:left="720" w:hanging="360"/>
+      </w:pPr>
+      <w:rPr>
+        <w:rFonts w:hint="default"/>
+      </w:rPr>
+    </w:lvl>
+    <w:lvl w:ilvl="1" w:tplc="08090019" w:tentative="1">
+      <w:start w:val="1"/>
+      <w:numFmt w:val="lowerLetter"/>
+      <w:lvlText w:val="%2."/>
+      <w:lvlJc w:val="left"/>
+      <w:pPr>
+        <w:ind w:left="1440" w:hanging="360"/>
+      </w:pPr>
+    </w:lvl>
+    <w:lvl w:ilvl="2" w:tplc="0809001B" w:tentative="1">
+      <w:start w:val="1"/>
+      <w:numFmt w:val="lowerRoman"/>
+      <w:lvlText w:val="%3."/>
+      <w:lvlJc w:val="right"/>
+      <w:pPr>
+        <w:ind w:left="2160" w:hanging="180"/>
+      </w:pPr>
+    </w:lvl>
+    <w:lvl w:ilvl="3" w:tplc="0809000F" w:tentative="1">
+      <w:start w:val="1"/>
+      <w:numFmt w:val="decimal"/>
+      <w:lvlText w:val="%4."/>
+      <w:lvlJc w:val="left"/>
+      <w:pPr>
+        <w:ind w:left="2880" w:hanging="360"/>
+      </w:pPr>
+    </w:lvl>
+    <w:lvl w:ilvl="4" w:tplc="08090019" w:tentative="1">
+      <w:start w:val="1"/>
+      <w:numFmt w:val="lowerLetter"/>
+      <w:lvlText w:val="%5."/>
+      <w:lvlJc w:val="left"/>
+      <w:pPr>
+        <w:ind w:left="3600" w:hanging="360"/>
+      </w:pPr>
+    </w:lvl>
+    <w:lvl w:ilvl="5" w:tplc="0809001B" w:tentative="1">
+      <w:start w:val="1"/>
+      <w:numFmt w:val="lowerRoman"/>
+      <w:lvlText w:val="%6."/>
+      <w:lvlJc w:val="right"/>
+      <w:pPr>
+        <w:ind w:left="4320" w:hanging="180"/>
+      </w:pPr>
+    </w:lvl>
+    <w:lvl w:ilvl="6" w:tplc="0809000F" w:tentative="1">
+      <w:start w:val="1"/>
+      <w:numFmt w:val="decimal"/>
+      <w:lvlText w:val="%7."/>
+      <w:lvlJc w:val="left"/>
+      <w:pPr>
+        <w:ind w:left="5040" w:hanging="360"/>
+      </w:pPr>
+    </w:lvl>
+    <w:lvl w:ilvl="7" w:tplc="08090019" w:tentative="1">
+      <w:start w:val="1"/>
+      <w:numFmt w:val="lowerLetter"/>
+      <w:lvlText w:val="%8."/>
+      <w:lvlJc w:val="left"/>
+      <w:pPr>
+        <w:ind w:left="5760" w:hanging="360"/>
+      </w:pPr>
+    </w:lvl>
+    <w:lvl w:ilvl="8" w:tplc="0809001B" w:tentative="1">
+      <w:start w:val="1"/>
+      <w:numFmt w:val="lowerRoman"/>
+      <w:lvlText w:val="%9."/>
+      <w:lvlJc w:val="right"/>
+      <w:pPr>
+        <w:ind w:left="6480" w:hanging="180"/>
+      </w:pPr>
+    </w:lvl>
+  </w:abstractNum>
   <w:num w:numId="1" w16cid:durableId="73628847">
+    <w:abstractNumId w:val="2"/>
+  </w:num>
+  <w:num w:numId="2" w16cid:durableId="279842278">
+    <w:abstractNumId w:val="5"/>
+  </w:num>
+  <w:num w:numId="3" w16cid:durableId="1826318941">
+    <w:abstractNumId w:val="3"/>
+  </w:num>
+  <w:num w:numId="4" w16cid:durableId="1075009531">
+    <w:abstractNumId w:val="1"/>
+  </w:num>
+  <w:num w:numId="5" w16cid:durableId="1844275336">
     <w:abstractNumId w:val="0"/>
   </w:num>
-  <w:num w:numId="2" w16cid:durableId="279842278">
-    <w:abstractNumId w:val="2"/>
+  <w:num w:numId="6" w16cid:durableId="1063328901">
+    <w:abstractNumId w:val="4"/>
   </w:num>
-  <w:num w:numId="3" w16cid:durableId="1826318941">
-    <w:abstractNumId w:val="1"/>
+  <w:num w:numId="7" w16cid:durableId="1585607392">
+    <w:abstractNumId w:val="6"/>
+  </w:num>
+  <w:num w:numId="8" w16cid:durableId="579753839">
+    <w:abstractNumId w:val="7"/>
   </w:num>
 </w:numbering>
 </file>
@@ -6040,7 +8202,6 @@
     <w:next w:val="Normal"/>
     <w:link w:val="Heading5Char"/>
     <w:uiPriority w:val="9"/>
-    <w:semiHidden/>
     <w:unhideWhenUsed/>
     <w:qFormat/>
     <w:rsid w:val="005A074B"/>
@@ -6227,7 +8388,6 @@
     <w:basedOn w:val="DefaultParagraphFont"/>
     <w:link w:val="Heading5"/>
     <w:uiPriority w:val="9"/>
-    <w:semiHidden/>
     <w:rsid w:val="005A074B"/>
     <w:rPr>
       <w:rFonts w:eastAsiaTheme="majorEastAsia" w:cstheme="majorBidi"/>
@@ -6797,4 +8957,16 @@
     </a:ext>
   </a:extLst>
 </a:theme>
+</file>
+
+<file path=customXml/item1.xml><?xml version="1.0" encoding="utf-8"?>
+<b:Sources xmlns:b="http://schemas.openxmlformats.org/officeDocument/2006/bibliography" xmlns="http://schemas.openxmlformats.org/officeDocument/2006/bibliography" SelectedStyle="\APASixthEditionOfficeOnline.xsl" StyleName="APA" Version="6"/>
+</file>
+
+<file path=customXml/itemProps1.xml><?xml version="1.0" encoding="utf-8"?>
+<ds:datastoreItem xmlns:ds="http://schemas.openxmlformats.org/officeDocument/2006/customXml" ds:itemID="{9AE95831-04A4-4ED1-B51D-A65B316BB928}">
+  <ds:schemaRefs>
+    <ds:schemaRef ds:uri="http://schemas.openxmlformats.org/officeDocument/2006/bibliography"/>
+  </ds:schemaRefs>
+</ds:datastoreItem>
 </file>
</xml_diff>

<commit_message>
Final tweaks before test
</commit_message>
<xml_diff>
--- a/Docs/Documentation 2.docx
+++ b/Docs/Documentation 2.docx
@@ -19,6 +19,890 @@
       </w:r>
       <w:r>
         <w:t>The Buzzers</w:t>
+      </w:r>
+    </w:p>
+    <w:p>
+      <w:pPr>
+        <w:pStyle w:val="Heading2"/>
+      </w:pPr>
+      <w:r>
+        <w:t>1.1 About the Buzzers</w:t>
+      </w:r>
+    </w:p>
+    <w:p>
+      <w:pPr>
+        <w:pStyle w:val="Heading2"/>
+      </w:pPr>
+      <w:r>
+        <w:t xml:space="preserve">1.2 </w:t>
+      </w:r>
+      <w:r>
+        <w:t>Assembling a Buzzer</w:t>
+      </w:r>
+    </w:p>
+    <w:p>
+      <w:pPr>
+        <w:pStyle w:val="Heading3"/>
+      </w:pPr>
+      <w:r>
+        <w:t>Parts Required</w:t>
+      </w:r>
+    </w:p>
+    <w:p>
+      <w:pPr>
+        <w:pStyle w:val="Heading4"/>
+      </w:pPr>
+      <w:r>
+        <w:t>Procurable Parts</w:t>
+      </w:r>
+    </w:p>
+    <w:p>
+      <w:r>
+        <w:t xml:space="preserve">Below is a list of parts that will </w:t>
+      </w:r>
+      <w:r>
+        <w:t xml:space="preserve">need to be purchased for each buzzer </w:t>
+      </w:r>
+      <w:r>
+        <w:t>required.</w:t>
+      </w:r>
+    </w:p>
+    <w:p>
+      <w:r>
+        <w:t xml:space="preserve">Please note: it is possible that the Computer Science department will have spare </w:t>
+      </w:r>
+      <w:r>
+        <w:t xml:space="preserve">edge connector breakout boards, battery holders, and </w:t>
+      </w:r>
+      <w:proofErr w:type="spellStart"/>
+      <w:r>
+        <w:t>micro:bits</w:t>
+      </w:r>
+      <w:proofErr w:type="spellEnd"/>
+      <w:r>
+        <w:t xml:space="preserve"> that can be used.</w:t>
+      </w:r>
+    </w:p>
+    <w:tbl>
+      <w:tblPr>
+        <w:tblStyle w:val="TableGrid"/>
+        <w:tblW w:w="10485" w:type="dxa"/>
+        <w:tblLook w:val="04A0" w:firstRow="1" w:lastRow="0" w:firstColumn="1" w:lastColumn="0" w:noHBand="0" w:noVBand="1"/>
+      </w:tblPr>
+      <w:tblGrid>
+        <w:gridCol w:w="5807"/>
+        <w:gridCol w:w="2268"/>
+        <w:gridCol w:w="2410"/>
+      </w:tblGrid>
+      <w:tr>
+        <w:tc>
+          <w:tcPr>
+            <w:tcW w:w="5807" w:type="dxa"/>
+          </w:tcPr>
+          <w:p>
+            <w:pPr>
+              <w:rPr>
+                <w:b/>
+                <w:bCs/>
+              </w:rPr>
+            </w:pPr>
+            <w:r>
+              <w:rPr>
+                <w:b/>
+                <w:bCs/>
+              </w:rPr>
+              <w:t>Part</w:t>
+            </w:r>
+          </w:p>
+        </w:tc>
+        <w:tc>
+          <w:tcPr>
+            <w:tcW w:w="2268" w:type="dxa"/>
+          </w:tcPr>
+          <w:p>
+            <w:pPr>
+              <w:rPr>
+                <w:b/>
+                <w:bCs/>
+              </w:rPr>
+            </w:pPr>
+            <w:r>
+              <w:rPr>
+                <w:b/>
+                <w:bCs/>
+              </w:rPr>
+              <w:t>Cost per Unit</w:t>
+            </w:r>
+          </w:p>
+        </w:tc>
+        <w:tc>
+          <w:tcPr>
+            <w:tcW w:w="2410" w:type="dxa"/>
+          </w:tcPr>
+          <w:p>
+            <w:pPr>
+              <w:rPr>
+                <w:b/>
+                <w:bCs/>
+              </w:rPr>
+            </w:pPr>
+            <w:r>
+              <w:rPr>
+                <w:b/>
+                <w:bCs/>
+              </w:rPr>
+              <w:t>Purchase Link</w:t>
+            </w:r>
+          </w:p>
+        </w:tc>
+      </w:tr>
+      <w:tr>
+        <w:tc>
+          <w:tcPr>
+            <w:tcW w:w="5807" w:type="dxa"/>
+          </w:tcPr>
+          <w:p>
+            <w:r>
+              <w:t>12mm Momentary Push Button</w:t>
+            </w:r>
+          </w:p>
+        </w:tc>
+        <w:tc>
+          <w:tcPr>
+            <w:tcW w:w="2268" w:type="dxa"/>
+          </w:tcPr>
+          <w:p>
+            <w:r>
+              <w:t>Approx. £0.29</w:t>
+            </w:r>
+          </w:p>
+        </w:tc>
+        <w:tc>
+          <w:tcPr>
+            <w:tcW w:w="2410" w:type="dxa"/>
+          </w:tcPr>
+          <w:p>
+            <w:hyperlink r:id="rId8" w:history="1">
+              <w:r>
+                <w:rPr>
+                  <w:rStyle w:val="Hyperlink"/>
+                </w:rPr>
+                <w:t>Amazon</w:t>
+              </w:r>
+            </w:hyperlink>
+          </w:p>
+        </w:tc>
+      </w:tr>
+      <w:tr>
+        <w:tc>
+          <w:tcPr>
+            <w:tcW w:w="5807" w:type="dxa"/>
+          </w:tcPr>
+          <w:p>
+            <w:r>
+              <w:t>WS2812 (‘</w:t>
+            </w:r>
+            <w:proofErr w:type="spellStart"/>
+            <w:r>
+              <w:t>NeoPixel</w:t>
+            </w:r>
+            <w:proofErr w:type="spellEnd"/>
+            <w:r>
+              <w:t>’) 5050 RGB Ring (7 LEDs)</w:t>
+            </w:r>
+          </w:p>
+        </w:tc>
+        <w:tc>
+          <w:tcPr>
+            <w:tcW w:w="2268" w:type="dxa"/>
+          </w:tcPr>
+          <w:p>
+            <w:r>
+              <w:t>Approx. £1.51</w:t>
+            </w:r>
+          </w:p>
+        </w:tc>
+        <w:tc>
+          <w:tcPr>
+            <w:tcW w:w="2410" w:type="dxa"/>
+          </w:tcPr>
+          <w:p>
+            <w:hyperlink r:id="rId9" w:history="1">
+              <w:r>
+                <w:rPr>
+                  <w:rStyle w:val="Hyperlink"/>
+                </w:rPr>
+                <w:t>Amazon</w:t>
+              </w:r>
+            </w:hyperlink>
+          </w:p>
+        </w:tc>
+      </w:tr>
+      <w:tr>
+        <w:tc>
+          <w:tcPr>
+            <w:tcW w:w="5807" w:type="dxa"/>
+          </w:tcPr>
+          <w:p>
+            <w:r>
+              <w:t>Edge Connector Breakout Board</w:t>
+            </w:r>
+          </w:p>
+        </w:tc>
+        <w:tc>
+          <w:tcPr>
+            <w:tcW w:w="2268" w:type="dxa"/>
+          </w:tcPr>
+          <w:p>
+            <w:r>
+              <w:t>£5.10</w:t>
+            </w:r>
+          </w:p>
+        </w:tc>
+        <w:tc>
+          <w:tcPr>
+            <w:tcW w:w="2410" w:type="dxa"/>
+          </w:tcPr>
+          <w:p>
+            <w:hyperlink r:id="rId10" w:history="1">
+              <w:r>
+                <w:rPr>
+                  <w:rStyle w:val="Hyperlink"/>
+                </w:rPr>
+                <w:t xml:space="preserve">The </w:t>
+              </w:r>
+              <w:proofErr w:type="spellStart"/>
+              <w:r>
+                <w:rPr>
+                  <w:rStyle w:val="Hyperlink"/>
+                </w:rPr>
+                <w:t>PiHut</w:t>
+              </w:r>
+              <w:proofErr w:type="spellEnd"/>
+            </w:hyperlink>
+          </w:p>
+        </w:tc>
+      </w:tr>
+      <w:tr>
+        <w:tc>
+          <w:tcPr>
+            <w:tcW w:w="5807" w:type="dxa"/>
+          </w:tcPr>
+          <w:p>
+            <w:r>
+              <w:t>Dual AAA Open Battery Holder with JST PH Connector</w:t>
+            </w:r>
+          </w:p>
+        </w:tc>
+        <w:tc>
+          <w:tcPr>
+            <w:tcW w:w="2268" w:type="dxa"/>
+          </w:tcPr>
+          <w:p>
+            <w:r>
+              <w:t>£1.50</w:t>
+            </w:r>
+          </w:p>
+        </w:tc>
+        <w:tc>
+          <w:tcPr>
+            <w:tcW w:w="2410" w:type="dxa"/>
+          </w:tcPr>
+          <w:p>
+            <w:hyperlink r:id="rId11" w:history="1">
+              <w:r>
+                <w:rPr>
+                  <w:rStyle w:val="Hyperlink"/>
+                </w:rPr>
+                <w:t xml:space="preserve">The </w:t>
+              </w:r>
+              <w:proofErr w:type="spellStart"/>
+              <w:r>
+                <w:rPr>
+                  <w:rStyle w:val="Hyperlink"/>
+                </w:rPr>
+                <w:t>PiHut</w:t>
+              </w:r>
+              <w:proofErr w:type="spellEnd"/>
+            </w:hyperlink>
+          </w:p>
+        </w:tc>
+      </w:tr>
+      <w:tr>
+        <w:tc>
+          <w:tcPr>
+            <w:tcW w:w="5807" w:type="dxa"/>
+          </w:tcPr>
+          <w:p>
+            <w:r>
+              <w:t xml:space="preserve">BBC </w:t>
+            </w:r>
+            <w:proofErr w:type="spellStart"/>
+            <w:r>
+              <w:t>micro:bit</w:t>
+            </w:r>
+            <w:proofErr w:type="spellEnd"/>
+            <w:r>
+              <w:t xml:space="preserve"> V2.2</w:t>
+            </w:r>
+          </w:p>
+        </w:tc>
+        <w:tc>
+          <w:tcPr>
+            <w:tcW w:w="2268" w:type="dxa"/>
+          </w:tcPr>
+          <w:p>
+            <w:r>
+              <w:t>£16.10</w:t>
+            </w:r>
+          </w:p>
+        </w:tc>
+        <w:tc>
+          <w:tcPr>
+            <w:tcW w:w="2410" w:type="dxa"/>
+          </w:tcPr>
+          <w:p>
+            <w:hyperlink r:id="rId12" w:history="1">
+              <w:r>
+                <w:rPr>
+                  <w:rStyle w:val="Hyperlink"/>
+                </w:rPr>
+                <w:t xml:space="preserve">The </w:t>
+              </w:r>
+              <w:proofErr w:type="spellStart"/>
+              <w:r>
+                <w:rPr>
+                  <w:rStyle w:val="Hyperlink"/>
+                </w:rPr>
+                <w:t>PiHut</w:t>
+              </w:r>
+              <w:proofErr w:type="spellEnd"/>
+            </w:hyperlink>
+          </w:p>
+        </w:tc>
+      </w:tr>
+    </w:tbl>
+    <w:p>
+      <w:pPr>
+        <w:pStyle w:val="Heading4"/>
+      </w:pPr>
+      <w:r>
+        <w:t>3D Printable Parts</w:t>
+      </w:r>
+    </w:p>
+    <w:tbl>
+      <w:tblPr>
+        <w:tblStyle w:val="TableGrid"/>
+        <w:tblW w:w="0" w:type="auto"/>
+        <w:tblLook w:val="04A0" w:firstRow="1" w:lastRow="0" w:firstColumn="1" w:lastColumn="0" w:noHBand="0" w:noVBand="1"/>
+      </w:tblPr>
+      <w:tblGrid>
+        <w:gridCol w:w="2610"/>
+        <w:gridCol w:w="1213"/>
+        <w:gridCol w:w="2976"/>
+        <w:gridCol w:w="3657"/>
+      </w:tblGrid>
+      <w:tr>
+        <w:tc>
+          <w:tcPr>
+            <w:tcW w:w="2610" w:type="dxa"/>
+          </w:tcPr>
+          <w:p>
+            <w:pPr>
+              <w:rPr>
+                <w:b/>
+                <w:bCs/>
+              </w:rPr>
+            </w:pPr>
+            <w:r>
+              <w:rPr>
+                <w:b/>
+                <w:bCs/>
+              </w:rPr>
+              <w:t>Part</w:t>
+            </w:r>
+          </w:p>
+        </w:tc>
+        <w:tc>
+          <w:tcPr>
+            <w:tcW w:w="1213" w:type="dxa"/>
+          </w:tcPr>
+          <w:p>
+            <w:pPr>
+              <w:rPr>
+                <w:b/>
+                <w:bCs/>
+              </w:rPr>
+            </w:pPr>
+            <w:r>
+              <w:rPr>
+                <w:b/>
+                <w:bCs/>
+              </w:rPr>
+              <w:t>Quantity</w:t>
+            </w:r>
+          </w:p>
+        </w:tc>
+        <w:tc>
+          <w:tcPr>
+            <w:tcW w:w="2976" w:type="dxa"/>
+          </w:tcPr>
+          <w:p>
+            <w:pPr>
+              <w:rPr>
+                <w:b/>
+                <w:bCs/>
+              </w:rPr>
+            </w:pPr>
+            <w:r>
+              <w:rPr>
+                <w:b/>
+                <w:bCs/>
+              </w:rPr>
+              <w:t>Recommended Filament</w:t>
+            </w:r>
+          </w:p>
+        </w:tc>
+        <w:tc>
+          <w:tcPr>
+            <w:tcW w:w="3657" w:type="dxa"/>
+          </w:tcPr>
+          <w:p>
+            <w:pPr>
+              <w:rPr>
+                <w:b/>
+                <w:bCs/>
+              </w:rPr>
+            </w:pPr>
+            <w:r>
+              <w:rPr>
+                <w:b/>
+                <w:bCs/>
+              </w:rPr>
+              <w:t>File Path</w:t>
+            </w:r>
+          </w:p>
+        </w:tc>
+      </w:tr>
+      <w:tr>
+        <w:tc>
+          <w:tcPr>
+            <w:tcW w:w="2610" w:type="dxa"/>
+          </w:tcPr>
+          <w:p>
+            <w:r>
+              <w:t>Stand</w:t>
+            </w:r>
+          </w:p>
+        </w:tc>
+        <w:tc>
+          <w:tcPr>
+            <w:tcW w:w="1213" w:type="dxa"/>
+          </w:tcPr>
+          <w:p>
+            <w:r>
+              <w:t>4</w:t>
+            </w:r>
+          </w:p>
+        </w:tc>
+        <w:tc>
+          <w:tcPr>
+            <w:tcW w:w="2976" w:type="dxa"/>
+          </w:tcPr>
+          <w:p>
+            <w:r>
+              <w:t>Black 1.75mm PLA</w:t>
+            </w:r>
+          </w:p>
+        </w:tc>
+        <w:tc>
+          <w:tcPr>
+            <w:tcW w:w="3657" w:type="dxa"/>
+          </w:tcPr>
+          <w:p>
+            <w:r>
+              <w:t>‘Design Files’/</w:t>
+            </w:r>
+            <w:proofErr w:type="spellStart"/>
+            <w:r>
+              <w:t>Stand.stl</w:t>
+            </w:r>
+            <w:proofErr w:type="spellEnd"/>
+          </w:p>
+        </w:tc>
+      </w:tr>
+      <w:tr>
+        <w:tc>
+          <w:tcPr>
+            <w:tcW w:w="2610" w:type="dxa"/>
+          </w:tcPr>
+          <w:p>
+            <w:r>
+              <w:t>Stand Brace</w:t>
+            </w:r>
+          </w:p>
+        </w:tc>
+        <w:tc>
+          <w:tcPr>
+            <w:tcW w:w="1213" w:type="dxa"/>
+          </w:tcPr>
+          <w:p>
+            <w:r>
+              <w:t>1</w:t>
+            </w:r>
+          </w:p>
+        </w:tc>
+        <w:tc>
+          <w:tcPr>
+            <w:tcW w:w="2976" w:type="dxa"/>
+          </w:tcPr>
+          <w:p>
+            <w:r>
+              <w:t>Black 1.75mm PLA</w:t>
+            </w:r>
+          </w:p>
+        </w:tc>
+        <w:tc>
+          <w:tcPr>
+            <w:tcW w:w="3657" w:type="dxa"/>
+          </w:tcPr>
+          <w:p>
+            <w:r>
+              <w:t>‘Design Files’/</w:t>
+            </w:r>
+            <w:proofErr w:type="spellStart"/>
+            <w:r>
+              <w:t>Brace.stl</w:t>
+            </w:r>
+            <w:proofErr w:type="spellEnd"/>
+          </w:p>
+        </w:tc>
+      </w:tr>
+      <w:tr>
+        <w:tc>
+          <w:tcPr>
+            <w:tcW w:w="2610" w:type="dxa"/>
+          </w:tcPr>
+          <w:p>
+            <w:r>
+              <w:t>Plate</w:t>
+            </w:r>
+          </w:p>
+        </w:tc>
+        <w:tc>
+          <w:tcPr>
+            <w:tcW w:w="1213" w:type="dxa"/>
+          </w:tcPr>
+          <w:p>
+            <w:r>
+              <w:t>1</w:t>
+            </w:r>
+          </w:p>
+        </w:tc>
+        <w:tc>
+          <w:tcPr>
+            <w:tcW w:w="2976" w:type="dxa"/>
+          </w:tcPr>
+          <w:p>
+            <w:r>
+              <w:t>Black 1.75mm PLA</w:t>
+            </w:r>
+          </w:p>
+        </w:tc>
+        <w:tc>
+          <w:tcPr>
+            <w:tcW w:w="3657" w:type="dxa"/>
+          </w:tcPr>
+          <w:p>
+            <w:r>
+              <w:t>‘Design Files’/</w:t>
+            </w:r>
+            <w:proofErr w:type="spellStart"/>
+            <w:r>
+              <w:t>Plate.stl</w:t>
+            </w:r>
+            <w:proofErr w:type="spellEnd"/>
+          </w:p>
+        </w:tc>
+      </w:tr>
+      <w:tr>
+        <w:tc>
+          <w:tcPr>
+            <w:tcW w:w="2610" w:type="dxa"/>
+          </w:tcPr>
+          <w:p>
+            <w:r>
+              <w:t>Breakout Holder</w:t>
+            </w:r>
+          </w:p>
+        </w:tc>
+        <w:tc>
+          <w:tcPr>
+            <w:tcW w:w="1213" w:type="dxa"/>
+          </w:tcPr>
+          <w:p>
+            <w:r>
+              <w:t>2</w:t>
+            </w:r>
+          </w:p>
+        </w:tc>
+        <w:tc>
+          <w:tcPr>
+            <w:tcW w:w="2976" w:type="dxa"/>
+          </w:tcPr>
+          <w:p>
+            <w:r>
+              <w:t>Black 1.75mm PLA</w:t>
+            </w:r>
+          </w:p>
+        </w:tc>
+        <w:tc>
+          <w:tcPr>
+            <w:tcW w:w="3657" w:type="dxa"/>
+          </w:tcPr>
+          <w:p>
+            <w:r>
+              <w:t>‘Design Files’/</w:t>
+            </w:r>
+            <w:proofErr w:type="spellStart"/>
+            <w:r>
+              <w:t>BreakoutHolder.stl</w:t>
+            </w:r>
+            <w:proofErr w:type="spellEnd"/>
+          </w:p>
+        </w:tc>
+      </w:tr>
+      <w:tr>
+        <w:tc>
+          <w:tcPr>
+            <w:tcW w:w="2610" w:type="dxa"/>
+          </w:tcPr>
+          <w:p>
+            <w:r>
+              <w:t>Light Diffuser</w:t>
+            </w:r>
+          </w:p>
+        </w:tc>
+        <w:tc>
+          <w:tcPr>
+            <w:tcW w:w="1213" w:type="dxa"/>
+          </w:tcPr>
+          <w:p>
+            <w:r>
+              <w:t>1</w:t>
+            </w:r>
+          </w:p>
+        </w:tc>
+        <w:tc>
+          <w:tcPr>
+            <w:tcW w:w="2976" w:type="dxa"/>
+          </w:tcPr>
+          <w:p>
+            <w:r>
+              <w:t>Transparent 1.75mm PLA</w:t>
+            </w:r>
+          </w:p>
+        </w:tc>
+        <w:tc>
+          <w:tcPr>
+            <w:tcW w:w="3657" w:type="dxa"/>
+          </w:tcPr>
+          <w:p>
+            <w:r>
+              <w:t>‘Design Files’/</w:t>
+            </w:r>
+            <w:proofErr w:type="spellStart"/>
+            <w:r>
+              <w:t>Diffuser.stl</w:t>
+            </w:r>
+            <w:proofErr w:type="spellEnd"/>
+          </w:p>
+        </w:tc>
+      </w:tr>
+    </w:tbl>
+    <w:p>
+      <w:pPr>
+        <w:pStyle w:val="Heading4"/>
+      </w:pPr>
+      <w:r>
+        <w:t>Tools Required</w:t>
+      </w:r>
+    </w:p>
+    <w:p>
+      <w:r>
+        <w:t xml:space="preserve">When assembling the buzzers, </w:t>
+      </w:r>
+      <w:r>
+        <w:t>the following tools will be required:</w:t>
+      </w:r>
+    </w:p>
+    <w:p>
+      <w:pPr>
+        <w:pStyle w:val="ListParagraph"/>
+        <w:numPr>
+          <w:ilvl w:val="0"/>
+          <w:numId w:val="13"/>
+        </w:numPr>
+      </w:pPr>
+      <w:r>
+        <w:t>3D Printer (to print the parts)</w:t>
+      </w:r>
+    </w:p>
+    <w:p>
+      <w:pPr>
+        <w:pStyle w:val="ListParagraph"/>
+        <w:numPr>
+          <w:ilvl w:val="0"/>
+          <w:numId w:val="13"/>
+        </w:numPr>
+      </w:pPr>
+      <w:r>
+        <w:t>Soldering Iron &amp; accompanying equipment (to solder wires to the components)</w:t>
+      </w:r>
+    </w:p>
+    <w:p>
+      <w:pPr>
+        <w:pStyle w:val="ListParagraph"/>
+        <w:numPr>
+          <w:ilvl w:val="0"/>
+          <w:numId w:val="13"/>
+        </w:numPr>
+      </w:pPr>
+      <w:r>
+        <w:t xml:space="preserve">Heat Gun (to </w:t>
+      </w:r>
+      <w:r>
+        <w:t>add heat shrink to protect certain solder joints)</w:t>
+      </w:r>
+    </w:p>
+    <w:p>
+      <w:pPr>
+        <w:pStyle w:val="ListParagraph"/>
+        <w:numPr>
+          <w:ilvl w:val="0"/>
+          <w:numId w:val="13"/>
+        </w:numPr>
+      </w:pPr>
+      <w:r>
+        <w:t>Hot Glue Gun (to attach components)</w:t>
+      </w:r>
+    </w:p>
+    <w:p>
+      <w:pPr>
+        <w:pStyle w:val="Heading3"/>
+      </w:pPr>
+      <w:r>
+        <w:t>Initial Assembly</w:t>
+      </w:r>
+    </w:p>
+    <w:p>
+      <w:pPr>
+        <w:rPr>
+          <w:color w:val="FF0000"/>
+        </w:rPr>
+      </w:pPr>
+      <w:r>
+        <w:rPr>
+          <w:color w:val="FF0000"/>
+        </w:rPr>
+        <w:t>PICTURES REQUIRED</w:t>
+      </w:r>
+    </w:p>
+    <w:p>
+      <w:r>
+        <w:t>The tutorial</w:t>
+      </w:r>
+      <w:r>
+        <w:t xml:space="preserve"> below</w:t>
+      </w:r>
+      <w:r>
+        <w:t xml:space="preserve"> will only have </w:t>
+      </w:r>
+      <w:r>
+        <w:t xml:space="preserve">to be </w:t>
+      </w:r>
+      <w:r>
+        <w:t>followed once – when the buzzer is first assembled.</w:t>
+      </w:r>
+    </w:p>
+    <w:p>
+      <w:pPr>
+        <w:pStyle w:val="ListParagraph"/>
+        <w:numPr>
+          <w:ilvl w:val="0"/>
+          <w:numId w:val="14"/>
+        </w:numPr>
+      </w:pPr>
+      <w:r>
+        <w:t xml:space="preserve">Firstly, </w:t>
+      </w:r>
+      <w:r>
+        <w:t>purchase and 3D print the required parts</w:t>
+      </w:r>
+      <w:r>
+        <w:t>, and gather the required tools.</w:t>
+      </w:r>
+    </w:p>
+    <w:p>
+      <w:pPr>
+        <w:pStyle w:val="ListParagraph"/>
+        <w:numPr>
+          <w:ilvl w:val="0"/>
+          <w:numId w:val="14"/>
+        </w:numPr>
+      </w:pPr>
+      <w:r>
+        <w:t xml:space="preserve">Slot the </w:t>
+      </w:r>
+      <w:r>
+        <w:t>4 stands into the cutouts in the stand brace. Use either superglue or hot glue to hold these together.</w:t>
+      </w:r>
+    </w:p>
+    <w:p>
+      <w:pPr>
+        <w:pStyle w:val="ListParagraph"/>
+        <w:numPr>
+          <w:ilvl w:val="0"/>
+          <w:numId w:val="14"/>
+        </w:numPr>
+      </w:pPr>
+      <w:r>
+        <w:t>Use hot glue to stick the battery holder onto the upwards-facing side of the stand brace (making sure to poke the cable through one of the holes).</w:t>
+      </w:r>
+    </w:p>
+    <w:p>
+      <w:pPr>
+        <w:pStyle w:val="ListParagraph"/>
+        <w:numPr>
+          <w:ilvl w:val="0"/>
+          <w:numId w:val="14"/>
+        </w:numPr>
+      </w:pPr>
+    </w:p>
+    <w:p>
+      <w:pPr>
+        <w:pStyle w:val="Heading3"/>
+      </w:pPr>
+      <w:r>
+        <w:lastRenderedPageBreak/>
+        <w:t>Wiring Diagram</w:t>
+      </w:r>
+    </w:p>
+    <w:p>
+      <w:pPr>
+        <w:pStyle w:val="Heading2"/>
+      </w:pPr>
+      <w:r>
+        <w:t>1.</w:t>
+      </w:r>
+      <w:r>
+        <w:t>3</w:t>
+      </w:r>
+      <w:r>
+        <w:t xml:space="preserve"> </w:t>
+      </w:r>
+      <w:r>
+        <w:t>Flashing the Firmware</w:t>
       </w:r>
     </w:p>
     <w:p>
@@ -247,88 +1131,7 @@
         <mc:AlternateContent>
           <mc:Choice Requires="wps">
             <w:drawing>
-              <wp:anchor distT="0" distB="0" distL="114300" distR="114300" simplePos="0" relativeHeight="251666432" behindDoc="0" locked="0" layoutInCell="1" allowOverlap="1" wp14:anchorId="23EA6158" wp14:editId="1EEDEC62">
-                <wp:simplePos x="0" y="0"/>
-                <wp:positionH relativeFrom="column">
-                  <wp:posOffset>5362575</wp:posOffset>
-                </wp:positionH>
-                <wp:positionV relativeFrom="paragraph">
-                  <wp:posOffset>885825</wp:posOffset>
-                </wp:positionV>
-                <wp:extent cx="142875" cy="200025"/>
-                <wp:effectExtent l="38100" t="0" r="28575" b="47625"/>
-                <wp:wrapNone/>
-                <wp:docPr id="1003781942" name="Straight Arrow Connector 5"/>
-                <wp:cNvGraphicFramePr/>
-                <a:graphic xmlns:a="http://schemas.openxmlformats.org/drawingml/2006/main">
-                  <a:graphicData uri="http://schemas.microsoft.com/office/word/2010/wordprocessingShape">
-                    <wps:wsp>
-                      <wps:cNvCnPr/>
-                      <wps:spPr>
-                        <a:xfrm flipH="1">
-                          <a:off x="0" y="0"/>
-                          <a:ext cx="142875" cy="200025"/>
-                        </a:xfrm>
-                        <a:prstGeom prst="straightConnector1">
-                          <a:avLst/>
-                        </a:prstGeom>
-                        <a:ln>
-                          <a:solidFill>
-                            <a:schemeClr val="tx1"/>
-                          </a:solidFill>
-                          <a:tailEnd type="triangle"/>
-                        </a:ln>
-                      </wps:spPr>
-                      <wps:style>
-                        <a:lnRef idx="1">
-                          <a:schemeClr val="accent1"/>
-                        </a:lnRef>
-                        <a:fillRef idx="0">
-                          <a:schemeClr val="accent1"/>
-                        </a:fillRef>
-                        <a:effectRef idx="0">
-                          <a:schemeClr val="accent1"/>
-                        </a:effectRef>
-                        <a:fontRef idx="minor">
-                          <a:schemeClr val="tx1"/>
-                        </a:fontRef>
-                      </wps:style>
-                      <wps:bodyPr/>
-                    </wps:wsp>
-                  </a:graphicData>
-                </a:graphic>
-                <wp14:sizeRelH relativeFrom="margin">
-                  <wp14:pctWidth>0</wp14:pctWidth>
-                </wp14:sizeRelH>
-                <wp14:sizeRelV relativeFrom="margin">
-                  <wp14:pctHeight>0</wp14:pctHeight>
-                </wp14:sizeRelV>
-              </wp:anchor>
-            </w:drawing>
-          </mc:Choice>
-          <mc:Fallback>
-            <w:pict>
-              <v:shapetype w14:anchorId="45103268" id="_x0000_t32" coordsize="21600,21600" o:spt="32" o:oned="t" path="m,l21600,21600e" filled="f">
-                <v:path arrowok="t" fillok="f" o:connecttype="none"/>
-                <o:lock v:ext="edit" shapetype="t"/>
-              </v:shapetype>
-              <v:shape id="Straight Arrow Connector 5" o:spid="_x0000_s1026" type="#_x0000_t32" style="position:absolute;margin-left:422.25pt;margin-top:69.75pt;width:11.25pt;height:15.75pt;flip:x;z-index:251666432;visibility:visible;mso-wrap-style:square;mso-width-percent:0;mso-height-percent:0;mso-wrap-distance-left:9pt;mso-wrap-distance-top:0;mso-wrap-distance-right:9pt;mso-wrap-distance-bottom:0;mso-position-horizontal:absolute;mso-position-horizontal-relative:text;mso-position-vertical:absolute;mso-position-vertical-relative:text;mso-width-percent:0;mso-height-percent:0;mso-width-relative:margin;mso-height-relative:margin" o:gfxdata="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" strokecolor="black [3213]" strokeweight=".5pt">
-                <v:stroke endarrow="block" joinstyle="miter"/>
-              </v:shape>
-            </w:pict>
-          </mc:Fallback>
-        </mc:AlternateContent>
-      </w:r>
-      <w:r>
-        <w:rPr>
-          <w:noProof/>
-          <w:sz w:val="28"/>
-          <w:szCs w:val="28"/>
-        </w:rPr>
-        <mc:AlternateContent>
-          <mc:Choice Requires="wps">
-            <w:drawing>
-              <wp:anchor distT="45720" distB="45720" distL="114300" distR="114300" simplePos="0" relativeHeight="251664384" behindDoc="0" locked="0" layoutInCell="1" allowOverlap="1" wp14:anchorId="27FA0295" wp14:editId="5A5F943A">
+              <wp:anchor distT="45720" distB="45720" distL="114300" distR="114300" simplePos="0" relativeHeight="251664384" behindDoc="0" locked="0" layoutInCell="1" allowOverlap="1" wp14:anchorId="27FA0295" wp14:editId="67F80369">
                 <wp:simplePos x="0" y="0"/>
                 <wp:positionH relativeFrom="column">
                   <wp:posOffset>2314575</wp:posOffset>
@@ -768,129 +1571,7 @@
         <mc:AlternateContent>
           <mc:Choice Requires="wps">
             <w:drawing>
-              <wp:anchor distT="45720" distB="45720" distL="114300" distR="114300" simplePos="0" relativeHeight="251675648" behindDoc="0" locked="0" layoutInCell="1" allowOverlap="1" wp14:anchorId="5FAE0E0E" wp14:editId="2EB47DDF">
-                <wp:simplePos x="0" y="0"/>
-                <wp:positionH relativeFrom="page">
-                  <wp:posOffset>2752725</wp:posOffset>
-                </wp:positionH>
-                <wp:positionV relativeFrom="paragraph">
-                  <wp:posOffset>3605530</wp:posOffset>
-                </wp:positionV>
-                <wp:extent cx="2676525" cy="1066800"/>
-                <wp:effectExtent l="0" t="0" r="0" b="0"/>
-                <wp:wrapSquare wrapText="bothSides"/>
-                <wp:docPr id="1521873489" name="Text Box 2"/>
-                <wp:cNvGraphicFramePr>
-                  <a:graphicFrameLocks xmlns:a="http://schemas.openxmlformats.org/drawingml/2006/main"/>
-                </wp:cNvGraphicFramePr>
-                <a:graphic xmlns:a="http://schemas.openxmlformats.org/drawingml/2006/main">
-                  <a:graphicData uri="http://schemas.microsoft.com/office/word/2010/wordprocessingShape">
-                    <wps:wsp>
-                      <wps:cNvSpPr txBox="1">
-                        <a:spLocks noChangeArrowheads="1"/>
-                      </wps:cNvSpPr>
-                      <wps:spPr bwMode="auto">
-                        <a:xfrm>
-                          <a:off x="0" y="0"/>
-                          <a:ext cx="2676525" cy="1066800"/>
-                        </a:xfrm>
-                        <a:prstGeom prst="rect">
-                          <a:avLst/>
-                        </a:prstGeom>
-                        <a:noFill/>
-                        <a:ln w="9525">
-                          <a:noFill/>
-                          <a:miter lim="800000"/>
-                          <a:headEnd/>
-                          <a:tailEnd/>
-                        </a:ln>
-                      </wps:spPr>
-                      <wps:txbx>
-                        <w:txbxContent>
-                          <w:p>
-                            <w:r>
-                              <w:rPr>
-                                <w:b/>
-                                <w:bCs/>
-                              </w:rPr>
-                              <w:t>Buzzer Control</w:t>
-                            </w:r>
-                            <w:r>
-                              <w:rPr>
-                                <w:b/>
-                                <w:bCs/>
-                              </w:rPr>
-                              <w:t xml:space="preserve"> Frame</w:t>
-                            </w:r>
-                            <w:r>
-                              <w:t xml:space="preserve"> – contains options to open, close or lock buzzers. The available buttons will change depending on the state of the buzzers (full guide in 2.4)</w:t>
-                            </w:r>
-                            <w:r>
-                              <w:t>.</w:t>
-                            </w:r>
-                          </w:p>
-                        </w:txbxContent>
-                      </wps:txbx>
-                      <wps:bodyPr rot="0" vert="horz" wrap="square" lIns="91440" tIns="45720" rIns="91440" bIns="45720" anchor="t" anchorCtr="0">
-                        <a:noAutofit/>
-                      </wps:bodyPr>
-                    </wps:wsp>
-                  </a:graphicData>
-                </a:graphic>
-                <wp14:sizeRelH relativeFrom="margin">
-                  <wp14:pctWidth>0</wp14:pctWidth>
-                </wp14:sizeRelH>
-                <wp14:sizeRelV relativeFrom="margin">
-                  <wp14:pctHeight>0</wp14:pctHeight>
-                </wp14:sizeRelV>
-              </wp:anchor>
-            </w:drawing>
-          </mc:Choice>
-          <mc:Fallback>
-            <w:pict>
-              <v:shape w14:anchorId="5FAE0E0E" id="_x0000_s1030" type="#_x0000_t202" style="position:absolute;margin-left:216.75pt;margin-top:283.9pt;width:210.75pt;height:84pt;z-index:251675648;visibility:visible;mso-wrap-style:square;mso-width-percent:0;mso-height-percent:0;mso-wrap-distance-left:9pt;mso-wrap-distance-top:3.6pt;mso-wrap-distance-right:9pt;mso-wrap-distance-bottom:3.6pt;mso-position-horizontal:absolute;mso-position-horizontal-relative:page;mso-position-vertical:absolute;mso-position-vertical-relative:text;mso-width-percent:0;mso-height-percent:0;mso-width-relative:margin;mso-height-relative:margin;v-text-anchor:top" o:gfxdata="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" filled="f" stroked="f">
-                <v:textbox>
-                  <w:txbxContent>
-                    <w:p>
-                      <w:r>
-                        <w:rPr>
-                          <w:b/>
-                          <w:bCs/>
-                        </w:rPr>
-                        <w:t>Buzzer Control</w:t>
-                      </w:r>
-                      <w:r>
-                        <w:rPr>
-                          <w:b/>
-                          <w:bCs/>
-                        </w:rPr>
-                        <w:t xml:space="preserve"> Frame</w:t>
-                      </w:r>
-                      <w:r>
-                        <w:t xml:space="preserve"> – contains options to open, close or lock buzzers. The available buttons will change depending on the state of the buzzers (full guide in 2.4)</w:t>
-                      </w:r>
-                      <w:r>
-                        <w:t>.</w:t>
-                      </w:r>
-                    </w:p>
-                  </w:txbxContent>
-                </v:textbox>
-                <w10:wrap type="square" anchorx="page"/>
-              </v:shape>
-            </w:pict>
-          </mc:Fallback>
-        </mc:AlternateContent>
-      </w:r>
-      <w:r>
-        <w:rPr>
-          <w:noProof/>
-          <w:sz w:val="28"/>
-          <w:szCs w:val="28"/>
-        </w:rPr>
-        <mc:AlternateContent>
-          <mc:Choice Requires="wps">
-            <w:drawing>
-              <wp:anchor distT="0" distB="0" distL="114300" distR="114300" simplePos="0" relativeHeight="251676672" behindDoc="0" locked="0" layoutInCell="1" allowOverlap="1" wp14:anchorId="3E156965" wp14:editId="07A8CC43">
+              <wp:anchor distT="0" distB="0" distL="114300" distR="114300" simplePos="0" relativeHeight="251676672" behindDoc="0" locked="0" layoutInCell="1" allowOverlap="1" wp14:anchorId="3E156965" wp14:editId="21F1C270">
                 <wp:simplePos x="0" y="0"/>
                 <wp:positionH relativeFrom="column">
                   <wp:posOffset>4133849</wp:posOffset>
@@ -951,7 +1632,11 @@
           </mc:Choice>
           <mc:Fallback>
             <w:pict>
-              <v:shape w14:anchorId="736CFC11" id="Straight Arrow Connector 5" o:spid="_x0000_s1026" type="#_x0000_t32" style="position:absolute;margin-left:325.5pt;margin-top:262.75pt;width:4.5pt;height:22.5pt;flip:x y;z-index:251676672;visibility:visible;mso-wrap-style:square;mso-width-percent:0;mso-height-percent:0;mso-wrap-distance-left:9pt;mso-wrap-distance-top:0;mso-wrap-distance-right:9pt;mso-wrap-distance-bottom:0;mso-position-horizontal:absolute;mso-position-horizontal-relative:text;mso-position-vertical:absolute;mso-position-vertical-relative:text;mso-width-percent:0;mso-height-percent:0;mso-width-relative:margin;mso-height-relative:margin" o:gfxdata="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" strokecolor="black [3213]" strokeweight=".5pt">
+              <v:shapetype w14:anchorId="775286B1" id="_x0000_t32" coordsize="21600,21600" o:spt="32" o:oned="t" path="m,l21600,21600e" filled="f">
+                <v:path arrowok="t" fillok="f" o:connecttype="none"/>
+                <o:lock v:ext="edit" shapetype="t"/>
+              </v:shapetype>
+              <v:shape id="Straight Arrow Connector 5" o:spid="_x0000_s1026" type="#_x0000_t32" style="position:absolute;margin-left:325.5pt;margin-top:262.75pt;width:4.5pt;height:22.5pt;flip:x y;z-index:251676672;visibility:visible;mso-wrap-style:square;mso-width-percent:0;mso-height-percent:0;mso-wrap-distance-left:9pt;mso-wrap-distance-top:0;mso-wrap-distance-right:9pt;mso-wrap-distance-bottom:0;mso-position-horizontal:absolute;mso-position-horizontal-relative:text;mso-position-vertical:absolute;mso-position-vertical-relative:text;mso-width-percent:0;mso-height-percent:0;mso-width-relative:margin;mso-height-relative:margin" o:gfxdata="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" strokecolor="black [3213]" strokeweight=".5pt">
                 <v:stroke endarrow="block" joinstyle="miter"/>
               </v:shape>
             </w:pict>
@@ -1039,22 +1724,90 @@
           </mc:Fallback>
         </mc:AlternateContent>
       </w:r>
+    </w:p>
+    <w:p>
       <w:r>
         <w:rPr>
           <w:noProof/>
           <w:sz w:val="28"/>
           <w:szCs w:val="28"/>
         </w:rPr>
+        <w:drawing>
+          <wp:anchor distT="0" distB="0" distL="114300" distR="114300" simplePos="0" relativeHeight="251661312" behindDoc="1" locked="0" layoutInCell="1" allowOverlap="1" wp14:anchorId="08FA8BF8" wp14:editId="2EA77E11">
+            <wp:simplePos x="0" y="0"/>
+            <wp:positionH relativeFrom="margin">
+              <wp:posOffset>433070</wp:posOffset>
+            </wp:positionH>
+            <wp:positionV relativeFrom="paragraph">
+              <wp:posOffset>271780</wp:posOffset>
+            </wp:positionV>
+            <wp:extent cx="5093970" cy="3705225"/>
+            <wp:effectExtent l="0" t="0" r="0" b="9525"/>
+            <wp:wrapThrough wrapText="bothSides">
+              <wp:wrapPolygon edited="0">
+                <wp:start x="0" y="0"/>
+                <wp:lineTo x="0" y="21544"/>
+                <wp:lineTo x="21487" y="21544"/>
+                <wp:lineTo x="21487" y="0"/>
+                <wp:lineTo x="0" y="0"/>
+              </wp:wrapPolygon>
+            </wp:wrapThrough>
+            <wp:docPr id="241045241" name="Picture 4" descr="Buzzer System"/>
+            <wp:cNvGraphicFramePr>
+              <a:graphicFrameLocks xmlns:a="http://schemas.openxmlformats.org/drawingml/2006/main" noChangeAspect="1"/>
+            </wp:cNvGraphicFramePr>
+            <a:graphic xmlns:a="http://schemas.openxmlformats.org/drawingml/2006/main">
+              <a:graphicData uri="http://schemas.openxmlformats.org/drawingml/2006/picture">
+                <pic:pic xmlns:pic="http://schemas.openxmlformats.org/drawingml/2006/picture">
+                  <pic:nvPicPr>
+                    <pic:cNvPr id="683966182" name="Picture 683966182" descr="Buzzer System"/>
+                    <pic:cNvPicPr/>
+                  </pic:nvPicPr>
+                  <pic:blipFill>
+                    <a:blip r:embed="rId13">
+                      <a:extLst>
+                        <a:ext uri="{28A0092B-C50C-407E-A947-70E740481C1C}">
+                          <a14:useLocalDpi xmlns:a14="http://schemas.microsoft.com/office/drawing/2010/main" val="0"/>
+                        </a:ext>
+                      </a:extLst>
+                    </a:blip>
+                    <a:stretch>
+                      <a:fillRect/>
+                    </a:stretch>
+                  </pic:blipFill>
+                  <pic:spPr>
+                    <a:xfrm>
+                      <a:off x="0" y="0"/>
+                      <a:ext cx="5093970" cy="3705225"/>
+                    </a:xfrm>
+                    <a:prstGeom prst="rect">
+                      <a:avLst/>
+                    </a:prstGeom>
+                  </pic:spPr>
+                </pic:pic>
+              </a:graphicData>
+            </a:graphic>
+          </wp:anchor>
+        </w:drawing>
+      </w:r>
+    </w:p>
+    <w:p>
+      <w:r>
+        <w:rPr>
+          <w:noProof/>
+          <w:sz w:val="28"/>
+          <w:szCs w:val="28"/>
+        </w:rPr>
         <mc:AlternateContent>
           <mc:Choice Requires="wps">
             <w:drawing>
-              <wp:anchor distT="0" distB="0" distL="114300" distR="114300" simplePos="0" relativeHeight="251663360" behindDoc="0" locked="0" layoutInCell="1" allowOverlap="1" wp14:anchorId="391A0093" wp14:editId="44B7E7AF">
+              <wp:anchor distT="0" distB="0" distL="114300" distR="114300" simplePos="0" relativeHeight="251663360" behindDoc="0" locked="0" layoutInCell="1" allowOverlap="1" wp14:anchorId="391A0093" wp14:editId="0F9158D5">
                 <wp:simplePos x="0" y="0"/>
                 <wp:positionH relativeFrom="column">
-                  <wp:posOffset>1609725</wp:posOffset>
+                  <wp:posOffset>1581150</wp:posOffset>
                 </wp:positionH>
                 <wp:positionV relativeFrom="paragraph">
-                  <wp:posOffset>882650</wp:posOffset>
+                  <wp:posOffset>234950</wp:posOffset>
                 </wp:positionV>
                 <wp:extent cx="2771775" cy="200025"/>
                 <wp:effectExtent l="19050" t="19050" r="28575" b="28575"/>
@@ -1110,11 +1863,13 @@
           </mc:Choice>
           <mc:Fallback>
             <w:pict>
-              <v:rect w14:anchorId="00C84CA1" id="Rectangle 6" o:spid="_x0000_s1026" style="position:absolute;margin-left:126.75pt;margin-top:69.5pt;width:218.25pt;height:15.75pt;z-index:251663360;visibility:visible;mso-wrap-style:square;mso-wrap-distance-left:9pt;mso-wrap-distance-top:0;mso-wrap-distance-right:9pt;mso-wrap-distance-bottom:0;mso-position-horizontal:absolute;mso-position-horizontal-relative:text;mso-position-vertical:absolute;mso-position-vertical-relative:text;v-text-anchor:middle" o:gfxdata="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" filled="f" strokecolor="black [3213]" strokeweight="2.25pt"/>
+              <v:rect w14:anchorId="72DE3F7B" id="Rectangle 6" o:spid="_x0000_s1026" style="position:absolute;margin-left:124.5pt;margin-top:18.5pt;width:218.25pt;height:15.75pt;z-index:251663360;visibility:visible;mso-wrap-style:square;mso-wrap-distance-left:9pt;mso-wrap-distance-top:0;mso-wrap-distance-right:9pt;mso-wrap-distance-bottom:0;mso-position-horizontal:absolute;mso-position-horizontal-relative:text;mso-position-vertical:absolute;mso-position-vertical-relative:text;v-text-anchor:middle" o:gfxdata="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" filled="f" strokecolor="black [3213]" strokeweight="2.25pt"/>
             </w:pict>
           </mc:Fallback>
         </mc:AlternateContent>
       </w:r>
+    </w:p>
+    <w:p>
       <w:r>
         <w:rPr>
           <w:noProof/>
@@ -1124,13 +1879,94 @@
         <mc:AlternateContent>
           <mc:Choice Requires="wps">
             <w:drawing>
-              <wp:anchor distT="0" distB="0" distL="114300" distR="114300" simplePos="0" relativeHeight="251665408" behindDoc="0" locked="0" layoutInCell="1" allowOverlap="1" wp14:anchorId="20C3D0EE" wp14:editId="55193FF8">
+              <wp:anchor distT="0" distB="0" distL="114300" distR="114300" simplePos="0" relativeHeight="251666432" behindDoc="0" locked="0" layoutInCell="1" allowOverlap="1" wp14:anchorId="23EA6158" wp14:editId="7F4D7D3B">
+                <wp:simplePos x="0" y="0"/>
+                <wp:positionH relativeFrom="column">
+                  <wp:posOffset>5324474</wp:posOffset>
+                </wp:positionH>
+                <wp:positionV relativeFrom="paragraph">
+                  <wp:posOffset>31751</wp:posOffset>
+                </wp:positionV>
+                <wp:extent cx="180975" cy="171450"/>
+                <wp:effectExtent l="38100" t="0" r="28575" b="57150"/>
+                <wp:wrapNone/>
+                <wp:docPr id="1003781942" name="Straight Arrow Connector 5"/>
+                <wp:cNvGraphicFramePr/>
+                <a:graphic xmlns:a="http://schemas.openxmlformats.org/drawingml/2006/main">
+                  <a:graphicData uri="http://schemas.microsoft.com/office/word/2010/wordprocessingShape">
+                    <wps:wsp>
+                      <wps:cNvCnPr/>
+                      <wps:spPr>
+                        <a:xfrm flipH="1">
+                          <a:off x="0" y="0"/>
+                          <a:ext cx="180975" cy="171450"/>
+                        </a:xfrm>
+                        <a:prstGeom prst="straightConnector1">
+                          <a:avLst/>
+                        </a:prstGeom>
+                        <a:ln>
+                          <a:solidFill>
+                            <a:schemeClr val="tx1"/>
+                          </a:solidFill>
+                          <a:tailEnd type="triangle"/>
+                        </a:ln>
+                      </wps:spPr>
+                      <wps:style>
+                        <a:lnRef idx="1">
+                          <a:schemeClr val="accent1"/>
+                        </a:lnRef>
+                        <a:fillRef idx="0">
+                          <a:schemeClr val="accent1"/>
+                        </a:fillRef>
+                        <a:effectRef idx="0">
+                          <a:schemeClr val="accent1"/>
+                        </a:effectRef>
+                        <a:fontRef idx="minor">
+                          <a:schemeClr val="tx1"/>
+                        </a:fontRef>
+                      </wps:style>
+                      <wps:bodyPr/>
+                    </wps:wsp>
+                  </a:graphicData>
+                </a:graphic>
+                <wp14:sizeRelH relativeFrom="margin">
+                  <wp14:pctWidth>0</wp14:pctWidth>
+                </wp14:sizeRelH>
+                <wp14:sizeRelV relativeFrom="margin">
+                  <wp14:pctHeight>0</wp14:pctHeight>
+                </wp14:sizeRelV>
+              </wp:anchor>
+            </w:drawing>
+          </mc:Choice>
+          <mc:Fallback>
+            <w:pict>
+              <v:shapetype w14:anchorId="03693F71" id="_x0000_t32" coordsize="21600,21600" o:spt="32" o:oned="t" path="m,l21600,21600e" filled="f">
+                <v:path arrowok="t" fillok="f" o:connecttype="none"/>
+                <o:lock v:ext="edit" shapetype="t"/>
+              </v:shapetype>
+              <v:shape id="Straight Arrow Connector 5" o:spid="_x0000_s1026" type="#_x0000_t32" style="position:absolute;margin-left:419.25pt;margin-top:2.5pt;width:14.25pt;height:13.5pt;flip:x;z-index:251666432;visibility:visible;mso-wrap-style:square;mso-width-percent:0;mso-height-percent:0;mso-wrap-distance-left:9pt;mso-wrap-distance-top:0;mso-wrap-distance-right:9pt;mso-wrap-distance-bottom:0;mso-position-horizontal:absolute;mso-position-horizontal-relative:text;mso-position-vertical:absolute;mso-position-vertical-relative:text;mso-width-percent:0;mso-height-percent:0;mso-width-relative:margin;mso-height-relative:margin" o:gfxdata="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" strokecolor="black [3213]" strokeweight=".5pt">
+                <v:stroke endarrow="block" joinstyle="miter"/>
+              </v:shape>
+            </w:pict>
+          </mc:Fallback>
+        </mc:AlternateContent>
+      </w:r>
+      <w:r>
+        <w:rPr>
+          <w:noProof/>
+          <w:sz w:val="28"/>
+          <w:szCs w:val="28"/>
+        </w:rPr>
+        <mc:AlternateContent>
+          <mc:Choice Requires="wps">
+            <w:drawing>
+              <wp:anchor distT="0" distB="0" distL="114300" distR="114300" simplePos="0" relativeHeight="251665408" behindDoc="0" locked="0" layoutInCell="1" allowOverlap="1" wp14:anchorId="20C3D0EE" wp14:editId="182A2D3D">
                 <wp:simplePos x="0" y="0"/>
                 <wp:positionH relativeFrom="column">
                   <wp:posOffset>561975</wp:posOffset>
                 </wp:positionH>
                 <wp:positionV relativeFrom="paragraph">
-                  <wp:posOffset>1149350</wp:posOffset>
+                  <wp:posOffset>225425</wp:posOffset>
                 </wp:positionV>
                 <wp:extent cx="4857750" cy="409575"/>
                 <wp:effectExtent l="19050" t="19050" r="19050" b="28575"/>
@@ -1192,11 +2028,14 @@
           </mc:Choice>
           <mc:Fallback>
             <w:pict>
-              <v:rect w14:anchorId="2C4D7EB0" id="Rectangle 6" o:spid="_x0000_s1026" style="position:absolute;margin-left:44.25pt;margin-top:90.5pt;width:382.5pt;height:32.25pt;z-index:251665408;visibility:visible;mso-wrap-style:square;mso-width-percent:0;mso-height-percent:0;mso-wrap-distance-left:9pt;mso-wrap-distance-top:0;mso-wrap-distance-right:9pt;mso-wrap-distance-bottom:0;mso-position-horizontal:absolute;mso-position-horizontal-relative:text;mso-position-vertical:absolute;mso-position-vertical-relative:text;mso-width-percent:0;mso-height-percent:0;mso-width-relative:margin;mso-height-relative:margin;v-text-anchor:middle" o:gfxdata="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" filled="f" strokecolor="black [3213]" strokeweight="2.25pt"/>
+              <v:rect w14:anchorId="083F1FBD" id="Rectangle 6" o:spid="_x0000_s1026" style="position:absolute;margin-left:44.25pt;margin-top:17.75pt;width:382.5pt;height:32.25pt;z-index:251665408;visibility:visible;mso-wrap-style:square;mso-width-percent:0;mso-height-percent:0;mso-wrap-distance-left:9pt;mso-wrap-distance-top:0;mso-wrap-distance-right:9pt;mso-wrap-distance-bottom:0;mso-position-horizontal:absolute;mso-position-horizontal-relative:text;mso-position-vertical:absolute;mso-position-vertical-relative:text;mso-width-percent:0;mso-height-percent:0;mso-width-relative:margin;mso-height-relative:margin;v-text-anchor:middle" o:gfxdata="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" filled="f" strokecolor="black [3213]" strokeweight="2.25pt"/>
             </w:pict>
           </mc:Fallback>
         </mc:AlternateContent>
       </w:r>
+    </w:p>
+    <w:p/>
+    <w:p>
       <w:r>
         <w:rPr>
           <w:noProof/>
@@ -1206,13 +2045,219 @@
         <mc:AlternateContent>
           <mc:Choice Requires="wps">
             <w:drawing>
-              <wp:anchor distT="0" distB="0" distL="114300" distR="114300" simplePos="0" relativeHeight="251669504" behindDoc="0" locked="0" layoutInCell="1" allowOverlap="1" wp14:anchorId="38C975C9" wp14:editId="4031A63D">
+              <wp:anchor distT="0" distB="0" distL="114300" distR="114300" simplePos="0" relativeHeight="251671552" behindDoc="0" locked="0" layoutInCell="1" allowOverlap="1" wp14:anchorId="62F74C61" wp14:editId="2D6630B6">
+                <wp:simplePos x="0" y="0"/>
+                <wp:positionH relativeFrom="column">
+                  <wp:posOffset>542290</wp:posOffset>
+                </wp:positionH>
+                <wp:positionV relativeFrom="paragraph">
+                  <wp:posOffset>207010</wp:posOffset>
+                </wp:positionV>
+                <wp:extent cx="2124075" cy="990600"/>
+                <wp:effectExtent l="19050" t="19050" r="28575" b="19050"/>
+                <wp:wrapNone/>
+                <wp:docPr id="1553321654" name="Rectangle 6"/>
+                <wp:cNvGraphicFramePr/>
+                <a:graphic xmlns:a="http://schemas.openxmlformats.org/drawingml/2006/main">
+                  <a:graphicData uri="http://schemas.microsoft.com/office/word/2010/wordprocessingShape">
+                    <wps:wsp>
+                      <wps:cNvSpPr/>
+                      <wps:spPr>
+                        <a:xfrm>
+                          <a:off x="0" y="0"/>
+                          <a:ext cx="2124075" cy="990600"/>
+                        </a:xfrm>
+                        <a:prstGeom prst="rect">
+                          <a:avLst/>
+                        </a:prstGeom>
+                        <a:noFill/>
+                        <a:ln w="28575">
+                          <a:solidFill>
+                            <a:schemeClr val="tx1"/>
+                          </a:solidFill>
+                        </a:ln>
+                      </wps:spPr>
+                      <wps:style>
+                        <a:lnRef idx="2">
+                          <a:schemeClr val="accent1">
+                            <a:shade val="15000"/>
+                          </a:schemeClr>
+                        </a:lnRef>
+                        <a:fillRef idx="1">
+                          <a:schemeClr val="accent1"/>
+                        </a:fillRef>
+                        <a:effectRef idx="0">
+                          <a:schemeClr val="accent1"/>
+                        </a:effectRef>
+                        <a:fontRef idx="minor">
+                          <a:schemeClr val="lt1"/>
+                        </a:fontRef>
+                      </wps:style>
+                      <wps:bodyPr rot="0" spcFirstLastPara="0" vertOverflow="overflow" horzOverflow="overflow" vert="horz" wrap="square" lIns="91440" tIns="45720" rIns="91440" bIns="45720" numCol="1" spcCol="0" rtlCol="0" fromWordArt="0" anchor="ctr" anchorCtr="0" forceAA="0" compatLnSpc="1">
+                        <a:prstTxWarp prst="textNoShape">
+                          <a:avLst/>
+                        </a:prstTxWarp>
+                        <a:noAutofit/>
+                      </wps:bodyPr>
+                    </wps:wsp>
+                  </a:graphicData>
+                </a:graphic>
+                <wp14:sizeRelH relativeFrom="margin">
+                  <wp14:pctWidth>0</wp14:pctWidth>
+                </wp14:sizeRelH>
+                <wp14:sizeRelV relativeFrom="margin">
+                  <wp14:pctHeight>0</wp14:pctHeight>
+                </wp14:sizeRelV>
+              </wp:anchor>
+            </w:drawing>
+          </mc:Choice>
+          <mc:Fallback>
+            <w:pict>
+              <v:rect w14:anchorId="444B384C" id="Rectangle 6" o:spid="_x0000_s1026" style="position:absolute;margin-left:42.7pt;margin-top:16.3pt;width:167.25pt;height:78pt;z-index:251671552;visibility:visible;mso-wrap-style:square;mso-width-percent:0;mso-height-percent:0;mso-wrap-distance-left:9pt;mso-wrap-distance-top:0;mso-wrap-distance-right:9pt;mso-wrap-distance-bottom:0;mso-position-horizontal:absolute;mso-position-horizontal-relative:text;mso-position-vertical:absolute;mso-position-vertical-relative:text;mso-width-percent:0;mso-height-percent:0;mso-width-relative:margin;mso-height-relative:margin;v-text-anchor:middle" o:gfxdata="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" filled="f" strokecolor="black [3213]" strokeweight="2.25pt"/>
+            </w:pict>
+          </mc:Fallback>
+        </mc:AlternateContent>
+      </w:r>
+    </w:p>
+    <w:p>
+      <w:r>
+        <w:rPr>
+          <w:noProof/>
+          <w:sz w:val="28"/>
+          <w:szCs w:val="28"/>
+        </w:rPr>
+        <mc:AlternateContent>
+          <mc:Choice Requires="wps">
+            <w:drawing>
+              <wp:anchor distT="45720" distB="45720" distL="114300" distR="114300" simplePos="0" relativeHeight="251675648" behindDoc="0" locked="0" layoutInCell="1" allowOverlap="1" wp14:anchorId="5FAE0E0E" wp14:editId="34C54B42">
+                <wp:simplePos x="0" y="0"/>
+                <wp:positionH relativeFrom="page">
+                  <wp:posOffset>2295525</wp:posOffset>
+                </wp:positionH>
+                <wp:positionV relativeFrom="paragraph">
+                  <wp:posOffset>1887855</wp:posOffset>
+                </wp:positionV>
+                <wp:extent cx="3133725" cy="857250"/>
+                <wp:effectExtent l="0" t="0" r="0" b="0"/>
+                <wp:wrapSquare wrapText="bothSides"/>
+                <wp:docPr id="1521873489" name="Text Box 2"/>
+                <wp:cNvGraphicFramePr>
+                  <a:graphicFrameLocks xmlns:a="http://schemas.openxmlformats.org/drawingml/2006/main"/>
+                </wp:cNvGraphicFramePr>
+                <a:graphic xmlns:a="http://schemas.openxmlformats.org/drawingml/2006/main">
+                  <a:graphicData uri="http://schemas.microsoft.com/office/word/2010/wordprocessingShape">
+                    <wps:wsp>
+                      <wps:cNvSpPr txBox="1">
+                        <a:spLocks noChangeArrowheads="1"/>
+                      </wps:cNvSpPr>
+                      <wps:spPr bwMode="auto">
+                        <a:xfrm>
+                          <a:off x="0" y="0"/>
+                          <a:ext cx="3133725" cy="857250"/>
+                        </a:xfrm>
+                        <a:prstGeom prst="rect">
+                          <a:avLst/>
+                        </a:prstGeom>
+                        <a:noFill/>
+                        <a:ln w="9525">
+                          <a:noFill/>
+                          <a:miter lim="800000"/>
+                          <a:headEnd/>
+                          <a:tailEnd/>
+                        </a:ln>
+                      </wps:spPr>
+                      <wps:txbx>
+                        <w:txbxContent>
+                          <w:p>
+                            <w:r>
+                              <w:rPr>
+                                <w:b/>
+                                <w:bCs/>
+                              </w:rPr>
+                              <w:t>Buzzer Control</w:t>
+                            </w:r>
+                            <w:r>
+                              <w:rPr>
+                                <w:b/>
+                                <w:bCs/>
+                              </w:rPr>
+                              <w:t xml:space="preserve"> Frame</w:t>
+                            </w:r>
+                            <w:r>
+                              <w:t xml:space="preserve"> – contains options to open, close or lock buzzers. The available buttons will change depending on the state of the buzzers (full guide in 2.4)</w:t>
+                            </w:r>
+                            <w:r>
+                              <w:t>.</w:t>
+                            </w:r>
+                          </w:p>
+                        </w:txbxContent>
+                      </wps:txbx>
+                      <wps:bodyPr rot="0" vert="horz" wrap="square" lIns="91440" tIns="45720" rIns="91440" bIns="45720" anchor="t" anchorCtr="0">
+                        <a:noAutofit/>
+                      </wps:bodyPr>
+                    </wps:wsp>
+                  </a:graphicData>
+                </a:graphic>
+                <wp14:sizeRelH relativeFrom="margin">
+                  <wp14:pctWidth>0</wp14:pctWidth>
+                </wp14:sizeRelH>
+                <wp14:sizeRelV relativeFrom="margin">
+                  <wp14:pctHeight>0</wp14:pctHeight>
+                </wp14:sizeRelV>
+              </wp:anchor>
+            </w:drawing>
+          </mc:Choice>
+          <mc:Fallback>
+            <w:pict>
+              <v:shape w14:anchorId="5FAE0E0E" id="_x0000_s1030" type="#_x0000_t202" style="position:absolute;margin-left:180.75pt;margin-top:148.65pt;width:246.75pt;height:67.5pt;z-index:251675648;visibility:visible;mso-wrap-style:square;mso-width-percent:0;mso-height-percent:0;mso-wrap-distance-left:9pt;mso-wrap-distance-top:3.6pt;mso-wrap-distance-right:9pt;mso-wrap-distance-bottom:3.6pt;mso-position-horizontal:absolute;mso-position-horizontal-relative:page;mso-position-vertical:absolute;mso-position-vertical-relative:text;mso-width-percent:0;mso-height-percent:0;mso-width-relative:margin;mso-height-relative:margin;v-text-anchor:top" o:gfxdata="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" filled="f" stroked="f">
+                <v:textbox>
+                  <w:txbxContent>
+                    <w:p>
+                      <w:r>
+                        <w:rPr>
+                          <w:b/>
+                          <w:bCs/>
+                        </w:rPr>
+                        <w:t>Buzzer Control</w:t>
+                      </w:r>
+                      <w:r>
+                        <w:rPr>
+                          <w:b/>
+                          <w:bCs/>
+                        </w:rPr>
+                        <w:t xml:space="preserve"> Frame</w:t>
+                      </w:r>
+                      <w:r>
+                        <w:t xml:space="preserve"> – contains options to open, close or lock buzzers. The available buttons will change depending on the state of the buzzers (full guide in 2.4)</w:t>
+                      </w:r>
+                      <w:r>
+                        <w:t>.</w:t>
+                      </w:r>
+                    </w:p>
+                  </w:txbxContent>
+                </v:textbox>
+                <w10:wrap type="square" anchorx="page"/>
+              </v:shape>
+            </w:pict>
+          </mc:Fallback>
+        </mc:AlternateContent>
+      </w:r>
+      <w:r>
+        <w:rPr>
+          <w:noProof/>
+          <w:sz w:val="28"/>
+          <w:szCs w:val="28"/>
+        </w:rPr>
+        <mc:AlternateContent>
+          <mc:Choice Requires="wps">
+            <w:drawing>
+              <wp:anchor distT="0" distB="0" distL="114300" distR="114300" simplePos="0" relativeHeight="251669504" behindDoc="0" locked="0" layoutInCell="1" allowOverlap="1" wp14:anchorId="38C975C9" wp14:editId="11FC1436">
                 <wp:simplePos x="0" y="0"/>
                 <wp:positionH relativeFrom="column">
                   <wp:posOffset>2733675</wp:posOffset>
                 </wp:positionH>
                 <wp:positionV relativeFrom="paragraph">
-                  <wp:posOffset>1901825</wp:posOffset>
+                  <wp:posOffset>130810</wp:posOffset>
                 </wp:positionV>
                 <wp:extent cx="2667000" cy="771525"/>
                 <wp:effectExtent l="19050" t="19050" r="19050" b="28575"/>
@@ -1274,7 +2319,7 @@
           </mc:Choice>
           <mc:Fallback>
             <w:pict>
-              <v:rect w14:anchorId="701BD5BA" id="Rectangle 6" o:spid="_x0000_s1026" style="position:absolute;margin-left:215.25pt;margin-top:149.75pt;width:210pt;height:60.75pt;z-index:251669504;visibility:visible;mso-wrap-style:square;mso-width-percent:0;mso-height-percent:0;mso-wrap-distance-left:9pt;mso-wrap-distance-top:0;mso-wrap-distance-right:9pt;mso-wrap-distance-bottom:0;mso-position-horizontal:absolute;mso-position-horizontal-relative:text;mso-position-vertical:absolute;mso-position-vertical-relative:text;mso-width-percent:0;mso-height-percent:0;mso-width-relative:margin;mso-height-relative:margin;v-text-anchor:middle" o:gfxdata="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" filled="f" strokecolor="black [3213]" strokeweight="2.25pt"/>
+              <v:rect w14:anchorId="254494F5" id="Rectangle 6" o:spid="_x0000_s1026" style="position:absolute;margin-left:215.25pt;margin-top:10.3pt;width:210pt;height:60.75pt;z-index:251669504;visibility:visible;mso-wrap-style:square;mso-width-percent:0;mso-height-percent:0;mso-wrap-distance-left:9pt;mso-wrap-distance-top:0;mso-wrap-distance-right:9pt;mso-wrap-distance-bottom:0;mso-position-horizontal:absolute;mso-position-horizontal-relative:text;mso-position-vertical:absolute;mso-position-vertical-relative:text;mso-width-percent:0;mso-height-percent:0;mso-width-relative:margin;mso-height-relative:margin;v-text-anchor:middle" o:gfxdata="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" filled="f" strokecolor="black [3213]" strokeweight="2.25pt"/>
             </w:pict>
           </mc:Fallback>
         </mc:AlternateContent>
@@ -1288,95 +2333,13 @@
         <mc:AlternateContent>
           <mc:Choice Requires="wps">
             <w:drawing>
-              <wp:anchor distT="0" distB="0" distL="114300" distR="114300" simplePos="0" relativeHeight="251671552" behindDoc="0" locked="0" layoutInCell="1" allowOverlap="1" wp14:anchorId="62F74C61" wp14:editId="1C1CF1F7">
-                <wp:simplePos x="0" y="0"/>
-                <wp:positionH relativeFrom="column">
-                  <wp:posOffset>542290</wp:posOffset>
-                </wp:positionH>
-                <wp:positionV relativeFrom="paragraph">
-                  <wp:posOffset>1701800</wp:posOffset>
-                </wp:positionV>
-                <wp:extent cx="2124075" cy="990600"/>
-                <wp:effectExtent l="19050" t="19050" r="28575" b="19050"/>
-                <wp:wrapNone/>
-                <wp:docPr id="1553321654" name="Rectangle 6"/>
-                <wp:cNvGraphicFramePr/>
-                <a:graphic xmlns:a="http://schemas.openxmlformats.org/drawingml/2006/main">
-                  <a:graphicData uri="http://schemas.microsoft.com/office/word/2010/wordprocessingShape">
-                    <wps:wsp>
-                      <wps:cNvSpPr/>
-                      <wps:spPr>
-                        <a:xfrm>
-                          <a:off x="0" y="0"/>
-                          <a:ext cx="2124075" cy="990600"/>
-                        </a:xfrm>
-                        <a:prstGeom prst="rect">
-                          <a:avLst/>
-                        </a:prstGeom>
-                        <a:noFill/>
-                        <a:ln w="28575">
-                          <a:solidFill>
-                            <a:schemeClr val="tx1"/>
-                          </a:solidFill>
-                        </a:ln>
-                      </wps:spPr>
-                      <wps:style>
-                        <a:lnRef idx="2">
-                          <a:schemeClr val="accent1">
-                            <a:shade val="15000"/>
-                          </a:schemeClr>
-                        </a:lnRef>
-                        <a:fillRef idx="1">
-                          <a:schemeClr val="accent1"/>
-                        </a:fillRef>
-                        <a:effectRef idx="0">
-                          <a:schemeClr val="accent1"/>
-                        </a:effectRef>
-                        <a:fontRef idx="minor">
-                          <a:schemeClr val="lt1"/>
-                        </a:fontRef>
-                      </wps:style>
-                      <wps:bodyPr rot="0" spcFirstLastPara="0" vertOverflow="overflow" horzOverflow="overflow" vert="horz" wrap="square" lIns="91440" tIns="45720" rIns="91440" bIns="45720" numCol="1" spcCol="0" rtlCol="0" fromWordArt="0" anchor="ctr" anchorCtr="0" forceAA="0" compatLnSpc="1">
-                        <a:prstTxWarp prst="textNoShape">
-                          <a:avLst/>
-                        </a:prstTxWarp>
-                        <a:noAutofit/>
-                      </wps:bodyPr>
-                    </wps:wsp>
-                  </a:graphicData>
-                </a:graphic>
-                <wp14:sizeRelH relativeFrom="margin">
-                  <wp14:pctWidth>0</wp14:pctWidth>
-                </wp14:sizeRelH>
-                <wp14:sizeRelV relativeFrom="margin">
-                  <wp14:pctHeight>0</wp14:pctHeight>
-                </wp14:sizeRelV>
-              </wp:anchor>
-            </w:drawing>
-          </mc:Choice>
-          <mc:Fallback>
-            <w:pict>
-              <v:rect w14:anchorId="005DA599" id="Rectangle 6" o:spid="_x0000_s1026" style="position:absolute;margin-left:42.7pt;margin-top:134pt;width:167.25pt;height:78pt;z-index:251671552;visibility:visible;mso-wrap-style:square;mso-width-percent:0;mso-height-percent:0;mso-wrap-distance-left:9pt;mso-wrap-distance-top:0;mso-wrap-distance-right:9pt;mso-wrap-distance-bottom:0;mso-position-horizontal:absolute;mso-position-horizontal-relative:text;mso-position-vertical:absolute;mso-position-vertical-relative:text;mso-width-percent:0;mso-height-percent:0;mso-width-relative:margin;mso-height-relative:margin;v-text-anchor:middle" o:gfxdata="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" filled="f" strokecolor="black [3213]" strokeweight="2.25pt"/>
-            </w:pict>
-          </mc:Fallback>
-        </mc:AlternateContent>
-      </w:r>
-      <w:r>
-        <w:rPr>
-          <w:noProof/>
-          <w:sz w:val="28"/>
-          <w:szCs w:val="28"/>
-        </w:rPr>
-        <mc:AlternateContent>
-          <mc:Choice Requires="wps">
-            <w:drawing>
-              <wp:anchor distT="0" distB="0" distL="114300" distR="114300" simplePos="0" relativeHeight="251674624" behindDoc="0" locked="0" layoutInCell="1" allowOverlap="1" wp14:anchorId="6555E962" wp14:editId="6BBF4F37">
+              <wp:anchor distT="0" distB="0" distL="114300" distR="114300" simplePos="0" relativeHeight="251674624" behindDoc="0" locked="0" layoutInCell="1" allowOverlap="1" wp14:anchorId="6555E962" wp14:editId="2EEBB4C3">
                 <wp:simplePos x="0" y="0"/>
                 <wp:positionH relativeFrom="column">
                   <wp:posOffset>552450</wp:posOffset>
                 </wp:positionH>
                 <wp:positionV relativeFrom="paragraph">
-                  <wp:posOffset>2778125</wp:posOffset>
+                  <wp:posOffset>1007110</wp:posOffset>
                 </wp:positionV>
                 <wp:extent cx="4848225" cy="514350"/>
                 <wp:effectExtent l="19050" t="19050" r="28575" b="19050"/>
@@ -1438,96 +2401,21 @@
           </mc:Choice>
           <mc:Fallback>
             <w:pict>
-              <v:rect w14:anchorId="3FE347AB" id="Rectangle 6" o:spid="_x0000_s1026" style="position:absolute;margin-left:43.5pt;margin-top:218.75pt;width:381.75pt;height:40.5pt;z-index:251674624;visibility:visible;mso-wrap-style:square;mso-width-percent:0;mso-height-percent:0;mso-wrap-distance-left:9pt;mso-wrap-distance-top:0;mso-wrap-distance-right:9pt;mso-wrap-distance-bottom:0;mso-position-horizontal:absolute;mso-position-horizontal-relative:text;mso-position-vertical:absolute;mso-position-vertical-relative:text;mso-width-percent:0;mso-height-percent:0;mso-width-relative:margin;mso-height-relative:margin;v-text-anchor:middle" o:gfxdata="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" filled="f" strokecolor="black [3213]" strokeweight="2.25pt"/>
+              <v:rect w14:anchorId="59493FF0" id="Rectangle 6" o:spid="_x0000_s1026" style="position:absolute;margin-left:43.5pt;margin-top:79.3pt;width:381.75pt;height:40.5pt;z-index:251674624;visibility:visible;mso-wrap-style:square;mso-width-percent:0;mso-height-percent:0;mso-wrap-distance-left:9pt;mso-wrap-distance-top:0;mso-wrap-distance-right:9pt;mso-wrap-distance-bottom:0;mso-position-horizontal:absolute;mso-position-horizontal-relative:text;mso-position-vertical:absolute;mso-position-vertical-relative:text;mso-width-percent:0;mso-height-percent:0;mso-width-relative:margin;mso-height-relative:margin;v-text-anchor:middle" o:gfxdata="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" filled="f" strokecolor="black [3213]" strokeweight="2.25pt"/>
             </w:pict>
           </mc:Fallback>
         </mc:AlternateContent>
       </w:r>
     </w:p>
-    <w:p>
-      <w:r>
-        <w:rPr>
-          <w:noProof/>
-          <w:sz w:val="28"/>
-          <w:szCs w:val="28"/>
-        </w:rPr>
-        <w:drawing>
-          <wp:anchor distT="0" distB="0" distL="114300" distR="114300" simplePos="0" relativeHeight="251661312" behindDoc="1" locked="0" layoutInCell="1" allowOverlap="1" wp14:anchorId="08FA8BF8" wp14:editId="2EA77E11">
-            <wp:simplePos x="0" y="0"/>
-            <wp:positionH relativeFrom="margin">
-              <wp:posOffset>433070</wp:posOffset>
-            </wp:positionH>
-            <wp:positionV relativeFrom="paragraph">
-              <wp:posOffset>271780</wp:posOffset>
-            </wp:positionV>
-            <wp:extent cx="5093970" cy="3705225"/>
-            <wp:effectExtent l="0" t="0" r="0" b="9525"/>
-            <wp:wrapThrough wrapText="bothSides">
-              <wp:wrapPolygon edited="0">
-                <wp:start x="0" y="0"/>
-                <wp:lineTo x="0" y="21544"/>
-                <wp:lineTo x="21487" y="21544"/>
-                <wp:lineTo x="21487" y="0"/>
-                <wp:lineTo x="0" y="0"/>
-              </wp:wrapPolygon>
-            </wp:wrapThrough>
-            <wp:docPr id="241045241" name="Picture 4" descr="Buzzer System"/>
-            <wp:cNvGraphicFramePr>
-              <a:graphicFrameLocks xmlns:a="http://schemas.openxmlformats.org/drawingml/2006/main" noChangeAspect="1"/>
-            </wp:cNvGraphicFramePr>
-            <a:graphic xmlns:a="http://schemas.openxmlformats.org/drawingml/2006/main">
-              <a:graphicData uri="http://schemas.openxmlformats.org/drawingml/2006/picture">
-                <pic:pic xmlns:pic="http://schemas.openxmlformats.org/drawingml/2006/picture">
-                  <pic:nvPicPr>
-                    <pic:cNvPr id="683966182" name="Picture 683966182" descr="Buzzer System"/>
-                    <pic:cNvPicPr/>
-                  </pic:nvPicPr>
-                  <pic:blipFill>
-                    <a:blip r:embed="rId8">
-                      <a:extLst>
-                        <a:ext uri="{28A0092B-C50C-407E-A947-70E740481C1C}">
-                          <a14:useLocalDpi xmlns:a14="http://schemas.microsoft.com/office/drawing/2010/main" val="0"/>
-                        </a:ext>
-                      </a:extLst>
-                    </a:blip>
-                    <a:stretch>
-                      <a:fillRect/>
-                    </a:stretch>
-                  </pic:blipFill>
-                  <pic:spPr>
-                    <a:xfrm>
-                      <a:off x="0" y="0"/>
-                      <a:ext cx="5093970" cy="3705225"/>
-                    </a:xfrm>
-                    <a:prstGeom prst="rect">
-                      <a:avLst/>
-                    </a:prstGeom>
-                  </pic:spPr>
-                </pic:pic>
-              </a:graphicData>
-            </a:graphic>
-          </wp:anchor>
-        </w:drawing>
-      </w:r>
-    </w:p>
     <w:p/>
     <w:p/>
     <w:p/>
-    <w:p/>
-    <w:p/>
-    <w:p/>
-    <w:p/>
-    <w:p/>
-    <w:p>
-      <w:pPr>
-        <w:jc w:val="right"/>
-      </w:pPr>
-    </w:p>
     <w:p>
       <w:pPr>
         <w:pStyle w:val="Heading3"/>
       </w:pPr>
       <w:r>
+        <w:lastRenderedPageBreak/>
         <w:t>Big Picture Configuration Tab</w:t>
       </w:r>
     </w:p>
@@ -1625,7 +2513,7 @@
                     <pic:cNvPicPr/>
                   </pic:nvPicPr>
                   <pic:blipFill>
-                    <a:blip r:embed="rId9">
+                    <a:blip r:embed="rId14">
                       <a:extLst>
                         <a:ext uri="{28A0092B-C50C-407E-A947-70E740481C1C}">
                           <a14:useLocalDpi xmlns:a14="http://schemas.microsoft.com/office/drawing/2010/main" val="0"/>
@@ -3785,7 +4673,7 @@
                     <pic:cNvPicPr/>
                   </pic:nvPicPr>
                   <pic:blipFill>
-                    <a:blip r:embed="rId10">
+                    <a:blip r:embed="rId15">
                       <a:extLst>
                         <a:ext uri="{28A0092B-C50C-407E-A947-70E740481C1C}">
                           <a14:useLocalDpi xmlns:a14="http://schemas.microsoft.com/office/drawing/2010/main" val="0"/>
@@ -4400,7 +5288,7 @@
                     <pic:cNvPicPr/>
                   </pic:nvPicPr>
                   <pic:blipFill>
-                    <a:blip r:embed="rId11">
+                    <a:blip r:embed="rId16">
                       <a:extLst>
                         <a:ext uri="{28A0092B-C50C-407E-A947-70E740481C1C}">
                           <a14:useLocalDpi xmlns:a14="http://schemas.microsoft.com/office/drawing/2010/main" val="0"/>
@@ -4580,7 +5468,7 @@
                     <pic:cNvPicPr/>
                   </pic:nvPicPr>
                   <pic:blipFill>
-                    <a:blip r:embed="rId12">
+                    <a:blip r:embed="rId17">
                       <a:extLst>
                         <a:ext uri="{28A0092B-C50C-407E-A947-70E740481C1C}">
                           <a14:useLocalDpi xmlns:a14="http://schemas.microsoft.com/office/drawing/2010/main" val="0"/>
@@ -4990,11 +5878,9 @@
       <w:r>
         <w:t xml:space="preserve">It only contains 5 buttons, but it is important to understand the </w:t>
       </w:r>
-      <w:proofErr w:type="spellStart"/>
-      <w:r>
-        <w:t>affects</w:t>
-      </w:r>
-      <w:proofErr w:type="spellEnd"/>
+      <w:r>
+        <w:t>effects</w:t>
+      </w:r>
       <w:r>
         <w:t xml:space="preserve"> of each of them.</w:t>
       </w:r>
@@ -6566,6 +7452,12 @@
         <w:rPr>
           <w:color w:val="FF0000"/>
         </w:rPr>
+        <w:t xml:space="preserve">WARNING: </w:t>
+      </w:r>
+      <w:r>
+        <w:rPr>
+          <w:color w:val="FF0000"/>
+        </w:rPr>
         <w:t xml:space="preserve">as with </w:t>
       </w:r>
       <w:r>
@@ -6792,6 +7684,75 @@
       </w:pPr>
       <w:r>
         <w:t>Controlling the Buzzers</w:t>
+      </w:r>
+    </w:p>
+    <w:p>
+      <w:r>
+        <w:t xml:space="preserve">Throughout </w:t>
+      </w:r>
+      <w:r>
+        <w:t xml:space="preserve">a question, the </w:t>
+      </w:r>
+      <w:r>
+        <w:rPr>
+          <w:b/>
+          <w:bCs/>
+        </w:rPr>
+        <w:t>Buzzer Control Frame</w:t>
+      </w:r>
+      <w:r>
+        <w:t xml:space="preserve"> will change to display buttons that are best appropriate to the current state of the buzzers</w:t>
+      </w:r>
+      <w:r>
+        <w:t>:</w:t>
+      </w:r>
+    </w:p>
+    <w:p>
+      <w:pPr>
+        <w:pStyle w:val="Heading4"/>
+      </w:pPr>
+      <w:r>
+        <w:t>Advance Question</w:t>
+      </w:r>
+    </w:p>
+    <w:p>
+      <w:r>
+        <w:t xml:space="preserve">This </w:t>
+      </w:r>
+      <w:r>
+        <w:t>frame simply has one button</w:t>
+      </w:r>
+    </w:p>
+    <w:p>
+      <w:pPr>
+        <w:pStyle w:val="Heading4"/>
+      </w:pPr>
+      <w:r>
+        <w:t>Advance Round</w:t>
+      </w:r>
+    </w:p>
+    <w:p>
+      <w:pPr>
+        <w:pStyle w:val="Heading4"/>
+      </w:pPr>
+      <w:r>
+        <w:t>Buzzers Closed</w:t>
+      </w:r>
+    </w:p>
+    <w:p>
+      <w:pPr>
+        <w:pStyle w:val="Heading4"/>
+      </w:pPr>
+      <w:r>
+        <w:t>Buzzers Open</w:t>
+      </w:r>
+    </w:p>
+    <w:p>
+      <w:pPr>
+        <w:pStyle w:val="Heading4"/>
+      </w:pPr>
+      <w:r>
+        <w:t>Buzz Received</w:t>
       </w:r>
     </w:p>
     <w:p>
@@ -7134,6 +8095,231 @@
     </w:lvl>
   </w:abstractNum>
   <w:abstractNum w:abstractNumId="2" w15:restartNumberingAfterBreak="0">
+    <w:nsid w:val="0DEE02B9"/>
+    <w:multiLevelType w:val="multilevel"/>
+    <w:tmpl w:val="2F180DB2"/>
+    <w:lvl w:ilvl="0">
+      <w:start w:val="1"/>
+      <w:numFmt w:val="decimal"/>
+      <w:lvlText w:val="%1"/>
+      <w:lvlJc w:val="left"/>
+      <w:pPr>
+        <w:ind w:left="405" w:hanging="405"/>
+      </w:pPr>
+      <w:rPr>
+        <w:rFonts w:hint="default"/>
+      </w:rPr>
+    </w:lvl>
+    <w:lvl w:ilvl="1">
+      <w:start w:val="1"/>
+      <w:numFmt w:val="decimal"/>
+      <w:lvlText w:val="%1.%2"/>
+      <w:lvlJc w:val="left"/>
+      <w:pPr>
+        <w:ind w:left="720" w:hanging="720"/>
+      </w:pPr>
+      <w:rPr>
+        <w:rFonts w:hint="default"/>
+      </w:rPr>
+    </w:lvl>
+    <w:lvl w:ilvl="2">
+      <w:start w:val="1"/>
+      <w:numFmt w:val="decimal"/>
+      <w:lvlText w:val="%1.%2.%3"/>
+      <w:lvlJc w:val="left"/>
+      <w:pPr>
+        <w:ind w:left="720" w:hanging="720"/>
+      </w:pPr>
+      <w:rPr>
+        <w:rFonts w:hint="default"/>
+      </w:rPr>
+    </w:lvl>
+    <w:lvl w:ilvl="3">
+      <w:start w:val="1"/>
+      <w:numFmt w:val="decimal"/>
+      <w:lvlText w:val="%1.%2.%3.%4"/>
+      <w:lvlJc w:val="left"/>
+      <w:pPr>
+        <w:ind w:left="1080" w:hanging="1080"/>
+      </w:pPr>
+      <w:rPr>
+        <w:rFonts w:hint="default"/>
+      </w:rPr>
+    </w:lvl>
+    <w:lvl w:ilvl="4">
+      <w:start w:val="1"/>
+      <w:numFmt w:val="decimal"/>
+      <w:lvlText w:val="%1.%2.%3.%4.%5"/>
+      <w:lvlJc w:val="left"/>
+      <w:pPr>
+        <w:ind w:left="1440" w:hanging="1440"/>
+      </w:pPr>
+      <w:rPr>
+        <w:rFonts w:hint="default"/>
+      </w:rPr>
+    </w:lvl>
+    <w:lvl w:ilvl="5">
+      <w:start w:val="1"/>
+      <w:numFmt w:val="decimal"/>
+      <w:lvlText w:val="%1.%2.%3.%4.%5.%6"/>
+      <w:lvlJc w:val="left"/>
+      <w:pPr>
+        <w:ind w:left="1440" w:hanging="1440"/>
+      </w:pPr>
+      <w:rPr>
+        <w:rFonts w:hint="default"/>
+      </w:rPr>
+    </w:lvl>
+    <w:lvl w:ilvl="6">
+      <w:start w:val="1"/>
+      <w:numFmt w:val="decimal"/>
+      <w:lvlText w:val="%1.%2.%3.%4.%5.%6.%7"/>
+      <w:lvlJc w:val="left"/>
+      <w:pPr>
+        <w:ind w:left="1800" w:hanging="1800"/>
+      </w:pPr>
+      <w:rPr>
+        <w:rFonts w:hint="default"/>
+      </w:rPr>
+    </w:lvl>
+    <w:lvl w:ilvl="7">
+      <w:start w:val="1"/>
+      <w:numFmt w:val="decimal"/>
+      <w:lvlText w:val="%1.%2.%3.%4.%5.%6.%7.%8"/>
+      <w:lvlJc w:val="left"/>
+      <w:pPr>
+        <w:ind w:left="2160" w:hanging="2160"/>
+      </w:pPr>
+      <w:rPr>
+        <w:rFonts w:hint="default"/>
+      </w:rPr>
+    </w:lvl>
+    <w:lvl w:ilvl="8">
+      <w:start w:val="1"/>
+      <w:numFmt w:val="decimal"/>
+      <w:lvlText w:val="%1.%2.%3.%4.%5.%6.%7.%8.%9"/>
+      <w:lvlJc w:val="left"/>
+      <w:pPr>
+        <w:ind w:left="2160" w:hanging="2160"/>
+      </w:pPr>
+      <w:rPr>
+        <w:rFonts w:hint="default"/>
+      </w:rPr>
+    </w:lvl>
+  </w:abstractNum>
+  <w:abstractNum w:abstractNumId="3" w15:restartNumberingAfterBreak="0">
+    <w:nsid w:val="2EF237F6"/>
+    <w:multiLevelType w:val="hybridMultilevel"/>
+    <w:tmpl w:val="45AC2D3A"/>
+    <w:lvl w:ilvl="0" w:tplc="756E5A48">
+      <w:numFmt w:val="bullet"/>
+      <w:lvlText w:val="-"/>
+      <w:lvlJc w:val="left"/>
+      <w:pPr>
+        <w:ind w:left="720" w:hanging="360"/>
+      </w:pPr>
+      <w:rPr>
+        <w:rFonts w:ascii="Aptos" w:eastAsiaTheme="minorHAnsi" w:hAnsi="Aptos" w:cstheme="minorBidi" w:hint="default"/>
+      </w:rPr>
+    </w:lvl>
+    <w:lvl w:ilvl="1" w:tplc="08090003" w:tentative="1">
+      <w:start w:val="1"/>
+      <w:numFmt w:val="bullet"/>
+      <w:lvlText w:val="o"/>
+      <w:lvlJc w:val="left"/>
+      <w:pPr>
+        <w:ind w:left="1440" w:hanging="360"/>
+      </w:pPr>
+      <w:rPr>
+        <w:rFonts w:ascii="Courier New" w:hAnsi="Courier New" w:cs="Courier New" w:hint="default"/>
+      </w:rPr>
+    </w:lvl>
+    <w:lvl w:ilvl="2" w:tplc="08090005" w:tentative="1">
+      <w:start w:val="1"/>
+      <w:numFmt w:val="bullet"/>
+      <w:lvlText w:val=""/>
+      <w:lvlJc w:val="left"/>
+      <w:pPr>
+        <w:ind w:left="2160" w:hanging="360"/>
+      </w:pPr>
+      <w:rPr>
+        <w:rFonts w:ascii="Wingdings" w:hAnsi="Wingdings" w:hint="default"/>
+      </w:rPr>
+    </w:lvl>
+    <w:lvl w:ilvl="3" w:tplc="08090001" w:tentative="1">
+      <w:start w:val="1"/>
+      <w:numFmt w:val="bullet"/>
+      <w:lvlText w:val=""/>
+      <w:lvlJc w:val="left"/>
+      <w:pPr>
+        <w:ind w:left="2880" w:hanging="360"/>
+      </w:pPr>
+      <w:rPr>
+        <w:rFonts w:ascii="Symbol" w:hAnsi="Symbol" w:hint="default"/>
+      </w:rPr>
+    </w:lvl>
+    <w:lvl w:ilvl="4" w:tplc="08090003" w:tentative="1">
+      <w:start w:val="1"/>
+      <w:numFmt w:val="bullet"/>
+      <w:lvlText w:val="o"/>
+      <w:lvlJc w:val="left"/>
+      <w:pPr>
+        <w:ind w:left="3600" w:hanging="360"/>
+      </w:pPr>
+      <w:rPr>
+        <w:rFonts w:ascii="Courier New" w:hAnsi="Courier New" w:cs="Courier New" w:hint="default"/>
+      </w:rPr>
+    </w:lvl>
+    <w:lvl w:ilvl="5" w:tplc="08090005" w:tentative="1">
+      <w:start w:val="1"/>
+      <w:numFmt w:val="bullet"/>
+      <w:lvlText w:val=""/>
+      <w:lvlJc w:val="left"/>
+      <w:pPr>
+        <w:ind w:left="4320" w:hanging="360"/>
+      </w:pPr>
+      <w:rPr>
+        <w:rFonts w:ascii="Wingdings" w:hAnsi="Wingdings" w:hint="default"/>
+      </w:rPr>
+    </w:lvl>
+    <w:lvl w:ilvl="6" w:tplc="08090001" w:tentative="1">
+      <w:start w:val="1"/>
+      <w:numFmt w:val="bullet"/>
+      <w:lvlText w:val=""/>
+      <w:lvlJc w:val="left"/>
+      <w:pPr>
+        <w:ind w:left="5040" w:hanging="360"/>
+      </w:pPr>
+      <w:rPr>
+        <w:rFonts w:ascii="Symbol" w:hAnsi="Symbol" w:hint="default"/>
+      </w:rPr>
+    </w:lvl>
+    <w:lvl w:ilvl="7" w:tplc="08090003" w:tentative="1">
+      <w:start w:val="1"/>
+      <w:numFmt w:val="bullet"/>
+      <w:lvlText w:val="o"/>
+      <w:lvlJc w:val="left"/>
+      <w:pPr>
+        <w:ind w:left="5760" w:hanging="360"/>
+      </w:pPr>
+      <w:rPr>
+        <w:rFonts w:ascii="Courier New" w:hAnsi="Courier New" w:cs="Courier New" w:hint="default"/>
+      </w:rPr>
+    </w:lvl>
+    <w:lvl w:ilvl="8" w:tplc="08090005" w:tentative="1">
+      <w:start w:val="1"/>
+      <w:numFmt w:val="bullet"/>
+      <w:lvlText w:val=""/>
+      <w:lvlJc w:val="left"/>
+      <w:pPr>
+        <w:ind w:left="6480" w:hanging="360"/>
+      </w:pPr>
+      <w:rPr>
+        <w:rFonts w:ascii="Wingdings" w:hAnsi="Wingdings" w:hint="default"/>
+      </w:rPr>
+    </w:lvl>
+  </w:abstractNum>
+  <w:abstractNum w:abstractNumId="4" w15:restartNumberingAfterBreak="0">
     <w:nsid w:val="355D636A"/>
     <w:multiLevelType w:val="hybridMultilevel"/>
     <w:tmpl w:val="F22E7A28"/>
@@ -7245,7 +8431,120 @@
       </w:rPr>
     </w:lvl>
   </w:abstractNum>
-  <w:abstractNum w:abstractNumId="3" w15:restartNumberingAfterBreak="0">
+  <w:abstractNum w:abstractNumId="5" w15:restartNumberingAfterBreak="0">
+    <w:nsid w:val="5122500E"/>
+    <w:multiLevelType w:val="multilevel"/>
+    <w:tmpl w:val="FB72E278"/>
+    <w:lvl w:ilvl="0">
+      <w:start w:val="1"/>
+      <w:numFmt w:val="decimal"/>
+      <w:lvlText w:val="%1"/>
+      <w:lvlJc w:val="left"/>
+      <w:pPr>
+        <w:ind w:left="405" w:hanging="405"/>
+      </w:pPr>
+      <w:rPr>
+        <w:rFonts w:hint="default"/>
+      </w:rPr>
+    </w:lvl>
+    <w:lvl w:ilvl="1">
+      <w:start w:val="1"/>
+      <w:numFmt w:val="decimal"/>
+      <w:lvlText w:val="%1.%2"/>
+      <w:lvlJc w:val="left"/>
+      <w:pPr>
+        <w:ind w:left="720" w:hanging="720"/>
+      </w:pPr>
+      <w:rPr>
+        <w:rFonts w:hint="default"/>
+      </w:rPr>
+    </w:lvl>
+    <w:lvl w:ilvl="2">
+      <w:start w:val="1"/>
+      <w:numFmt w:val="decimal"/>
+      <w:lvlText w:val="%1.%2.%3"/>
+      <w:lvlJc w:val="left"/>
+      <w:pPr>
+        <w:ind w:left="720" w:hanging="720"/>
+      </w:pPr>
+      <w:rPr>
+        <w:rFonts w:hint="default"/>
+      </w:rPr>
+    </w:lvl>
+    <w:lvl w:ilvl="3">
+      <w:start w:val="1"/>
+      <w:numFmt w:val="decimal"/>
+      <w:lvlText w:val="%1.%2.%3.%4"/>
+      <w:lvlJc w:val="left"/>
+      <w:pPr>
+        <w:ind w:left="1080" w:hanging="1080"/>
+      </w:pPr>
+      <w:rPr>
+        <w:rFonts w:hint="default"/>
+      </w:rPr>
+    </w:lvl>
+    <w:lvl w:ilvl="4">
+      <w:start w:val="1"/>
+      <w:numFmt w:val="decimal"/>
+      <w:lvlText w:val="%1.%2.%3.%4.%5"/>
+      <w:lvlJc w:val="left"/>
+      <w:pPr>
+        <w:ind w:left="1440" w:hanging="1440"/>
+      </w:pPr>
+      <w:rPr>
+        <w:rFonts w:hint="default"/>
+      </w:rPr>
+    </w:lvl>
+    <w:lvl w:ilvl="5">
+      <w:start w:val="1"/>
+      <w:numFmt w:val="decimal"/>
+      <w:lvlText w:val="%1.%2.%3.%4.%5.%6"/>
+      <w:lvlJc w:val="left"/>
+      <w:pPr>
+        <w:ind w:left="1440" w:hanging="1440"/>
+      </w:pPr>
+      <w:rPr>
+        <w:rFonts w:hint="default"/>
+      </w:rPr>
+    </w:lvl>
+    <w:lvl w:ilvl="6">
+      <w:start w:val="1"/>
+      <w:numFmt w:val="decimal"/>
+      <w:lvlText w:val="%1.%2.%3.%4.%5.%6.%7"/>
+      <w:lvlJc w:val="left"/>
+      <w:pPr>
+        <w:ind w:left="1800" w:hanging="1800"/>
+      </w:pPr>
+      <w:rPr>
+        <w:rFonts w:hint="default"/>
+      </w:rPr>
+    </w:lvl>
+    <w:lvl w:ilvl="7">
+      <w:start w:val="1"/>
+      <w:numFmt w:val="decimal"/>
+      <w:lvlText w:val="%1.%2.%3.%4.%5.%6.%7.%8"/>
+      <w:lvlJc w:val="left"/>
+      <w:pPr>
+        <w:ind w:left="2160" w:hanging="2160"/>
+      </w:pPr>
+      <w:rPr>
+        <w:rFonts w:hint="default"/>
+      </w:rPr>
+    </w:lvl>
+    <w:lvl w:ilvl="8">
+      <w:start w:val="1"/>
+      <w:numFmt w:val="decimal"/>
+      <w:lvlText w:val="%1.%2.%3.%4.%5.%6.%7.%8.%9"/>
+      <w:lvlJc w:val="left"/>
+      <w:pPr>
+        <w:ind w:left="2160" w:hanging="2160"/>
+      </w:pPr>
+      <w:rPr>
+        <w:rFonts w:hint="default"/>
+      </w:rPr>
+    </w:lvl>
+  </w:abstractNum>
+  <w:abstractNum w:abstractNumId="6" w15:restartNumberingAfterBreak="0">
     <w:nsid w:val="52C930A0"/>
     <w:multiLevelType w:val="hybridMultilevel"/>
     <w:tmpl w:val="04E084C6"/>
@@ -7331,7 +8630,7 @@
       </w:pPr>
     </w:lvl>
   </w:abstractNum>
-  <w:abstractNum w:abstractNumId="4" w15:restartNumberingAfterBreak="0">
+  <w:abstractNum w:abstractNumId="7" w15:restartNumberingAfterBreak="0">
     <w:nsid w:val="538270F3"/>
     <w:multiLevelType w:val="hybridMultilevel"/>
     <w:tmpl w:val="DE5AB27C"/>
@@ -7417,7 +8716,120 @@
       </w:pPr>
     </w:lvl>
   </w:abstractNum>
-  <w:abstractNum w:abstractNumId="5" w15:restartNumberingAfterBreak="0">
+  <w:abstractNum w:abstractNumId="8" w15:restartNumberingAfterBreak="0">
+    <w:nsid w:val="5D8D2EBE"/>
+    <w:multiLevelType w:val="multilevel"/>
+    <w:tmpl w:val="F912AE48"/>
+    <w:lvl w:ilvl="0">
+      <w:start w:val="1"/>
+      <w:numFmt w:val="decimal"/>
+      <w:lvlText w:val="%1"/>
+      <w:lvlJc w:val="left"/>
+      <w:pPr>
+        <w:ind w:left="480" w:hanging="480"/>
+      </w:pPr>
+      <w:rPr>
+        <w:rFonts w:hint="default"/>
+      </w:rPr>
+    </w:lvl>
+    <w:lvl w:ilvl="1">
+      <w:start w:val="1"/>
+      <w:numFmt w:val="decimal"/>
+      <w:lvlText w:val="%1.%2"/>
+      <w:lvlJc w:val="left"/>
+      <w:pPr>
+        <w:ind w:left="480" w:hanging="480"/>
+      </w:pPr>
+      <w:rPr>
+        <w:rFonts w:hint="default"/>
+      </w:rPr>
+    </w:lvl>
+    <w:lvl w:ilvl="2">
+      <w:start w:val="1"/>
+      <w:numFmt w:val="decimal"/>
+      <w:lvlText w:val="%1.%2.%3"/>
+      <w:lvlJc w:val="left"/>
+      <w:pPr>
+        <w:ind w:left="720" w:hanging="720"/>
+      </w:pPr>
+      <w:rPr>
+        <w:rFonts w:hint="default"/>
+      </w:rPr>
+    </w:lvl>
+    <w:lvl w:ilvl="3">
+      <w:start w:val="1"/>
+      <w:numFmt w:val="decimal"/>
+      <w:lvlText w:val="%1.%2.%3.%4"/>
+      <w:lvlJc w:val="left"/>
+      <w:pPr>
+        <w:ind w:left="720" w:hanging="720"/>
+      </w:pPr>
+      <w:rPr>
+        <w:rFonts w:hint="default"/>
+      </w:rPr>
+    </w:lvl>
+    <w:lvl w:ilvl="4">
+      <w:start w:val="1"/>
+      <w:numFmt w:val="decimal"/>
+      <w:lvlText w:val="%1.%2.%3.%4.%5"/>
+      <w:lvlJc w:val="left"/>
+      <w:pPr>
+        <w:ind w:left="1080" w:hanging="1080"/>
+      </w:pPr>
+      <w:rPr>
+        <w:rFonts w:hint="default"/>
+      </w:rPr>
+    </w:lvl>
+    <w:lvl w:ilvl="5">
+      <w:start w:val="1"/>
+      <w:numFmt w:val="decimal"/>
+      <w:lvlText w:val="%1.%2.%3.%4.%5.%6"/>
+      <w:lvlJc w:val="left"/>
+      <w:pPr>
+        <w:ind w:left="1080" w:hanging="1080"/>
+      </w:pPr>
+      <w:rPr>
+        <w:rFonts w:hint="default"/>
+      </w:rPr>
+    </w:lvl>
+    <w:lvl w:ilvl="6">
+      <w:start w:val="1"/>
+      <w:numFmt w:val="decimal"/>
+      <w:lvlText w:val="%1.%2.%3.%4.%5.%6.%7"/>
+      <w:lvlJc w:val="left"/>
+      <w:pPr>
+        <w:ind w:left="1440" w:hanging="1440"/>
+      </w:pPr>
+      <w:rPr>
+        <w:rFonts w:hint="default"/>
+      </w:rPr>
+    </w:lvl>
+    <w:lvl w:ilvl="7">
+      <w:start w:val="1"/>
+      <w:numFmt w:val="decimal"/>
+      <w:lvlText w:val="%1.%2.%3.%4.%5.%6.%7.%8"/>
+      <w:lvlJc w:val="left"/>
+      <w:pPr>
+        <w:ind w:left="1440" w:hanging="1440"/>
+      </w:pPr>
+      <w:rPr>
+        <w:rFonts w:hint="default"/>
+      </w:rPr>
+    </w:lvl>
+    <w:lvl w:ilvl="8">
+      <w:start w:val="1"/>
+      <w:numFmt w:val="decimal"/>
+      <w:lvlText w:val="%1.%2.%3.%4.%5.%6.%7.%8.%9"/>
+      <w:lvlJc w:val="left"/>
+      <w:pPr>
+        <w:ind w:left="1800" w:hanging="1800"/>
+      </w:pPr>
+      <w:rPr>
+        <w:rFonts w:hint="default"/>
+      </w:rPr>
+    </w:lvl>
+  </w:abstractNum>
+  <w:abstractNum w:abstractNumId="9" w15:restartNumberingAfterBreak="0">
     <w:nsid w:val="64600A16"/>
     <w:multiLevelType w:val="hybridMultilevel"/>
     <w:tmpl w:val="4F7222CA"/>
@@ -7503,7 +8915,7 @@
       </w:pPr>
     </w:lvl>
   </w:abstractNum>
-  <w:abstractNum w:abstractNumId="6" w15:restartNumberingAfterBreak="0">
+  <w:abstractNum w:abstractNumId="10" w15:restartNumberingAfterBreak="0">
     <w:nsid w:val="6EAD2E8D"/>
     <w:multiLevelType w:val="hybridMultilevel"/>
     <w:tmpl w:val="878A38FA"/>
@@ -7592,7 +9004,96 @@
       </w:pPr>
     </w:lvl>
   </w:abstractNum>
-  <w:abstractNum w:abstractNumId="7" w15:restartNumberingAfterBreak="0">
+  <w:abstractNum w:abstractNumId="11" w15:restartNumberingAfterBreak="0">
+    <w:nsid w:val="71853C19"/>
+    <w:multiLevelType w:val="hybridMultilevel"/>
+    <w:tmpl w:val="3CB2C586"/>
+    <w:lvl w:ilvl="0" w:tplc="0809000F">
+      <w:start w:val="1"/>
+      <w:numFmt w:val="decimal"/>
+      <w:lvlText w:val="%1."/>
+      <w:lvlJc w:val="left"/>
+      <w:pPr>
+        <w:ind w:left="720" w:hanging="360"/>
+      </w:pPr>
+      <w:rPr>
+        <w:rFonts w:hint="default"/>
+      </w:rPr>
+    </w:lvl>
+    <w:lvl w:ilvl="1" w:tplc="08090019" w:tentative="1">
+      <w:start w:val="1"/>
+      <w:numFmt w:val="lowerLetter"/>
+      <w:lvlText w:val="%2."/>
+      <w:lvlJc w:val="left"/>
+      <w:pPr>
+        <w:ind w:left="1440" w:hanging="360"/>
+      </w:pPr>
+    </w:lvl>
+    <w:lvl w:ilvl="2" w:tplc="0809001B" w:tentative="1">
+      <w:start w:val="1"/>
+      <w:numFmt w:val="lowerRoman"/>
+      <w:lvlText w:val="%3."/>
+      <w:lvlJc w:val="right"/>
+      <w:pPr>
+        <w:ind w:left="2160" w:hanging="180"/>
+      </w:pPr>
+    </w:lvl>
+    <w:lvl w:ilvl="3" w:tplc="0809000F" w:tentative="1">
+      <w:start w:val="1"/>
+      <w:numFmt w:val="decimal"/>
+      <w:lvlText w:val="%4."/>
+      <w:lvlJc w:val="left"/>
+      <w:pPr>
+        <w:ind w:left="2880" w:hanging="360"/>
+      </w:pPr>
+    </w:lvl>
+    <w:lvl w:ilvl="4" w:tplc="08090019" w:tentative="1">
+      <w:start w:val="1"/>
+      <w:numFmt w:val="lowerLetter"/>
+      <w:lvlText w:val="%5."/>
+      <w:lvlJc w:val="left"/>
+      <w:pPr>
+        <w:ind w:left="3600" w:hanging="360"/>
+      </w:pPr>
+    </w:lvl>
+    <w:lvl w:ilvl="5" w:tplc="0809001B" w:tentative="1">
+      <w:start w:val="1"/>
+      <w:numFmt w:val="lowerRoman"/>
+      <w:lvlText w:val="%6."/>
+      <w:lvlJc w:val="right"/>
+      <w:pPr>
+        <w:ind w:left="4320" w:hanging="180"/>
+      </w:pPr>
+    </w:lvl>
+    <w:lvl w:ilvl="6" w:tplc="0809000F" w:tentative="1">
+      <w:start w:val="1"/>
+      <w:numFmt w:val="decimal"/>
+      <w:lvlText w:val="%7."/>
+      <w:lvlJc w:val="left"/>
+      <w:pPr>
+        <w:ind w:left="5040" w:hanging="360"/>
+      </w:pPr>
+    </w:lvl>
+    <w:lvl w:ilvl="7" w:tplc="08090019" w:tentative="1">
+      <w:start w:val="1"/>
+      <w:numFmt w:val="lowerLetter"/>
+      <w:lvlText w:val="%8."/>
+      <w:lvlJc w:val="left"/>
+      <w:pPr>
+        <w:ind w:left="5760" w:hanging="360"/>
+      </w:pPr>
+    </w:lvl>
+    <w:lvl w:ilvl="8" w:tplc="0809001B" w:tentative="1">
+      <w:start w:val="1"/>
+      <w:numFmt w:val="lowerRoman"/>
+      <w:lvlText w:val="%9."/>
+      <w:lvlJc w:val="right"/>
+      <w:pPr>
+        <w:ind w:left="6480" w:hanging="180"/>
+      </w:pPr>
+    </w:lvl>
+  </w:abstractNum>
+  <w:abstractNum w:abstractNumId="12" w15:restartNumberingAfterBreak="0">
     <w:nsid w:val="78F34A52"/>
     <w:multiLevelType w:val="hybridMultilevel"/>
     <w:tmpl w:val="13E0EC3C"/>
@@ -7681,14 +9182,126 @@
       </w:pPr>
     </w:lvl>
   </w:abstractNum>
+  <w:abstractNum w:abstractNumId="13" w15:restartNumberingAfterBreak="0">
+    <w:nsid w:val="79CE227A"/>
+    <w:multiLevelType w:val="hybridMultilevel"/>
+    <w:tmpl w:val="E5E6317A"/>
+    <w:lvl w:ilvl="0" w:tplc="756E5A48">
+      <w:numFmt w:val="bullet"/>
+      <w:lvlText w:val="-"/>
+      <w:lvlJc w:val="left"/>
+      <w:pPr>
+        <w:ind w:left="720" w:hanging="360"/>
+      </w:pPr>
+      <w:rPr>
+        <w:rFonts w:ascii="Aptos" w:eastAsiaTheme="minorHAnsi" w:hAnsi="Aptos" w:cstheme="minorBidi" w:hint="default"/>
+      </w:rPr>
+    </w:lvl>
+    <w:lvl w:ilvl="1" w:tplc="08090003" w:tentative="1">
+      <w:start w:val="1"/>
+      <w:numFmt w:val="bullet"/>
+      <w:lvlText w:val="o"/>
+      <w:lvlJc w:val="left"/>
+      <w:pPr>
+        <w:ind w:left="1440" w:hanging="360"/>
+      </w:pPr>
+      <w:rPr>
+        <w:rFonts w:ascii="Courier New" w:hAnsi="Courier New" w:cs="Courier New" w:hint="default"/>
+      </w:rPr>
+    </w:lvl>
+    <w:lvl w:ilvl="2" w:tplc="08090005" w:tentative="1">
+      <w:start w:val="1"/>
+      <w:numFmt w:val="bullet"/>
+      <w:lvlText w:val=""/>
+      <w:lvlJc w:val="left"/>
+      <w:pPr>
+        <w:ind w:left="2160" w:hanging="360"/>
+      </w:pPr>
+      <w:rPr>
+        <w:rFonts w:ascii="Wingdings" w:hAnsi="Wingdings" w:hint="default"/>
+      </w:rPr>
+    </w:lvl>
+    <w:lvl w:ilvl="3" w:tplc="08090001" w:tentative="1">
+      <w:start w:val="1"/>
+      <w:numFmt w:val="bullet"/>
+      <w:lvlText w:val=""/>
+      <w:lvlJc w:val="left"/>
+      <w:pPr>
+        <w:ind w:left="2880" w:hanging="360"/>
+      </w:pPr>
+      <w:rPr>
+        <w:rFonts w:ascii="Symbol" w:hAnsi="Symbol" w:hint="default"/>
+      </w:rPr>
+    </w:lvl>
+    <w:lvl w:ilvl="4" w:tplc="08090003" w:tentative="1">
+      <w:start w:val="1"/>
+      <w:numFmt w:val="bullet"/>
+      <w:lvlText w:val="o"/>
+      <w:lvlJc w:val="left"/>
+      <w:pPr>
+        <w:ind w:left="3600" w:hanging="360"/>
+      </w:pPr>
+      <w:rPr>
+        <w:rFonts w:ascii="Courier New" w:hAnsi="Courier New" w:cs="Courier New" w:hint="default"/>
+      </w:rPr>
+    </w:lvl>
+    <w:lvl w:ilvl="5" w:tplc="08090005" w:tentative="1">
+      <w:start w:val="1"/>
+      <w:numFmt w:val="bullet"/>
+      <w:lvlText w:val=""/>
+      <w:lvlJc w:val="left"/>
+      <w:pPr>
+        <w:ind w:left="4320" w:hanging="360"/>
+      </w:pPr>
+      <w:rPr>
+        <w:rFonts w:ascii="Wingdings" w:hAnsi="Wingdings" w:hint="default"/>
+      </w:rPr>
+    </w:lvl>
+    <w:lvl w:ilvl="6" w:tplc="08090001" w:tentative="1">
+      <w:start w:val="1"/>
+      <w:numFmt w:val="bullet"/>
+      <w:lvlText w:val=""/>
+      <w:lvlJc w:val="left"/>
+      <w:pPr>
+        <w:ind w:left="5040" w:hanging="360"/>
+      </w:pPr>
+      <w:rPr>
+        <w:rFonts w:ascii="Symbol" w:hAnsi="Symbol" w:hint="default"/>
+      </w:rPr>
+    </w:lvl>
+    <w:lvl w:ilvl="7" w:tplc="08090003" w:tentative="1">
+      <w:start w:val="1"/>
+      <w:numFmt w:val="bullet"/>
+      <w:lvlText w:val="o"/>
+      <w:lvlJc w:val="left"/>
+      <w:pPr>
+        <w:ind w:left="5760" w:hanging="360"/>
+      </w:pPr>
+      <w:rPr>
+        <w:rFonts w:ascii="Courier New" w:hAnsi="Courier New" w:cs="Courier New" w:hint="default"/>
+      </w:rPr>
+    </w:lvl>
+    <w:lvl w:ilvl="8" w:tplc="08090005" w:tentative="1">
+      <w:start w:val="1"/>
+      <w:numFmt w:val="bullet"/>
+      <w:lvlText w:val=""/>
+      <w:lvlJc w:val="left"/>
+      <w:pPr>
+        <w:ind w:left="6480" w:hanging="360"/>
+      </w:pPr>
+      <w:rPr>
+        <w:rFonts w:ascii="Wingdings" w:hAnsi="Wingdings" w:hint="default"/>
+      </w:rPr>
+    </w:lvl>
+  </w:abstractNum>
   <w:num w:numId="1" w16cid:durableId="73628847">
-    <w:abstractNumId w:val="2"/>
+    <w:abstractNumId w:val="4"/>
   </w:num>
   <w:num w:numId="2" w16cid:durableId="279842278">
-    <w:abstractNumId w:val="5"/>
+    <w:abstractNumId w:val="9"/>
   </w:num>
   <w:num w:numId="3" w16cid:durableId="1826318941">
-    <w:abstractNumId w:val="3"/>
+    <w:abstractNumId w:val="6"/>
   </w:num>
   <w:num w:numId="4" w16cid:durableId="1075009531">
     <w:abstractNumId w:val="1"/>
@@ -7697,13 +9310,31 @@
     <w:abstractNumId w:val="0"/>
   </w:num>
   <w:num w:numId="6" w16cid:durableId="1063328901">
-    <w:abstractNumId w:val="4"/>
+    <w:abstractNumId w:val="7"/>
   </w:num>
   <w:num w:numId="7" w16cid:durableId="1585607392">
-    <w:abstractNumId w:val="6"/>
+    <w:abstractNumId w:val="10"/>
   </w:num>
   <w:num w:numId="8" w16cid:durableId="579753839">
-    <w:abstractNumId w:val="7"/>
+    <w:abstractNumId w:val="12"/>
+  </w:num>
+  <w:num w:numId="9" w16cid:durableId="1350449036">
+    <w:abstractNumId w:val="8"/>
+  </w:num>
+  <w:num w:numId="10" w16cid:durableId="1843281577">
+    <w:abstractNumId w:val="2"/>
+  </w:num>
+  <w:num w:numId="11" w16cid:durableId="1295450601">
+    <w:abstractNumId w:val="5"/>
+  </w:num>
+  <w:num w:numId="12" w16cid:durableId="927277973">
+    <w:abstractNumId w:val="13"/>
+  </w:num>
+  <w:num w:numId="13" w16cid:durableId="423041913">
+    <w:abstractNumId w:val="3"/>
+  </w:num>
+  <w:num w:numId="14" w16cid:durableId="1273438767">
+    <w:abstractNumId w:val="11"/>
   </w:num>
 </w:numbering>
 </file>
@@ -8661,6 +10292,48 @@
     <w:uiPriority w:val="99"/>
     <w:rsid w:val="00362F87"/>
   </w:style>
+  <w:style w:type="table" w:styleId="TableGrid">
+    <w:name w:val="Table Grid"/>
+    <w:basedOn w:val="TableNormal"/>
+    <w:uiPriority w:val="39"/>
+    <w:rsid w:val="0083402D"/>
+    <w:pPr>
+      <w:spacing w:after="0" w:line="240" w:lineRule="auto"/>
+    </w:pPr>
+    <w:tblPr>
+      <w:tblBorders>
+        <w:top w:val="single" w:sz="4" w:space="0" w:color="auto"/>
+        <w:left w:val="single" w:sz="4" w:space="0" w:color="auto"/>
+        <w:bottom w:val="single" w:sz="4" w:space="0" w:color="auto"/>
+        <w:right w:val="single" w:sz="4" w:space="0" w:color="auto"/>
+        <w:insideH w:val="single" w:sz="4" w:space="0" w:color="auto"/>
+        <w:insideV w:val="single" w:sz="4" w:space="0" w:color="auto"/>
+      </w:tblBorders>
+    </w:tblPr>
+  </w:style>
+  <w:style w:type="character" w:styleId="Hyperlink">
+    <w:name w:val="Hyperlink"/>
+    <w:basedOn w:val="DefaultParagraphFont"/>
+    <w:uiPriority w:val="99"/>
+    <w:unhideWhenUsed/>
+    <w:rsid w:val="00E37E01"/>
+    <w:rPr>
+      <w:color w:val="467886" w:themeColor="hyperlink"/>
+      <w:u w:val="single"/>
+    </w:rPr>
+  </w:style>
+  <w:style w:type="character" w:styleId="UnresolvedMention">
+    <w:name w:val="Unresolved Mention"/>
+    <w:basedOn w:val="DefaultParagraphFont"/>
+    <w:uiPriority w:val="99"/>
+    <w:semiHidden/>
+    <w:unhideWhenUsed/>
+    <w:rsid w:val="00E37E01"/>
+    <w:rPr>
+      <w:color w:val="605E5C"/>
+      <w:shd w:val="clear" w:color="auto" w:fill="E1DFDD"/>
+    </w:rPr>
+  </w:style>
 </w:styles>
 </file>
 

</xml_diff>